<commit_message>
doing quan ly cong viec
</commit_message>
<xml_diff>
--- a/ProjectManagement.docx
+++ b/ProjectManagement.docx
@@ -1,6 +1,6 @@
 
 <file path=word/document.xml><?xml version="1.0" encoding="utf-8"?>
-<w:document xmlns:wpc="http://schemas.microsoft.com/office/word/2010/wordprocessingCanvas" xmlns:cx="http://schemas.microsoft.com/office/drawing/2014/chartex" xmlns:cx1="http://schemas.microsoft.com/office/drawing/2015/9/8/chartex" xmlns:cx2="http://schemas.microsoft.com/office/drawing/2015/10/21/chartex" xmlns:cx3="http://schemas.microsoft.com/office/drawing/2016/5/9/chartex" xmlns:cx4="http://schemas.microsoft.com/office/drawing/2016/5/10/chartex" xmlns:cx5="http://schemas.microsoft.com/office/drawing/2016/5/11/chartex" xmlns:cx6="http://schemas.microsoft.com/office/drawing/2016/5/12/chartex" xmlns:cx7="http://schemas.microsoft.com/office/drawing/2016/5/13/chartex" xmlns:cx8="http://schemas.microsoft.com/office/drawing/2016/5/14/chartex" xmlns:mc="http://schemas.openxmlformats.org/markup-compatibility/2006" xmlns:aink="http://schemas.microsoft.com/office/drawing/2016/ink" xmlns:am3d="http://schemas.microsoft.com/office/drawing/2017/model3d" xmlns:o="urn:schemas-microsoft-com:office:office" xmlns:r="http://schemas.openxmlformats.org/officeDocument/2006/relationships" xmlns:m="http://schemas.openxmlformats.org/officeDocument/2006/math" xmlns:v="urn:schemas-microsoft-com:vml" xmlns:wp14="http://schemas.microsoft.com/office/word/2010/wordprocessingDrawing" xmlns:wp="http://schemas.openxmlformats.org/drawingml/2006/wordprocessingDrawing" xmlns:w10="urn:schemas-microsoft-com:office:word" xmlns:w="http://schemas.openxmlformats.org/wordprocessingml/2006/main" xmlns:w14="http://schemas.microsoft.com/office/word/2010/wordml" xmlns:w15="http://schemas.microsoft.com/office/word/2012/wordml" xmlns:w16cid="http://schemas.microsoft.com/office/word/2016/wordml/cid" xmlns:w16se="http://schemas.microsoft.com/office/word/2015/wordml/symex" xmlns:wpg="http://schemas.microsoft.com/office/word/2010/wordprocessingGroup" xmlns:wpi="http://schemas.microsoft.com/office/word/2010/wordprocessingInk" xmlns:wne="http://schemas.microsoft.com/office/word/2006/wordml" xmlns:wps="http://schemas.microsoft.com/office/word/2010/wordprocessingShape" mc:Ignorable="w14 w15 w16se w16cid wp14">
+<w:document xmlns:wpc="http://schemas.microsoft.com/office/word/2010/wordprocessingCanvas" xmlns:cx="http://schemas.microsoft.com/office/drawing/2014/chartex" xmlns:cx1="http://schemas.microsoft.com/office/drawing/2015/9/8/chartex" xmlns:cx2="http://schemas.microsoft.com/office/drawing/2015/10/21/chartex" xmlns:cx3="http://schemas.microsoft.com/office/drawing/2016/5/9/chartex" xmlns:cx4="http://schemas.microsoft.com/office/drawing/2016/5/10/chartex" xmlns:cx5="http://schemas.microsoft.com/office/drawing/2016/5/11/chartex" xmlns:cx6="http://schemas.microsoft.com/office/drawing/2016/5/12/chartex" xmlns:cx7="http://schemas.microsoft.com/office/drawing/2016/5/13/chartex" xmlns:cx8="http://schemas.microsoft.com/office/drawing/2016/5/14/chartex" xmlns:mc="http://schemas.openxmlformats.org/markup-compatibility/2006" xmlns:aink="http://schemas.microsoft.com/office/drawing/2016/ink" xmlns:am3d="http://schemas.microsoft.com/office/drawing/2017/model3d" xmlns:o="urn:schemas-microsoft-com:office:office" xmlns:r="http://schemas.openxmlformats.org/officeDocument/2006/relationships" xmlns:m="http://schemas.openxmlformats.org/officeDocument/2006/math" xmlns:v="urn:schemas-microsoft-com:vml" xmlns:wp14="http://schemas.microsoft.com/office/word/2010/wordprocessingDrawing" xmlns:wp="http://schemas.openxmlformats.org/drawingml/2006/wordprocessingDrawing" xmlns:w10="urn:schemas-microsoft-com:office:word" xmlns:w="http://schemas.openxmlformats.org/wordprocessingml/2006/main" xmlns:w14="http://schemas.microsoft.com/office/word/2010/wordml" xmlns:w15="http://schemas.microsoft.com/office/word/2012/wordml" xmlns:w16cex="http://schemas.microsoft.com/office/word/2018/wordml/cex" xmlns:w16cid="http://schemas.microsoft.com/office/word/2016/wordml/cid" xmlns:w16="http://schemas.microsoft.com/office/word/2018/wordml" xmlns:w16se="http://schemas.microsoft.com/office/word/2015/wordml/symex" xmlns:wpg="http://schemas.microsoft.com/office/word/2010/wordprocessingGroup" xmlns:wpi="http://schemas.microsoft.com/office/word/2010/wordprocessingInk" xmlns:wne="http://schemas.microsoft.com/office/word/2006/wordml" xmlns:wps="http://schemas.microsoft.com/office/word/2010/wordprocessingShape" mc:Ignorable="w14 w15 w16se w16cid w16 w16cex wp14">
   <w:background w:color="FFFFFF"/>
   <w:body>
     <w:p>
@@ -143,6 +143,9 @@
                         </w:rPr>
                       </w:pPr>
                       <w:r>
+                        <w:rPr>
+                          <w:noProof/>
+                        </w:rPr>
                         <w:drawing>
                           <wp:inline distT="0" distB="0" distL="0" distR="0" wp14:anchorId="6C983D99" wp14:editId="0E2D2049">
                             <wp:extent cx="1504950" cy="474345"/>
@@ -159,7 +162,7 @@
                                     <pic:cNvPicPr/>
                                   </pic:nvPicPr>
                                   <pic:blipFill>
-                                    <a:blip r:embed="rId9"/>
+                                    <a:blip r:embed="rId8"/>
                                     <a:stretch>
                                       <a:fillRect/>
                                     </a:stretch>
@@ -333,7 +336,7 @@
           <w:sz w:val="58"/>
           <w:szCs w:val="48"/>
         </w:rPr>
-        <w:t xml:space="preserve"> dự án </w:t>
+        <w:t xml:space="preserve"> </w:t>
       </w:r>
       <w:proofErr w:type="spellStart"/>
       <w:r>
@@ -344,7 +347,7 @@
           <w:sz w:val="58"/>
           <w:szCs w:val="48"/>
         </w:rPr>
-        <w:t>nguồn</w:t>
+        <w:t>dự</w:t>
       </w:r>
       <w:proofErr w:type="spellEnd"/>
       <w:r>
@@ -366,7 +369,7 @@
           <w:sz w:val="58"/>
           <w:szCs w:val="48"/>
         </w:rPr>
-        <w:t>mở</w:t>
+        <w:t>án</w:t>
       </w:r>
       <w:proofErr w:type="spellEnd"/>
       <w:r>
@@ -377,8 +380,9 @@
           <w:sz w:val="58"/>
           <w:szCs w:val="48"/>
         </w:rPr>
-        <w:fldChar w:fldCharType="end"/>
-      </w:r>
+        <w:t xml:space="preserve"> </w:t>
+      </w:r>
+      <w:proofErr w:type="spellStart"/>
       <w:r>
         <w:rPr>
           <w:rFonts w:cs="Arial"/>
@@ -387,6 +391,49 @@
           <w:sz w:val="58"/>
           <w:szCs w:val="48"/>
         </w:rPr>
+        <w:t>nguồn</w:t>
+      </w:r>
+      <w:proofErr w:type="spellEnd"/>
+      <w:r>
+        <w:rPr>
+          <w:rFonts w:cs="Arial"/>
+          <w:b/>
+          <w:color w:val="951B13"/>
+          <w:sz w:val="58"/>
+          <w:szCs w:val="48"/>
+        </w:rPr>
+        <w:t xml:space="preserve"> </w:t>
+      </w:r>
+      <w:proofErr w:type="spellStart"/>
+      <w:r>
+        <w:rPr>
+          <w:rFonts w:cs="Arial"/>
+          <w:b/>
+          <w:color w:val="951B13"/>
+          <w:sz w:val="58"/>
+          <w:szCs w:val="48"/>
+        </w:rPr>
+        <w:t>mở</w:t>
+      </w:r>
+      <w:proofErr w:type="spellEnd"/>
+      <w:r>
+        <w:rPr>
+          <w:rFonts w:cs="Arial"/>
+          <w:b/>
+          <w:color w:val="951B13"/>
+          <w:sz w:val="58"/>
+          <w:szCs w:val="48"/>
+        </w:rPr>
+        <w:fldChar w:fldCharType="end"/>
+      </w:r>
+      <w:r>
+        <w:rPr>
+          <w:rFonts w:cs="Arial"/>
+          <w:b/>
+          <w:color w:val="951B13"/>
+          <w:sz w:val="58"/>
+          <w:szCs w:val="48"/>
+        </w:rPr>
         <w:t xml:space="preserve"> </w:t>
       </w:r>
     </w:p>
@@ -442,7 +489,43 @@
           <w:i/>
           <w:sz w:val="42"/>
         </w:rPr>
-        <w:t xml:space="preserve"> dự án </w:t>
+        <w:t xml:space="preserve"> </w:t>
+      </w:r>
+      <w:proofErr w:type="spellStart"/>
+      <w:r>
+        <w:rPr>
+          <w:b/>
+          <w:i/>
+          <w:sz w:val="42"/>
+        </w:rPr>
+        <w:t>dự</w:t>
+      </w:r>
+      <w:proofErr w:type="spellEnd"/>
+      <w:r>
+        <w:rPr>
+          <w:b/>
+          <w:i/>
+          <w:sz w:val="42"/>
+        </w:rPr>
+        <w:t xml:space="preserve"> </w:t>
+      </w:r>
+      <w:proofErr w:type="spellStart"/>
+      <w:r>
+        <w:rPr>
+          <w:b/>
+          <w:i/>
+          <w:sz w:val="42"/>
+        </w:rPr>
+        <w:t>án</w:t>
+      </w:r>
+      <w:proofErr w:type="spellEnd"/>
+      <w:r>
+        <w:rPr>
+          <w:b/>
+          <w:i/>
+          <w:sz w:val="42"/>
+        </w:rPr>
+        <w:t xml:space="preserve"> </w:t>
       </w:r>
       <w:proofErr w:type="spellStart"/>
       <w:r>
@@ -516,14 +599,14 @@
         </w:rPr>
         <w:t>:</w:t>
       </w:r>
-      <w:hyperlink r:id="rId10" w:history="1"/>
-      <w:r>
-        <w:rPr>
-          <w:i/>
-        </w:rPr>
-        <w:t xml:space="preserve"> </w:t>
-      </w:r>
-      <w:hyperlink r:id="rId11" w:history="1">
+      <w:hyperlink r:id="rId9" w:history="1"/>
+      <w:r>
+        <w:rPr>
+          <w:i/>
+        </w:rPr>
+        <w:t xml:space="preserve"> </w:t>
+      </w:r>
+      <w:hyperlink r:id="rId10" w:history="1">
         <w:r>
           <w:rPr>
             <w:rStyle w:val="Hyperlink"/>
@@ -2684,10 +2767,18 @@
       </w:r>
       <w:proofErr w:type="spellEnd"/>
       <w:r>
-        <w:t xml:space="preserve"> tha</w:t>
-      </w:r>
-      <w:r>
-        <w:t xml:space="preserve">m </w:t>
+        <w:t xml:space="preserve"> </w:t>
+      </w:r>
+      <w:proofErr w:type="spellStart"/>
+      <w:r>
+        <w:t>tha</w:t>
+      </w:r>
+      <w:r>
+        <w:t>m</w:t>
+      </w:r>
+      <w:proofErr w:type="spellEnd"/>
+      <w:r>
+        <w:t xml:space="preserve"> </w:t>
       </w:r>
       <w:proofErr w:type="spellStart"/>
       <w:r>
@@ -2727,8 +2818,13 @@
       </w:r>
       <w:proofErr w:type="spellEnd"/>
       <w:r>
-        <w:t xml:space="preserve"> lớn</w:t>
-      </w:r>
+        <w:t xml:space="preserve"> </w:t>
+      </w:r>
+      <w:proofErr w:type="spellStart"/>
+      <w:r>
+        <w:t>lớn</w:t>
+      </w:r>
+      <w:proofErr w:type="spellEnd"/>
       <w:r>
         <w:t xml:space="preserve">. </w:t>
       </w:r>
@@ -2740,8 +2836,13 @@
       <w:r>
         <w:t xml:space="preserve"> </w:t>
       </w:r>
-      <w:r>
-        <w:t xml:space="preserve">Quản </w:t>
+      <w:proofErr w:type="spellStart"/>
+      <w:r>
+        <w:t>Quản</w:t>
+      </w:r>
+      <w:proofErr w:type="spellEnd"/>
+      <w:r>
+        <w:t xml:space="preserve"> </w:t>
       </w:r>
       <w:proofErr w:type="spellStart"/>
       <w:r>
@@ -2749,8 +2850,21 @@
       </w:r>
       <w:proofErr w:type="spellEnd"/>
       <w:r>
-        <w:t xml:space="preserve"> dự án</w:t>
-      </w:r>
+        <w:t xml:space="preserve"> </w:t>
+      </w:r>
+      <w:proofErr w:type="spellStart"/>
+      <w:r>
+        <w:t>dự</w:t>
+      </w:r>
+      <w:proofErr w:type="spellEnd"/>
+      <w:r>
+        <w:t xml:space="preserve"> </w:t>
+      </w:r>
+      <w:proofErr w:type="spellStart"/>
+      <w:r>
+        <w:t>án</w:t>
+      </w:r>
+      <w:proofErr w:type="spellEnd"/>
       <w:r>
         <w:t xml:space="preserve">, </w:t>
       </w:r>
@@ -2768,7 +2882,23 @@
       </w:r>
       <w:proofErr w:type="spellEnd"/>
       <w:r>
-        <w:t xml:space="preserve"> tương tự </w:t>
+        <w:t xml:space="preserve"> </w:t>
+      </w:r>
+      <w:proofErr w:type="spellStart"/>
+      <w:r>
+        <w:t>tương</w:t>
+      </w:r>
+      <w:proofErr w:type="spellEnd"/>
+      <w:r>
+        <w:t xml:space="preserve"> </w:t>
+      </w:r>
+      <w:proofErr w:type="spellStart"/>
+      <w:r>
+        <w:t>tự</w:t>
+      </w:r>
+      <w:proofErr w:type="spellEnd"/>
+      <w:r>
+        <w:t xml:space="preserve"> </w:t>
       </w:r>
       <w:proofErr w:type="spellStart"/>
       <w:r>
@@ -2837,7 +2967,15 @@
       <w:proofErr w:type="spellEnd"/>
       <w:proofErr w:type="gramEnd"/>
       <w:r>
-        <w:t xml:space="preserve"> cả </w:t>
+        <w:t xml:space="preserve"> </w:t>
+      </w:r>
+      <w:proofErr w:type="spellStart"/>
+      <w:r>
+        <w:t>cả</w:t>
+      </w:r>
+      <w:proofErr w:type="spellEnd"/>
+      <w:r>
+        <w:t xml:space="preserve"> </w:t>
       </w:r>
       <w:proofErr w:type="spellStart"/>
       <w:r>
@@ -2920,8 +3058,13 @@
       <w:r>
         <w:t xml:space="preserve"> 4 </w:t>
       </w:r>
-      <w:r>
-        <w:t xml:space="preserve">sinh </w:t>
+      <w:proofErr w:type="spellStart"/>
+      <w:r>
+        <w:t>sinh</w:t>
+      </w:r>
+      <w:proofErr w:type="spellEnd"/>
+      <w:r>
+        <w:t xml:space="preserve"> </w:t>
       </w:r>
       <w:proofErr w:type="spellStart"/>
       <w:r>
@@ -3036,7 +3179,15 @@
       </w:r>
       <w:proofErr w:type="spellEnd"/>
       <w:r>
-        <w:t xml:space="preserve"> tra </w:t>
+        <w:t xml:space="preserve"> </w:t>
+      </w:r>
+      <w:proofErr w:type="spellStart"/>
+      <w:r>
+        <w:t>tra</w:t>
+      </w:r>
+      <w:proofErr w:type="spellEnd"/>
+      <w:r>
+        <w:t xml:space="preserve"> </w:t>
       </w:r>
       <w:proofErr w:type="spellStart"/>
       <w:r>
@@ -3060,7 +3211,15 @@
       </w:r>
       <w:proofErr w:type="spellEnd"/>
       <w:r>
-        <w:t xml:space="preserve"> cho </w:t>
+        <w:t xml:space="preserve"> </w:t>
+      </w:r>
+      <w:proofErr w:type="spellStart"/>
+      <w:r>
+        <w:t>cho</w:t>
+      </w:r>
+      <w:proofErr w:type="spellEnd"/>
+      <w:r>
+        <w:t xml:space="preserve"> </w:t>
       </w:r>
       <w:proofErr w:type="spellStart"/>
       <w:r>
@@ -3101,8 +3260,13 @@
       </w:r>
     </w:p>
     <w:p>
-      <w:r>
-        <w:t xml:space="preserve">Quản </w:t>
+      <w:proofErr w:type="spellStart"/>
+      <w:r>
+        <w:t>Quản</w:t>
+      </w:r>
+      <w:proofErr w:type="spellEnd"/>
+      <w:r>
+        <w:t xml:space="preserve"> </w:t>
       </w:r>
       <w:proofErr w:type="spellStart"/>
       <w:r>
@@ -3142,7 +3306,15 @@
       </w:r>
       <w:proofErr w:type="spellEnd"/>
       <w:r>
-        <w:t xml:space="preserve"> đều </w:t>
+        <w:t xml:space="preserve"> </w:t>
+      </w:r>
+      <w:proofErr w:type="spellStart"/>
+      <w:r>
+        <w:t>đều</w:t>
+      </w:r>
+      <w:proofErr w:type="spellEnd"/>
+      <w:r>
+        <w:t xml:space="preserve"> </w:t>
       </w:r>
       <w:proofErr w:type="spellStart"/>
       <w:r>
@@ -3150,7 +3322,15 @@
       </w:r>
       <w:proofErr w:type="spellEnd"/>
       <w:r>
-        <w:t xml:space="preserve"> trên Git.</w:t>
+        <w:t xml:space="preserve"> </w:t>
+      </w:r>
+      <w:proofErr w:type="spellStart"/>
+      <w:r>
+        <w:t>trên</w:t>
+      </w:r>
+      <w:proofErr w:type="spellEnd"/>
+      <w:r>
+        <w:t xml:space="preserve"> Git.</w:t>
       </w:r>
     </w:p>
     <w:p>
@@ -3167,7 +3347,15 @@
       </w:r>
       <w:proofErr w:type="spellEnd"/>
       <w:r>
-        <w:t xml:space="preserve"> SV đều </w:t>
+        <w:t xml:space="preserve"> SV </w:t>
+      </w:r>
+      <w:proofErr w:type="spellStart"/>
+      <w:r>
+        <w:t>đều</w:t>
+      </w:r>
+      <w:proofErr w:type="spellEnd"/>
+      <w:r>
+        <w:t xml:space="preserve"> </w:t>
       </w:r>
       <w:proofErr w:type="spellStart"/>
       <w:r>
@@ -3219,7 +3407,15 @@
       </w:r>
       <w:proofErr w:type="spellEnd"/>
       <w:r>
-        <w:t xml:space="preserve"> sinh </w:t>
+        <w:t xml:space="preserve"> </w:t>
+      </w:r>
+      <w:proofErr w:type="spellStart"/>
+      <w:r>
+        <w:t>sinh</w:t>
+      </w:r>
+      <w:proofErr w:type="spellEnd"/>
+      <w:r>
+        <w:t xml:space="preserve"> </w:t>
       </w:r>
       <w:proofErr w:type="spellStart"/>
       <w:r>
@@ -3288,11 +3484,24 @@
       <w:r>
         <w:t xml:space="preserve"> </w:t>
       </w:r>
+      <w:proofErr w:type="spellStart"/>
       <w:r>
         <w:t>ch</w:t>
       </w:r>
       <w:r>
-        <w:t xml:space="preserve">o cả </w:t>
+        <w:t>o</w:t>
+      </w:r>
+      <w:proofErr w:type="spellEnd"/>
+      <w:r>
+        <w:t xml:space="preserve"> </w:t>
+      </w:r>
+      <w:proofErr w:type="spellStart"/>
+      <w:r>
+        <w:t>cả</w:t>
+      </w:r>
+      <w:proofErr w:type="spellEnd"/>
+      <w:r>
+        <w:t xml:space="preserve"> </w:t>
       </w:r>
       <w:proofErr w:type="spellStart"/>
       <w:r>
@@ -3411,7 +3620,15 @@
       </w:r>
       <w:proofErr w:type="spellEnd"/>
       <w:r>
-        <w:t xml:space="preserve"> sau:</w:t>
+        <w:t xml:space="preserve"> </w:t>
+      </w:r>
+      <w:proofErr w:type="spellStart"/>
+      <w:r>
+        <w:t>sau</w:t>
+      </w:r>
+      <w:proofErr w:type="spellEnd"/>
+      <w:r>
+        <w:t>:</w:t>
       </w:r>
     </w:p>
     <w:p>
@@ -3478,13 +3695,31 @@
       </w:r>
       <w:proofErr w:type="spellEnd"/>
       <w:r>
-        <w:t xml:space="preserve"> dự </w:t>
-      </w:r>
+        <w:t xml:space="preserve"> </w:t>
+      </w:r>
+      <w:proofErr w:type="spellStart"/>
+      <w:r>
+        <w:t>dự</w:t>
+      </w:r>
+      <w:proofErr w:type="spellEnd"/>
+      <w:r>
+        <w:t xml:space="preserve"> </w:t>
+      </w:r>
+      <w:proofErr w:type="spellStart"/>
       <w:r>
         <w:t>án</w:t>
       </w:r>
-      <w:r>
-        <w:t xml:space="preserve"> tự </w:t>
+      <w:proofErr w:type="spellEnd"/>
+      <w:r>
+        <w:t xml:space="preserve"> </w:t>
+      </w:r>
+      <w:proofErr w:type="spellStart"/>
+      <w:r>
+        <w:t>tự</w:t>
+      </w:r>
+      <w:proofErr w:type="spellEnd"/>
+      <w:r>
+        <w:t xml:space="preserve"> </w:t>
       </w:r>
       <w:proofErr w:type="spellStart"/>
       <w:r>
@@ -3535,7 +3770,15 @@
       </w:r>
       <w:proofErr w:type="spellEnd"/>
       <w:r>
-        <w:t xml:space="preserve"> bộ </w:t>
+        <w:t xml:space="preserve"> </w:t>
+      </w:r>
+      <w:proofErr w:type="spellStart"/>
+      <w:r>
+        <w:t>bộ</w:t>
+      </w:r>
+      <w:proofErr w:type="spellEnd"/>
+      <w:r>
+        <w:t xml:space="preserve"> </w:t>
       </w:r>
       <w:proofErr w:type="spellStart"/>
       <w:r>
@@ -3543,7 +3786,15 @@
       </w:r>
       <w:proofErr w:type="spellEnd"/>
       <w:r>
-        <w:t xml:space="preserve"> dự án</w:t>
+        <w:t xml:space="preserve"> </w:t>
+      </w:r>
+      <w:proofErr w:type="spellStart"/>
+      <w:r>
+        <w:t>dự</w:t>
+      </w:r>
+      <w:proofErr w:type="spellEnd"/>
+      <w:r>
+        <w:t xml:space="preserve"> án</w:t>
       </w:r>
       <w:r>
         <w:t>.</w:t>
@@ -3759,7 +4010,21 @@
         <w:rPr>
           <w:color w:val="FF0000"/>
         </w:rPr>
-        <w:t xml:space="preserve"> nhau </w:t>
+        <w:t xml:space="preserve"> </w:t>
+      </w:r>
+      <w:proofErr w:type="spellStart"/>
+      <w:r>
+        <w:rPr>
+          <w:color w:val="FF0000"/>
+        </w:rPr>
+        <w:t>nhau</w:t>
+      </w:r>
+      <w:proofErr w:type="spellEnd"/>
+      <w:r>
+        <w:rPr>
+          <w:color w:val="FF0000"/>
+        </w:rPr>
+        <w:t xml:space="preserve"> </w:t>
       </w:r>
       <w:proofErr w:type="spellStart"/>
       <w:r>
@@ -3906,7 +4171,15 @@
       </w:r>
       <w:proofErr w:type="spellEnd"/>
       <w:r>
-        <w:t xml:space="preserve"> tự </w:t>
+        <w:t xml:space="preserve"> </w:t>
+      </w:r>
+      <w:proofErr w:type="spellStart"/>
+      <w:r>
+        <w:t>tự</w:t>
+      </w:r>
+      <w:proofErr w:type="spellEnd"/>
+      <w:r>
+        <w:t xml:space="preserve"> </w:t>
       </w:r>
       <w:proofErr w:type="spellStart"/>
       <w:r>
@@ -4111,11 +4384,19 @@
         </w:rPr>
         <w:t xml:space="preserve"> </w:t>
       </w:r>
+      <w:proofErr w:type="spellStart"/>
       <w:r>
         <w:rPr>
           <w:color w:val="FF0000"/>
         </w:rPr>
-        <w:t xml:space="preserve">cho file </w:t>
+        <w:t>cho</w:t>
+      </w:r>
+      <w:proofErr w:type="spellEnd"/>
+      <w:r>
+        <w:rPr>
+          <w:color w:val="FF0000"/>
+        </w:rPr>
+        <w:t xml:space="preserve"> file </w:t>
       </w:r>
       <w:proofErr w:type="spellStart"/>
       <w:r>
@@ -4437,7 +4718,7 @@
         </w:rPr>
         <w:t xml:space="preserve">  </w:t>
       </w:r>
-      <w:hyperlink r:id="rId12" w:history="1">
+      <w:hyperlink r:id="rId11" w:history="1">
         <w:r>
           <w:rPr>
             <w:rStyle w:val="Hyperlink"/>
@@ -4453,12 +4734,21 @@
           <w:iCs/>
         </w:rPr>
       </w:pPr>
-      <w:r>
-        <w:rPr>
-          <w:i/>
-          <w:iCs/>
-        </w:rPr>
-        <w:t>Gợi ý</w:t>
+      <w:proofErr w:type="spellStart"/>
+      <w:r>
+        <w:rPr>
+          <w:i/>
+          <w:iCs/>
+        </w:rPr>
+        <w:t>Gợi</w:t>
+      </w:r>
+      <w:proofErr w:type="spellEnd"/>
+      <w:r>
+        <w:rPr>
+          <w:i/>
+          <w:iCs/>
+        </w:rPr>
+        <w:t xml:space="preserve"> ý</w:t>
       </w:r>
       <w:r>
         <w:rPr>
@@ -4488,7 +4778,23 @@
           <w:i/>
           <w:iCs/>
         </w:rPr>
-        <w:t xml:space="preserve"> cầu </w:t>
+        <w:t xml:space="preserve"> </w:t>
+      </w:r>
+      <w:proofErr w:type="spellStart"/>
+      <w:r>
+        <w:rPr>
+          <w:i/>
+          <w:iCs/>
+        </w:rPr>
+        <w:t>cầu</w:t>
+      </w:r>
+      <w:proofErr w:type="spellEnd"/>
+      <w:r>
+        <w:rPr>
+          <w:i/>
+          <w:iCs/>
+        </w:rPr>
+        <w:t xml:space="preserve"> </w:t>
       </w:r>
       <w:proofErr w:type="spellStart"/>
       <w:r>
@@ -4552,7 +4858,23 @@
           <w:i/>
           <w:iCs/>
         </w:rPr>
-        <w:t xml:space="preserve"> lớn </w:t>
+        <w:t xml:space="preserve"> </w:t>
+      </w:r>
+      <w:proofErr w:type="spellStart"/>
+      <w:r>
+        <w:rPr>
+          <w:i/>
+          <w:iCs/>
+        </w:rPr>
+        <w:t>lớn</w:t>
+      </w:r>
+      <w:proofErr w:type="spellEnd"/>
+      <w:r>
+        <w:rPr>
+          <w:i/>
+          <w:iCs/>
+        </w:rPr>
+        <w:t xml:space="preserve"> </w:t>
       </w:r>
       <w:proofErr w:type="spellStart"/>
       <w:r>
@@ -4696,7 +5018,23 @@
           <w:i/>
           <w:iCs/>
         </w:rPr>
-        <w:t xml:space="preserve"> hưởng </w:t>
+        <w:t xml:space="preserve"> </w:t>
+      </w:r>
+      <w:proofErr w:type="spellStart"/>
+      <w:r>
+        <w:rPr>
+          <w:i/>
+          <w:iCs/>
+        </w:rPr>
+        <w:t>hưởng</w:t>
+      </w:r>
+      <w:proofErr w:type="spellEnd"/>
+      <w:r>
+        <w:rPr>
+          <w:i/>
+          <w:iCs/>
+        </w:rPr>
+        <w:t xml:space="preserve"> </w:t>
       </w:r>
       <w:proofErr w:type="spellStart"/>
       <w:r>
@@ -4781,7 +5119,15 @@
       </w:r>
       <w:proofErr w:type="spellEnd"/>
       <w:r>
-        <w:t xml:space="preserve"> SV đều </w:t>
+        <w:t xml:space="preserve"> SV </w:t>
+      </w:r>
+      <w:proofErr w:type="spellStart"/>
+      <w:r>
+        <w:t>đều</w:t>
+      </w:r>
+      <w:proofErr w:type="spellEnd"/>
+      <w:r>
+        <w:t xml:space="preserve"> </w:t>
       </w:r>
       <w:proofErr w:type="spellStart"/>
       <w:r>
@@ -4852,7 +5198,23 @@
       </w:r>
       <w:proofErr w:type="spellEnd"/>
       <w:r>
-        <w:t xml:space="preserve"> cho cả </w:t>
+        <w:t xml:space="preserve"> </w:t>
+      </w:r>
+      <w:proofErr w:type="spellStart"/>
+      <w:r>
+        <w:t>cho</w:t>
+      </w:r>
+      <w:proofErr w:type="spellEnd"/>
+      <w:r>
+        <w:t xml:space="preserve"> </w:t>
+      </w:r>
+      <w:proofErr w:type="spellStart"/>
+      <w:r>
+        <w:t>cả</w:t>
+      </w:r>
+      <w:proofErr w:type="spellEnd"/>
+      <w:r>
+        <w:t xml:space="preserve"> </w:t>
       </w:r>
       <w:proofErr w:type="spellStart"/>
       <w:r>
@@ -4906,7 +5268,7 @@
       <w:r>
         <w:t xml:space="preserve"> </w:t>
       </w:r>
-      <w:hyperlink r:id="rId13" w:history="1">
+      <w:hyperlink r:id="rId12" w:history="1">
         <w:r>
           <w:rPr>
             <w:rStyle w:val="Hyperlink"/>
@@ -4966,8 +5328,21 @@
       </w:r>
       <w:proofErr w:type="spellEnd"/>
       <w:r>
-        <w:t xml:space="preserve"> dự án</w:t>
-      </w:r>
+        <w:t xml:space="preserve"> </w:t>
+      </w:r>
+      <w:proofErr w:type="spellStart"/>
+      <w:r>
+        <w:t>dự</w:t>
+      </w:r>
+      <w:proofErr w:type="spellEnd"/>
+      <w:r>
+        <w:t xml:space="preserve"> </w:t>
+      </w:r>
+      <w:proofErr w:type="spellStart"/>
+      <w:r>
+        <w:t>án</w:t>
+      </w:r>
+      <w:proofErr w:type="spellEnd"/>
     </w:p>
     <w:p>
       <w:pPr>
@@ -5097,7 +5472,7 @@
                     </pic:cNvPicPr>
                   </pic:nvPicPr>
                   <pic:blipFill>
-                    <a:blip r:embed="rId14" cstate="print">
+                    <a:blip r:embed="rId13" cstate="print">
                       <a:extLst>
                         <a:ext uri="{28A0092B-C50C-407E-A947-70E740481C1C}">
                           <a14:useLocalDpi xmlns:a14="http://schemas.microsoft.com/office/drawing/2010/main" val="0"/>
@@ -5167,7 +5542,15 @@
       <w:proofErr w:type="spellEnd"/>
       <w:proofErr w:type="gramEnd"/>
       <w:r>
-        <w:t xml:space="preserve"> cầu </w:t>
+        <w:t xml:space="preserve"> </w:t>
+      </w:r>
+      <w:proofErr w:type="spellStart"/>
+      <w:r>
+        <w:t>cầu</w:t>
+      </w:r>
+      <w:proofErr w:type="spellEnd"/>
+      <w:r>
+        <w:t xml:space="preserve"> </w:t>
       </w:r>
       <w:proofErr w:type="spellStart"/>
       <w:r>
@@ -5228,7 +5611,23 @@
         <w:t xml:space="preserve"> (assign)</w:t>
       </w:r>
       <w:r>
-        <w:t xml:space="preserve"> đều cho </w:t>
+        <w:t xml:space="preserve"> </w:t>
+      </w:r>
+      <w:proofErr w:type="spellStart"/>
+      <w:r>
+        <w:t>đều</w:t>
+      </w:r>
+      <w:proofErr w:type="spellEnd"/>
+      <w:r>
+        <w:t xml:space="preserve"> </w:t>
+      </w:r>
+      <w:proofErr w:type="spellStart"/>
+      <w:r>
+        <w:t>cho</w:t>
+      </w:r>
+      <w:proofErr w:type="spellEnd"/>
+      <w:r>
+        <w:t xml:space="preserve"> </w:t>
       </w:r>
       <w:proofErr w:type="spellStart"/>
       <w:r>
@@ -5304,7 +5703,23 @@
       </w:r>
       <w:proofErr w:type="spellEnd"/>
       <w:r>
-        <w:t xml:space="preserve"> tất cả </w:t>
+        <w:t xml:space="preserve"> </w:t>
+      </w:r>
+      <w:proofErr w:type="spellStart"/>
+      <w:r>
+        <w:t>tất</w:t>
+      </w:r>
+      <w:proofErr w:type="spellEnd"/>
+      <w:r>
+        <w:t xml:space="preserve"> </w:t>
+      </w:r>
+      <w:proofErr w:type="spellStart"/>
+      <w:r>
+        <w:t>cả</w:t>
+      </w:r>
+      <w:proofErr w:type="spellEnd"/>
+      <w:r>
+        <w:t xml:space="preserve"> </w:t>
       </w:r>
       <w:proofErr w:type="spellStart"/>
       <w:r>
@@ -5391,8 +5806,13 @@
             </w:r>
             <w:proofErr w:type="spellEnd"/>
             <w:r>
-              <w:t xml:space="preserve"> lập</w:t>
+              <w:t xml:space="preserve"> </w:t>
             </w:r>
+            <w:proofErr w:type="spellStart"/>
+            <w:r>
+              <w:t>lập</w:t>
+            </w:r>
+            <w:proofErr w:type="spellEnd"/>
           </w:p>
         </w:tc>
         <w:tc>
@@ -5495,8 +5915,13 @@
             </w:r>
             <w:proofErr w:type="spellEnd"/>
             <w:r>
-              <w:t xml:space="preserve"> lập</w:t>
+              <w:t xml:space="preserve"> </w:t>
             </w:r>
+            <w:proofErr w:type="spellStart"/>
+            <w:r>
+              <w:t>lập</w:t>
+            </w:r>
+            <w:proofErr w:type="spellEnd"/>
           </w:p>
         </w:tc>
         <w:tc>
@@ -5513,8 +5938,13 @@
             </w:r>
             <w:proofErr w:type="spellEnd"/>
             <w:r>
-              <w:t xml:space="preserve"> duyệt</w:t>
+              <w:t xml:space="preserve"> </w:t>
             </w:r>
+            <w:proofErr w:type="spellStart"/>
+            <w:r>
+              <w:t>duyệt</w:t>
+            </w:r>
+            <w:proofErr w:type="spellEnd"/>
           </w:p>
         </w:tc>
       </w:tr>
@@ -5743,12 +6173,10 @@
         </w:trPr>
         <w:tc>
           <w:tcPr>
+            <w:cnfStyle w:val="001000000000" w:firstRow="0" w:lastRow="0" w:firstColumn="1" w:lastColumn="0" w:oddVBand="0" w:evenVBand="0" w:oddHBand="0" w:evenHBand="0" w:firstRowFirstColumn="0" w:firstRowLastColumn="0" w:lastRowFirstColumn="0" w:lastRowLastColumn="0"/>
             <w:tcW w:w="1495" w:type="dxa"/>
           </w:tcPr>
           <w:p>
-            <w:pPr>
-              <w:cnfStyle w:val="001000000000" w:firstRow="0" w:lastRow="0" w:firstColumn="1" w:lastColumn="0" w:oddVBand="0" w:evenVBand="0" w:oddHBand="0" w:evenHBand="0" w:firstRowFirstColumn="0" w:firstRowLastColumn="0" w:lastRowFirstColumn="0" w:lastRowLastColumn="0"/>
-            </w:pPr>
             <w:r>
               <w:t>10/12/2020</w:t>
             </w:r>
@@ -5758,31 +6186,44 @@
           <w:tcPr>
             <w:tcW w:w="3095" w:type="dxa"/>
           </w:tcPr>
-          <w:p/>
+          <w:p>
+            <w:pPr>
+              <w:cnfStyle w:val="000000000000" w:firstRow="0" w:lastRow="0" w:firstColumn="0" w:lastColumn="0" w:oddVBand="0" w:evenVBand="0" w:oddHBand="0" w:evenHBand="0" w:firstRowFirstColumn="0" w:firstRowLastColumn="0" w:lastRowFirstColumn="0" w:lastRowLastColumn="0"/>
+            </w:pPr>
+          </w:p>
         </w:tc>
         <w:tc>
           <w:tcPr>
             <w:tcW w:w="1148" w:type="dxa"/>
           </w:tcPr>
           <w:p>
+            <w:pPr>
+              <w:cnfStyle w:val="000000000000" w:firstRow="0" w:lastRow="0" w:firstColumn="0" w:lastColumn="0" w:oddVBand="0" w:evenVBand="0" w:oddHBand="0" w:evenHBand="0" w:firstRowFirstColumn="0" w:firstRowLastColumn="0" w:lastRowFirstColumn="0" w:lastRowLastColumn="0"/>
+            </w:pPr>
             <w:r>
               <w:t>0.8</w:t>
             </w:r>
-            <w:bookmarkStart w:id="0" w:name="_GoBack"/>
-            <w:bookmarkEnd w:id="0"/>
           </w:p>
         </w:tc>
         <w:tc>
           <w:tcPr>
             <w:tcW w:w="1552" w:type="dxa"/>
           </w:tcPr>
-          <w:p/>
+          <w:p>
+            <w:pPr>
+              <w:cnfStyle w:val="000000000000" w:firstRow="0" w:lastRow="0" w:firstColumn="0" w:lastColumn="0" w:oddVBand="0" w:evenVBand="0" w:oddHBand="0" w:evenHBand="0" w:firstRowFirstColumn="0" w:firstRowLastColumn="0" w:lastRowFirstColumn="0" w:lastRowLastColumn="0"/>
+            </w:pPr>
+          </w:p>
         </w:tc>
         <w:tc>
           <w:tcPr>
             <w:tcW w:w="1440" w:type="dxa"/>
           </w:tcPr>
-          <w:p/>
+          <w:p>
+            <w:pPr>
+              <w:cnfStyle w:val="000000000000" w:firstRow="0" w:lastRow="0" w:firstColumn="0" w:lastColumn="0" w:oddVBand="0" w:evenVBand="0" w:oddHBand="0" w:evenHBand="0" w:firstRowFirstColumn="0" w:firstRowLastColumn="0" w:lastRowFirstColumn="0" w:lastRowLastColumn="0"/>
+            </w:pPr>
+          </w:p>
         </w:tc>
       </w:tr>
       <w:tr>
@@ -6099,9 +6540,9 @@
       <w:pPr>
         <w:pStyle w:val="TOC3"/>
         <w:sectPr>
-          <w:headerReference w:type="default" r:id="rId15"/>
-          <w:footerReference w:type="default" r:id="rId16"/>
-          <w:footerReference w:type="first" r:id="rId17"/>
+          <w:headerReference w:type="default" r:id="rId14"/>
+          <w:footerReference w:type="default" r:id="rId15"/>
+          <w:footerReference w:type="first" r:id="rId16"/>
           <w:footnotePr>
             <w:pos w:val="beneathText"/>
           </w:footnotePr>
@@ -6118,10 +6559,15 @@
       <w:pPr>
         <w:pStyle w:val="Heading1"/>
       </w:pPr>
-      <w:bookmarkStart w:id="1" w:name="_Toc57272138"/>
+      <w:bookmarkStart w:id="0" w:name="_Toc57272138"/>
+      <w:proofErr w:type="spellStart"/>
       <w:r>
         <w:lastRenderedPageBreak/>
-        <w:t xml:space="preserve">Giới </w:t>
+        <w:t>Giới</w:t>
+      </w:r>
+      <w:proofErr w:type="spellEnd"/>
+      <w:r>
+        <w:t xml:space="preserve"> </w:t>
       </w:r>
       <w:proofErr w:type="spellStart"/>
       <w:r>
@@ -6129,15 +6575,28 @@
       </w:r>
       <w:proofErr w:type="spellEnd"/>
       <w:r>
-        <w:t xml:space="preserve"> dự án</w:t>
-      </w:r>
-      <w:bookmarkEnd w:id="1"/>
+        <w:t xml:space="preserve"> </w:t>
+      </w:r>
+      <w:proofErr w:type="spellStart"/>
+      <w:r>
+        <w:t>dự</w:t>
+      </w:r>
+      <w:proofErr w:type="spellEnd"/>
+      <w:r>
+        <w:t xml:space="preserve"> </w:t>
+      </w:r>
+      <w:proofErr w:type="spellStart"/>
+      <w:r>
+        <w:t>án</w:t>
+      </w:r>
+      <w:bookmarkEnd w:id="0"/>
+      <w:proofErr w:type="spellEnd"/>
     </w:p>
     <w:p>
       <w:pPr>
         <w:pStyle w:val="Heading2"/>
       </w:pPr>
-      <w:bookmarkStart w:id="2" w:name="_Toc57272139"/>
+      <w:bookmarkStart w:id="1" w:name="_Toc57272139"/>
       <w:proofErr w:type="spellStart"/>
       <w:r>
         <w:t>Mô</w:t>
@@ -6154,10 +6613,20 @@
       <w:r>
         <w:t xml:space="preserve"> </w:t>
       </w:r>
-      <w:r>
-        <w:t>dự án</w:t>
-      </w:r>
-      <w:bookmarkEnd w:id="2"/>
+      <w:proofErr w:type="spellStart"/>
+      <w:r>
+        <w:t>dự</w:t>
+      </w:r>
+      <w:proofErr w:type="spellEnd"/>
+      <w:r>
+        <w:t xml:space="preserve"> </w:t>
+      </w:r>
+      <w:proofErr w:type="spellStart"/>
+      <w:r>
+        <w:t>án</w:t>
+      </w:r>
+      <w:bookmarkEnd w:id="1"/>
+      <w:proofErr w:type="spellEnd"/>
     </w:p>
     <w:p>
       <w:pPr>
@@ -6230,12 +6699,21 @@
         </w:rPr>
         <w:t xml:space="preserve"> </w:t>
       </w:r>
-      <w:r>
-        <w:rPr>
-          <w:i/>
-          <w:iCs/>
-        </w:rPr>
-        <w:t xml:space="preserve">chức </w:t>
+      <w:proofErr w:type="spellStart"/>
+      <w:r>
+        <w:rPr>
+          <w:i/>
+          <w:iCs/>
+        </w:rPr>
+        <w:t>chức</w:t>
+      </w:r>
+      <w:proofErr w:type="spellEnd"/>
+      <w:r>
+        <w:rPr>
+          <w:i/>
+          <w:iCs/>
+        </w:rPr>
+        <w:t xml:space="preserve"> </w:t>
       </w:r>
       <w:proofErr w:type="spellStart"/>
       <w:r>
@@ -6331,7 +6809,7 @@
       <w:pPr>
         <w:pStyle w:val="Heading2"/>
       </w:pPr>
-      <w:bookmarkStart w:id="3" w:name="_Toc57272140"/>
+      <w:bookmarkStart w:id="2" w:name="_Toc57272140"/>
       <w:proofErr w:type="spellStart"/>
       <w:r>
         <w:t>Công</w:t>
@@ -6346,13 +6824,21 @@
       </w:r>
       <w:proofErr w:type="spellEnd"/>
       <w:r>
-        <w:t xml:space="preserve"> quản </w:t>
+        <w:t xml:space="preserve"> </w:t>
+      </w:r>
+      <w:proofErr w:type="spellStart"/>
+      <w:r>
+        <w:t>quản</w:t>
+      </w:r>
+      <w:proofErr w:type="spellEnd"/>
+      <w:r>
+        <w:t xml:space="preserve"> </w:t>
       </w:r>
       <w:proofErr w:type="spellStart"/>
       <w:r>
         <w:t>lý</w:t>
       </w:r>
-      <w:bookmarkEnd w:id="3"/>
+      <w:bookmarkEnd w:id="2"/>
       <w:proofErr w:type="spellEnd"/>
     </w:p>
     <w:p>
@@ -6363,91 +6849,100 @@
         </w:rPr>
         <w:t xml:space="preserve">Link </w:t>
       </w:r>
+      <w:proofErr w:type="spellStart"/>
       <w:r>
         <w:rPr>
           <w:b/>
           <w:bCs/>
         </w:rPr>
-        <w:t xml:space="preserve">Quản </w:t>
-      </w:r>
-      <w:proofErr w:type="spellStart"/>
+        <w:t>Quản</w:t>
+      </w:r>
+      <w:proofErr w:type="spellEnd"/>
       <w:r>
         <w:rPr>
           <w:b/>
           <w:bCs/>
         </w:rPr>
-        <w:t>lý</w:t>
-      </w:r>
-      <w:proofErr w:type="spellEnd"/>
+        <w:t xml:space="preserve"> </w:t>
+      </w:r>
+      <w:proofErr w:type="spellStart"/>
       <w:r>
         <w:rPr>
           <w:b/>
           <w:bCs/>
         </w:rPr>
-        <w:t xml:space="preserve"> </w:t>
-      </w:r>
-      <w:proofErr w:type="spellStart"/>
+        <w:t>lý</w:t>
+      </w:r>
+      <w:proofErr w:type="spellEnd"/>
       <w:r>
         <w:rPr>
           <w:b/>
           <w:bCs/>
         </w:rPr>
-        <w:t>và</w:t>
-      </w:r>
-      <w:proofErr w:type="spellEnd"/>
+        <w:t xml:space="preserve"> </w:t>
+      </w:r>
+      <w:proofErr w:type="spellStart"/>
       <w:r>
         <w:rPr>
           <w:b/>
           <w:bCs/>
         </w:rPr>
-        <w:t xml:space="preserve"> </w:t>
-      </w:r>
-      <w:proofErr w:type="spellStart"/>
+        <w:t>và</w:t>
+      </w:r>
+      <w:proofErr w:type="spellEnd"/>
       <w:r>
         <w:rPr>
           <w:b/>
           <w:bCs/>
         </w:rPr>
-        <w:t>phân</w:t>
-      </w:r>
-      <w:proofErr w:type="spellEnd"/>
+        <w:t xml:space="preserve"> </w:t>
+      </w:r>
+      <w:proofErr w:type="spellStart"/>
       <w:r>
         <w:rPr>
           <w:b/>
           <w:bCs/>
         </w:rPr>
-        <w:t xml:space="preserve"> chia </w:t>
-      </w:r>
-      <w:proofErr w:type="spellStart"/>
+        <w:t>phân</w:t>
+      </w:r>
+      <w:proofErr w:type="spellEnd"/>
       <w:r>
         <w:rPr>
           <w:b/>
           <w:bCs/>
         </w:rPr>
-        <w:t>công</w:t>
-      </w:r>
-      <w:proofErr w:type="spellEnd"/>
+        <w:t xml:space="preserve"> chia </w:t>
+      </w:r>
+      <w:proofErr w:type="spellStart"/>
       <w:r>
         <w:rPr>
           <w:b/>
           <w:bCs/>
         </w:rPr>
-        <w:t xml:space="preserve"> </w:t>
-      </w:r>
-      <w:proofErr w:type="spellStart"/>
+        <w:t>công</w:t>
+      </w:r>
+      <w:proofErr w:type="spellEnd"/>
       <w:r>
         <w:rPr>
           <w:b/>
           <w:bCs/>
         </w:rPr>
-        <w:t>việc</w:t>
-      </w:r>
-      <w:proofErr w:type="spellEnd"/>
+        <w:t xml:space="preserve"> </w:t>
+      </w:r>
+      <w:proofErr w:type="spellStart"/>
       <w:r>
         <w:rPr>
           <w:b/>
           <w:bCs/>
         </w:rPr>
+        <w:t>việc</w:t>
+      </w:r>
+      <w:proofErr w:type="spellEnd"/>
+      <w:r>
+        <w:rPr>
+          <w:b/>
+          <w:bCs/>
+        </w:rPr>
         <w:t>:</w:t>
       </w:r>
       <w:r>
@@ -6510,12 +7005,21 @@
         </w:rPr>
         <w:t xml:space="preserve">Link </w:t>
       </w:r>
+      <w:proofErr w:type="spellStart"/>
       <w:r>
         <w:rPr>
           <w:b/>
           <w:bCs/>
         </w:rPr>
-        <w:t xml:space="preserve">Quản </w:t>
+        <w:t>Quản</w:t>
+      </w:r>
+      <w:proofErr w:type="spellEnd"/>
+      <w:r>
+        <w:rPr>
+          <w:b/>
+          <w:bCs/>
+        </w:rPr>
+        <w:t xml:space="preserve"> </w:t>
       </w:r>
       <w:proofErr w:type="spellStart"/>
       <w:r>
@@ -6638,14 +7142,22 @@
       <w:pPr>
         <w:pStyle w:val="Heading1"/>
       </w:pPr>
-      <w:bookmarkStart w:id="4" w:name="_Toc57272141"/>
+      <w:bookmarkStart w:id="3" w:name="_Toc57272141"/>
       <w:proofErr w:type="spellStart"/>
       <w:r>
         <w:t>Các</w:t>
       </w:r>
       <w:proofErr w:type="spellEnd"/>
       <w:r>
-        <w:t xml:space="preserve"> nhân </w:t>
+        <w:t xml:space="preserve"> </w:t>
+      </w:r>
+      <w:proofErr w:type="spellStart"/>
+      <w:r>
+        <w:t>nhân</w:t>
+      </w:r>
+      <w:proofErr w:type="spellEnd"/>
+      <w:r>
+        <w:t xml:space="preserve"> </w:t>
       </w:r>
       <w:proofErr w:type="spellStart"/>
       <w:r>
@@ -6653,15 +7165,23 @@
       </w:r>
       <w:proofErr w:type="spellEnd"/>
       <w:r>
-        <w:t xml:space="preserve"> tham gia dự án</w:t>
-      </w:r>
-      <w:bookmarkEnd w:id="4"/>
+        <w:t xml:space="preserve"> </w:t>
+      </w:r>
+      <w:proofErr w:type="spellStart"/>
+      <w:r>
+        <w:t>tham</w:t>
+      </w:r>
+      <w:proofErr w:type="spellEnd"/>
+      <w:r>
+        <w:t xml:space="preserve"> gia dự án</w:t>
+      </w:r>
+      <w:bookmarkEnd w:id="3"/>
     </w:p>
     <w:p>
       <w:pPr>
         <w:pStyle w:val="Heading2"/>
       </w:pPr>
-      <w:bookmarkStart w:id="5" w:name="_Toc57272142"/>
+      <w:bookmarkStart w:id="4" w:name="_Toc57272142"/>
       <w:proofErr w:type="spellStart"/>
       <w:r>
         <w:t>Thông</w:t>
@@ -6706,7 +7226,7 @@
       <w:r>
         <w:t>hàng</w:t>
       </w:r>
-      <w:bookmarkEnd w:id="5"/>
+      <w:bookmarkEnd w:id="4"/>
       <w:proofErr w:type="spellEnd"/>
     </w:p>
     <w:p>
@@ -6742,7 +7262,7 @@
       <w:pPr>
         <w:pStyle w:val="Heading2"/>
       </w:pPr>
-      <w:bookmarkStart w:id="6" w:name="_Toc57272143"/>
+      <w:bookmarkStart w:id="5" w:name="_Toc57272143"/>
       <w:proofErr w:type="spellStart"/>
       <w:r>
         <w:t>Thông</w:t>
@@ -6771,7 +7291,7 @@
       <w:r>
         <w:t>nhóm</w:t>
       </w:r>
-      <w:bookmarkEnd w:id="6"/>
+      <w:bookmarkEnd w:id="5"/>
       <w:proofErr w:type="spellEnd"/>
     </w:p>
     <w:p>
@@ -6781,12 +7301,37 @@
           <w:iCs/>
         </w:rPr>
       </w:pPr>
-      <w:r>
-        <w:rPr>
-          <w:i/>
-          <w:iCs/>
-        </w:rPr>
-        <w:t xml:space="preserve">Lập trình </w:t>
+      <w:proofErr w:type="spellStart"/>
+      <w:r>
+        <w:rPr>
+          <w:i/>
+          <w:iCs/>
+        </w:rPr>
+        <w:t>Lập</w:t>
+      </w:r>
+      <w:proofErr w:type="spellEnd"/>
+      <w:r>
+        <w:rPr>
+          <w:i/>
+          <w:iCs/>
+        </w:rPr>
+        <w:t xml:space="preserve"> </w:t>
+      </w:r>
+      <w:proofErr w:type="spellStart"/>
+      <w:r>
+        <w:rPr>
+          <w:i/>
+          <w:iCs/>
+        </w:rPr>
+        <w:t>trình</w:t>
+      </w:r>
+      <w:proofErr w:type="spellEnd"/>
+      <w:r>
+        <w:rPr>
+          <w:i/>
+          <w:iCs/>
+        </w:rPr>
+        <w:t xml:space="preserve"> </w:t>
       </w:r>
       <w:proofErr w:type="spellStart"/>
       <w:r>
@@ -6865,7 +7410,7 @@
       <w:pPr>
         <w:pStyle w:val="Heading2"/>
       </w:pPr>
-      <w:bookmarkStart w:id="7" w:name="_Toc57272144"/>
+      <w:bookmarkStart w:id="6" w:name="_Toc57272144"/>
       <w:proofErr w:type="spellStart"/>
       <w:r>
         <w:t>Phân</w:t>
@@ -6912,7 +7457,23 @@
       </w:r>
       <w:proofErr w:type="spellEnd"/>
       <w:r>
-        <w:t xml:space="preserve"> dự án </w:t>
+        <w:t xml:space="preserve"> </w:t>
+      </w:r>
+      <w:proofErr w:type="spellStart"/>
+      <w:r>
+        <w:t>dự</w:t>
+      </w:r>
+      <w:proofErr w:type="spellEnd"/>
+      <w:r>
+        <w:t xml:space="preserve"> </w:t>
+      </w:r>
+      <w:proofErr w:type="spellStart"/>
+      <w:r>
+        <w:t>án</w:t>
+      </w:r>
+      <w:proofErr w:type="spellEnd"/>
+      <w:r>
+        <w:t xml:space="preserve"> </w:t>
       </w:r>
       <w:proofErr w:type="spellStart"/>
       <w:r>
@@ -6934,7 +7495,7 @@
       <w:r>
         <w:t>hàng</w:t>
       </w:r>
-      <w:bookmarkEnd w:id="7"/>
+      <w:bookmarkEnd w:id="6"/>
       <w:proofErr w:type="spellEnd"/>
     </w:p>
     <w:p>
@@ -7022,7 +7583,23 @@
           <w:i/>
           <w:iCs/>
         </w:rPr>
-        <w:t xml:space="preserve">, nhân </w:t>
+        <w:t xml:space="preserve">, </w:t>
+      </w:r>
+      <w:proofErr w:type="spellStart"/>
+      <w:r>
+        <w:rPr>
+          <w:i/>
+          <w:iCs/>
+        </w:rPr>
+        <w:t>nhân</w:t>
+      </w:r>
+      <w:proofErr w:type="spellEnd"/>
+      <w:r>
+        <w:rPr>
+          <w:i/>
+          <w:iCs/>
+        </w:rPr>
+        <w:t xml:space="preserve"> </w:t>
       </w:r>
       <w:proofErr w:type="spellStart"/>
       <w:r>
@@ -7290,7 +7867,7 @@
       <w:pPr>
         <w:pStyle w:val="Heading1"/>
       </w:pPr>
-      <w:bookmarkStart w:id="8" w:name="_Toc57272145"/>
+      <w:bookmarkStart w:id="7" w:name="_Toc57272145"/>
       <w:proofErr w:type="spellStart"/>
       <w:r>
         <w:t>Khảo</w:t>
@@ -7305,15 +7882,28 @@
       </w:r>
       <w:proofErr w:type="spellEnd"/>
       <w:r>
-        <w:t xml:space="preserve"> dự án</w:t>
-      </w:r>
-      <w:bookmarkEnd w:id="8"/>
+        <w:t xml:space="preserve"> </w:t>
+      </w:r>
+      <w:proofErr w:type="spellStart"/>
+      <w:r>
+        <w:t>dự</w:t>
+      </w:r>
+      <w:proofErr w:type="spellEnd"/>
+      <w:r>
+        <w:t xml:space="preserve"> </w:t>
+      </w:r>
+      <w:proofErr w:type="spellStart"/>
+      <w:r>
+        <w:t>án</w:t>
+      </w:r>
+      <w:bookmarkEnd w:id="7"/>
+      <w:proofErr w:type="spellEnd"/>
     </w:p>
     <w:p>
       <w:pPr>
         <w:pStyle w:val="Heading2"/>
       </w:pPr>
-      <w:bookmarkStart w:id="9" w:name="_Toc57272146"/>
+      <w:bookmarkStart w:id="8" w:name="_Toc57272146"/>
       <w:proofErr w:type="spellStart"/>
       <w:r>
         <w:t>Thống</w:t>
@@ -7350,7 +7940,7 @@
       <w:r>
         <w:t>nguồn</w:t>
       </w:r>
-      <w:bookmarkEnd w:id="9"/>
+      <w:bookmarkEnd w:id="8"/>
       <w:proofErr w:type="spellEnd"/>
     </w:p>
     <w:p>
@@ -7427,7 +8017,23 @@
           <w:i/>
           <w:iCs/>
         </w:rPr>
-        <w:t xml:space="preserve"> tích </w:t>
+        <w:t xml:space="preserve"> </w:t>
+      </w:r>
+      <w:proofErr w:type="spellStart"/>
+      <w:r>
+        <w:rPr>
+          <w:i/>
+          <w:iCs/>
+        </w:rPr>
+        <w:t>tích</w:t>
+      </w:r>
+      <w:proofErr w:type="spellEnd"/>
+      <w:r>
+        <w:rPr>
+          <w:i/>
+          <w:iCs/>
+        </w:rPr>
+        <w:t xml:space="preserve"> </w:t>
       </w:r>
       <w:proofErr w:type="spellStart"/>
       <w:r>
@@ -7937,7 +8543,23 @@
           <w:i/>
           <w:iCs/>
         </w:rPr>
-        <w:t xml:space="preserve"> đồ </w:t>
+        <w:t xml:space="preserve"> </w:t>
+      </w:r>
+      <w:proofErr w:type="spellStart"/>
+      <w:r>
+        <w:rPr>
+          <w:i/>
+          <w:iCs/>
+        </w:rPr>
+        <w:t>đồ</w:t>
+      </w:r>
+      <w:proofErr w:type="spellEnd"/>
+      <w:r>
+        <w:rPr>
+          <w:i/>
+          <w:iCs/>
+        </w:rPr>
+        <w:t xml:space="preserve"> </w:t>
       </w:r>
       <w:proofErr w:type="spellStart"/>
       <w:r>
@@ -7976,7 +8598,7 @@
       <w:pPr>
         <w:pStyle w:val="Heading2"/>
       </w:pPr>
-      <w:bookmarkStart w:id="10" w:name="_Toc57272147"/>
+      <w:bookmarkStart w:id="9" w:name="_Toc57272147"/>
       <w:proofErr w:type="spellStart"/>
       <w:r>
         <w:lastRenderedPageBreak/>
@@ -8014,7 +8636,7 @@
       <w:r>
         <w:t>tác</w:t>
       </w:r>
-      <w:bookmarkEnd w:id="10"/>
+      <w:bookmarkEnd w:id="9"/>
       <w:proofErr w:type="spellEnd"/>
     </w:p>
     <w:p>
@@ -8059,7 +8681,39 @@
           <w:i/>
           <w:iCs/>
         </w:rPr>
-        <w:t xml:space="preserve"> collaborator tham dự (</w:t>
+        <w:t xml:space="preserve"> collaborator </w:t>
+      </w:r>
+      <w:proofErr w:type="spellStart"/>
+      <w:r>
+        <w:rPr>
+          <w:i/>
+          <w:iCs/>
+        </w:rPr>
+        <w:t>tham</w:t>
+      </w:r>
+      <w:proofErr w:type="spellEnd"/>
+      <w:r>
+        <w:rPr>
+          <w:i/>
+          <w:iCs/>
+        </w:rPr>
+        <w:t xml:space="preserve"> </w:t>
+      </w:r>
+      <w:proofErr w:type="spellStart"/>
+      <w:r>
+        <w:rPr>
+          <w:i/>
+          <w:iCs/>
+        </w:rPr>
+        <w:t>dự</w:t>
+      </w:r>
+      <w:proofErr w:type="spellEnd"/>
+      <w:r>
+        <w:rPr>
+          <w:i/>
+          <w:iCs/>
+        </w:rPr>
+        <w:t xml:space="preserve"> (</w:t>
       </w:r>
       <w:proofErr w:type="spellStart"/>
       <w:r>
@@ -8075,7 +8729,39 @@
           <w:i/>
           <w:iCs/>
         </w:rPr>
-        <w:t xml:space="preserve"> dự án </w:t>
+        <w:t xml:space="preserve"> </w:t>
+      </w:r>
+      <w:proofErr w:type="spellStart"/>
+      <w:r>
+        <w:rPr>
+          <w:i/>
+          <w:iCs/>
+        </w:rPr>
+        <w:t>dự</w:t>
+      </w:r>
+      <w:proofErr w:type="spellEnd"/>
+      <w:r>
+        <w:rPr>
+          <w:i/>
+          <w:iCs/>
+        </w:rPr>
+        <w:t xml:space="preserve"> </w:t>
+      </w:r>
+      <w:proofErr w:type="spellStart"/>
+      <w:r>
+        <w:rPr>
+          <w:i/>
+          <w:iCs/>
+        </w:rPr>
+        <w:t>án</w:t>
+      </w:r>
+      <w:proofErr w:type="spellEnd"/>
+      <w:r>
+        <w:rPr>
+          <w:i/>
+          <w:iCs/>
+        </w:rPr>
+        <w:t xml:space="preserve"> </w:t>
       </w:r>
       <w:proofErr w:type="spellStart"/>
       <w:r>
@@ -8226,7 +8912,71 @@
           <w:i/>
           <w:iCs/>
         </w:rPr>
-        <w:t xml:space="preserve"> tham gia dự án </w:t>
+        <w:t xml:space="preserve"> </w:t>
+      </w:r>
+      <w:proofErr w:type="spellStart"/>
+      <w:r>
+        <w:rPr>
+          <w:i/>
+          <w:iCs/>
+        </w:rPr>
+        <w:t>tham</w:t>
+      </w:r>
+      <w:proofErr w:type="spellEnd"/>
+      <w:r>
+        <w:rPr>
+          <w:i/>
+          <w:iCs/>
+        </w:rPr>
+        <w:t xml:space="preserve"> </w:t>
+      </w:r>
+      <w:proofErr w:type="spellStart"/>
+      <w:r>
+        <w:rPr>
+          <w:i/>
+          <w:iCs/>
+        </w:rPr>
+        <w:t>gia</w:t>
+      </w:r>
+      <w:proofErr w:type="spellEnd"/>
+      <w:r>
+        <w:rPr>
+          <w:i/>
+          <w:iCs/>
+        </w:rPr>
+        <w:t xml:space="preserve"> </w:t>
+      </w:r>
+      <w:proofErr w:type="spellStart"/>
+      <w:r>
+        <w:rPr>
+          <w:i/>
+          <w:iCs/>
+        </w:rPr>
+        <w:t>dự</w:t>
+      </w:r>
+      <w:proofErr w:type="spellEnd"/>
+      <w:r>
+        <w:rPr>
+          <w:i/>
+          <w:iCs/>
+        </w:rPr>
+        <w:t xml:space="preserve"> </w:t>
+      </w:r>
+      <w:proofErr w:type="spellStart"/>
+      <w:r>
+        <w:rPr>
+          <w:i/>
+          <w:iCs/>
+        </w:rPr>
+        <w:t>án</w:t>
+      </w:r>
+      <w:proofErr w:type="spellEnd"/>
+      <w:r>
+        <w:rPr>
+          <w:i/>
+          <w:iCs/>
+        </w:rPr>
+        <w:t xml:space="preserve"> </w:t>
       </w:r>
       <w:proofErr w:type="spellStart"/>
       <w:r>
@@ -8475,7 +9225,7 @@
       <w:pPr>
         <w:pStyle w:val="Heading2"/>
       </w:pPr>
-      <w:bookmarkStart w:id="11" w:name="_Toc57272148"/>
+      <w:bookmarkStart w:id="10" w:name="_Toc57272148"/>
       <w:proofErr w:type="spellStart"/>
       <w:r>
         <w:t>Kết</w:t>
@@ -8512,7 +9262,7 @@
       <w:r>
         <w:t>nghiệm</w:t>
       </w:r>
-      <w:bookmarkEnd w:id="11"/>
+      <w:bookmarkEnd w:id="10"/>
       <w:proofErr w:type="spellEnd"/>
     </w:p>
     <w:p>
@@ -8600,7 +9350,39 @@
           <w:i/>
           <w:iCs/>
         </w:rPr>
-        <w:t xml:space="preserve"> chương trình, </w:t>
+        <w:t xml:space="preserve"> </w:t>
+      </w:r>
+      <w:proofErr w:type="spellStart"/>
+      <w:r>
+        <w:rPr>
+          <w:i/>
+          <w:iCs/>
+        </w:rPr>
+        <w:t>chương</w:t>
+      </w:r>
+      <w:proofErr w:type="spellEnd"/>
+      <w:r>
+        <w:rPr>
+          <w:i/>
+          <w:iCs/>
+        </w:rPr>
+        <w:t xml:space="preserve"> </w:t>
+      </w:r>
+      <w:proofErr w:type="spellStart"/>
+      <w:r>
+        <w:rPr>
+          <w:i/>
+          <w:iCs/>
+        </w:rPr>
+        <w:t>trình</w:t>
+      </w:r>
+      <w:proofErr w:type="spellEnd"/>
+      <w:r>
+        <w:rPr>
+          <w:i/>
+          <w:iCs/>
+        </w:rPr>
+        <w:t xml:space="preserve">, </w:t>
       </w:r>
       <w:proofErr w:type="spellStart"/>
       <w:r>
@@ -8776,7 +9558,23 @@
           <w:i/>
           <w:iCs/>
         </w:rPr>
-        <w:t xml:space="preserve"> xuất </w:t>
+        <w:t xml:space="preserve"> </w:t>
+      </w:r>
+      <w:proofErr w:type="spellStart"/>
+      <w:r>
+        <w:rPr>
+          <w:i/>
+          <w:iCs/>
+        </w:rPr>
+        <w:t>xuất</w:t>
+      </w:r>
+      <w:proofErr w:type="spellEnd"/>
+      <w:r>
+        <w:rPr>
+          <w:i/>
+          <w:iCs/>
+        </w:rPr>
+        <w:t xml:space="preserve"> </w:t>
       </w:r>
       <w:proofErr w:type="spellStart"/>
       <w:r>
@@ -8895,7 +9693,7 @@
       <w:pPr>
         <w:pStyle w:val="Heading2"/>
       </w:pPr>
-      <w:bookmarkStart w:id="12" w:name="_Toc57272149"/>
+      <w:bookmarkStart w:id="11" w:name="_Toc57272149"/>
       <w:proofErr w:type="spellStart"/>
       <w:r>
         <w:t>Phạm</w:t>
@@ -8905,7 +9703,189 @@
         <w:t xml:space="preserve"> vi</w:t>
       </w:r>
       <w:r>
-        <w:t xml:space="preserve"> dự án</w:t>
+        <w:t xml:space="preserve"> </w:t>
+      </w:r>
+      <w:proofErr w:type="spellStart"/>
+      <w:r>
+        <w:t>dự</w:t>
+      </w:r>
+      <w:proofErr w:type="spellEnd"/>
+      <w:r>
+        <w:t xml:space="preserve"> </w:t>
+      </w:r>
+      <w:proofErr w:type="spellStart"/>
+      <w:r>
+        <w:t>án</w:t>
+      </w:r>
+      <w:bookmarkEnd w:id="11"/>
+      <w:proofErr w:type="spellEnd"/>
+    </w:p>
+    <w:p>
+      <w:pPr>
+        <w:rPr>
+          <w:i/>
+          <w:iCs/>
+        </w:rPr>
+      </w:pPr>
+      <w:proofErr w:type="spellStart"/>
+      <w:r>
+        <w:rPr>
+          <w:i/>
+          <w:iCs/>
+        </w:rPr>
+        <w:t>Chạy</w:t>
+      </w:r>
+      <w:proofErr w:type="spellEnd"/>
+      <w:r>
+        <w:rPr>
+          <w:i/>
+          <w:iCs/>
+        </w:rPr>
+        <w:t xml:space="preserve"> </w:t>
+      </w:r>
+      <w:proofErr w:type="spellStart"/>
+      <w:r>
+        <w:rPr>
+          <w:i/>
+          <w:iCs/>
+        </w:rPr>
+        <w:t>được</w:t>
+      </w:r>
+      <w:proofErr w:type="spellEnd"/>
+      <w:r>
+        <w:rPr>
+          <w:i/>
+          <w:iCs/>
+        </w:rPr>
+        <w:t xml:space="preserve"> </w:t>
+      </w:r>
+      <w:proofErr w:type="spellStart"/>
+      <w:r>
+        <w:rPr>
+          <w:i/>
+          <w:iCs/>
+        </w:rPr>
+        <w:t>trên</w:t>
+      </w:r>
+      <w:proofErr w:type="spellEnd"/>
+      <w:r>
+        <w:rPr>
+          <w:i/>
+          <w:iCs/>
+        </w:rPr>
+        <w:t xml:space="preserve"> </w:t>
+      </w:r>
+      <w:proofErr w:type="spellStart"/>
+      <w:r>
+        <w:rPr>
+          <w:i/>
+          <w:iCs/>
+        </w:rPr>
+        <w:t>nền</w:t>
+      </w:r>
+      <w:proofErr w:type="spellEnd"/>
+      <w:r>
+        <w:rPr>
+          <w:i/>
+          <w:iCs/>
+        </w:rPr>
+        <w:t xml:space="preserve"> </w:t>
+      </w:r>
+      <w:proofErr w:type="spellStart"/>
+      <w:r>
+        <w:rPr>
+          <w:i/>
+          <w:iCs/>
+        </w:rPr>
+        <w:t>t</w:t>
+      </w:r>
+      <w:r>
+        <w:rPr>
+          <w:i/>
+          <w:iCs/>
+        </w:rPr>
+        <w:t>ảng</w:t>
+      </w:r>
+      <w:proofErr w:type="spellEnd"/>
+      <w:r>
+        <w:rPr>
+          <w:i/>
+          <w:iCs/>
+        </w:rPr>
+        <w:t xml:space="preserve"> </w:t>
+      </w:r>
+      <w:proofErr w:type="spellStart"/>
+      <w:r>
+        <w:rPr>
+          <w:i/>
+          <w:iCs/>
+        </w:rPr>
+        <w:t>nào</w:t>
+      </w:r>
+      <w:proofErr w:type="spellEnd"/>
+      <w:r>
+        <w:rPr>
+          <w:i/>
+          <w:iCs/>
+        </w:rPr>
+        <w:t xml:space="preserve">, OS </w:t>
+      </w:r>
+      <w:proofErr w:type="spellStart"/>
+      <w:r>
+        <w:rPr>
+          <w:i/>
+          <w:iCs/>
+        </w:rPr>
+        <w:t>nào</w:t>
+      </w:r>
+      <w:proofErr w:type="spellEnd"/>
+      <w:r>
+        <w:rPr>
+          <w:i/>
+          <w:iCs/>
+        </w:rPr>
+        <w:t>?...</w:t>
+      </w:r>
+    </w:p>
+    <w:p>
+      <w:pPr>
+        <w:pStyle w:val="Heading1"/>
+      </w:pPr>
+      <w:bookmarkStart w:id="12" w:name="_Toc57272150"/>
+      <w:r>
+        <w:t xml:space="preserve">Giao </w:t>
+      </w:r>
+      <w:proofErr w:type="spellStart"/>
+      <w:r>
+        <w:t>tiếp</w:t>
+      </w:r>
+      <w:proofErr w:type="spellEnd"/>
+      <w:r>
+        <w:t>/</w:t>
+      </w:r>
+      <w:proofErr w:type="spellStart"/>
+      <w:r>
+        <w:t>Trao</w:t>
+      </w:r>
+      <w:proofErr w:type="spellEnd"/>
+      <w:r>
+        <w:t xml:space="preserve"> </w:t>
+      </w:r>
+      <w:proofErr w:type="spellStart"/>
+      <w:r>
+        <w:t>đổi</w:t>
+      </w:r>
+      <w:proofErr w:type="spellEnd"/>
+      <w:r>
+        <w:t xml:space="preserve"> </w:t>
+      </w:r>
+      <w:proofErr w:type="spellStart"/>
+      <w:r>
+        <w:t>thông</w:t>
+      </w:r>
+      <w:proofErr w:type="spellEnd"/>
+      <w:r>
+        <w:t xml:space="preserve"> tin</w:t>
       </w:r>
       <w:bookmarkEnd w:id="12"/>
     </w:p>
@@ -8922,363 +9902,282 @@
           <w:i/>
           <w:iCs/>
         </w:rPr>
-        <w:t>Chạy</w:t>
-      </w:r>
-      <w:proofErr w:type="spellEnd"/>
-      <w:r>
-        <w:rPr>
-          <w:i/>
-          <w:iCs/>
-        </w:rPr>
-        <w:t xml:space="preserve"> </w:t>
-      </w:r>
-      <w:proofErr w:type="spellStart"/>
-      <w:r>
-        <w:rPr>
-          <w:i/>
-          <w:iCs/>
-        </w:rPr>
-        <w:t>được</w:t>
-      </w:r>
-      <w:proofErr w:type="spellEnd"/>
-      <w:r>
-        <w:rPr>
-          <w:i/>
-          <w:iCs/>
-        </w:rPr>
-        <w:t xml:space="preserve"> trên </w:t>
-      </w:r>
-      <w:proofErr w:type="spellStart"/>
-      <w:r>
-        <w:rPr>
-          <w:i/>
-          <w:iCs/>
-        </w:rPr>
-        <w:t>nền</w:t>
-      </w:r>
-      <w:proofErr w:type="spellEnd"/>
-      <w:r>
-        <w:rPr>
-          <w:i/>
-          <w:iCs/>
-        </w:rPr>
-        <w:t xml:space="preserve"> </w:t>
-      </w:r>
-      <w:proofErr w:type="spellStart"/>
-      <w:r>
-        <w:rPr>
-          <w:i/>
-          <w:iCs/>
-        </w:rPr>
-        <w:t>t</w:t>
-      </w:r>
-      <w:r>
-        <w:rPr>
-          <w:i/>
-          <w:iCs/>
-        </w:rPr>
-        <w:t>ảng</w:t>
-      </w:r>
-      <w:proofErr w:type="spellEnd"/>
-      <w:r>
-        <w:rPr>
-          <w:i/>
-          <w:iCs/>
-        </w:rPr>
-        <w:t xml:space="preserve"> </w:t>
-      </w:r>
-      <w:proofErr w:type="spellStart"/>
-      <w:r>
-        <w:rPr>
-          <w:i/>
-          <w:iCs/>
-        </w:rPr>
-        <w:t>nào</w:t>
-      </w:r>
-      <w:proofErr w:type="spellEnd"/>
-      <w:r>
-        <w:rPr>
-          <w:i/>
-          <w:iCs/>
-        </w:rPr>
-        <w:t xml:space="preserve">, OS </w:t>
-      </w:r>
-      <w:proofErr w:type="spellStart"/>
-      <w:r>
-        <w:rPr>
-          <w:i/>
-          <w:iCs/>
-        </w:rPr>
-        <w:t>nào</w:t>
-      </w:r>
-      <w:proofErr w:type="spellEnd"/>
-      <w:r>
-        <w:rPr>
-          <w:i/>
-          <w:iCs/>
-        </w:rPr>
-        <w:t>?...</w:t>
-      </w:r>
+        <w:t>Các</w:t>
+      </w:r>
+      <w:proofErr w:type="spellEnd"/>
+      <w:r>
+        <w:rPr>
+          <w:i/>
+          <w:iCs/>
+        </w:rPr>
+        <w:t xml:space="preserve"> qui </w:t>
+      </w:r>
+      <w:proofErr w:type="spellStart"/>
+      <w:r>
+        <w:rPr>
+          <w:i/>
+          <w:iCs/>
+        </w:rPr>
+        <w:t>định</w:t>
+      </w:r>
+      <w:proofErr w:type="spellEnd"/>
+      <w:r>
+        <w:rPr>
+          <w:i/>
+          <w:iCs/>
+        </w:rPr>
+        <w:t xml:space="preserve"> </w:t>
+      </w:r>
+      <w:proofErr w:type="spellStart"/>
+      <w:r>
+        <w:rPr>
+          <w:i/>
+          <w:iCs/>
+        </w:rPr>
+        <w:t>về</w:t>
+      </w:r>
+      <w:proofErr w:type="spellEnd"/>
+      <w:r>
+        <w:rPr>
+          <w:i/>
+          <w:iCs/>
+        </w:rPr>
+        <w:t xml:space="preserve"> </w:t>
+      </w:r>
+      <w:proofErr w:type="spellStart"/>
+      <w:r>
+        <w:rPr>
+          <w:i/>
+          <w:iCs/>
+        </w:rPr>
+        <w:t>h</w:t>
+      </w:r>
+      <w:r>
+        <w:rPr>
+          <w:i/>
+          <w:iCs/>
+        </w:rPr>
+        <w:t>ọp</w:t>
+      </w:r>
+      <w:proofErr w:type="spellEnd"/>
+      <w:r>
+        <w:rPr>
+          <w:i/>
+          <w:iCs/>
+        </w:rPr>
+        <w:t xml:space="preserve"> </w:t>
+      </w:r>
+      <w:proofErr w:type="spellStart"/>
+      <w:r>
+        <w:rPr>
+          <w:i/>
+          <w:iCs/>
+        </w:rPr>
+        <w:t>hành</w:t>
+      </w:r>
+      <w:proofErr w:type="spellEnd"/>
+      <w:r>
+        <w:rPr>
+          <w:i/>
+          <w:iCs/>
+        </w:rPr>
+        <w:t xml:space="preserve"> </w:t>
+      </w:r>
+      <w:proofErr w:type="spellStart"/>
+      <w:r>
+        <w:rPr>
+          <w:i/>
+          <w:iCs/>
+        </w:rPr>
+        <w:t>nội</w:t>
+      </w:r>
+      <w:proofErr w:type="spellEnd"/>
+      <w:r>
+        <w:rPr>
+          <w:i/>
+          <w:iCs/>
+        </w:rPr>
+        <w:t xml:space="preserve"> </w:t>
+      </w:r>
+      <w:proofErr w:type="spellStart"/>
+      <w:r>
+        <w:rPr>
+          <w:i/>
+          <w:iCs/>
+        </w:rPr>
+        <w:t>bộ</w:t>
+      </w:r>
+      <w:proofErr w:type="spellEnd"/>
     </w:p>
     <w:p>
       <w:pPr>
-        <w:pStyle w:val="Heading1"/>
-      </w:pPr>
-      <w:bookmarkStart w:id="13" w:name="_Toc57272150"/>
-      <w:proofErr w:type="spellStart"/>
-      <w:r>
-        <w:t>Giao</w:t>
-      </w:r>
-      <w:proofErr w:type="spellEnd"/>
-      <w:r>
-        <w:t xml:space="preserve"> </w:t>
-      </w:r>
-      <w:proofErr w:type="spellStart"/>
-      <w:r>
-        <w:t>tiếp</w:t>
-      </w:r>
-      <w:proofErr w:type="spellEnd"/>
-      <w:r>
-        <w:t xml:space="preserve">/Trao </w:t>
-      </w:r>
-      <w:proofErr w:type="spellStart"/>
-      <w:r>
-        <w:t>đổi</w:t>
-      </w:r>
-      <w:proofErr w:type="spellEnd"/>
-      <w:r>
-        <w:t xml:space="preserve"> </w:t>
-      </w:r>
-      <w:proofErr w:type="spellStart"/>
-      <w:r>
-        <w:t>thông</w:t>
-      </w:r>
-      <w:proofErr w:type="spellEnd"/>
-      <w:r>
-        <w:t xml:space="preserve"> tin</w:t>
-      </w:r>
-      <w:bookmarkEnd w:id="13"/>
+        <w:rPr>
+          <w:i/>
+          <w:iCs/>
+        </w:rPr>
+      </w:pPr>
+      <w:proofErr w:type="spellStart"/>
+      <w:r>
+        <w:rPr>
+          <w:i/>
+          <w:iCs/>
+        </w:rPr>
+        <w:t>Các</w:t>
+      </w:r>
+      <w:proofErr w:type="spellEnd"/>
+      <w:r>
+        <w:rPr>
+          <w:i/>
+          <w:iCs/>
+        </w:rPr>
+        <w:t xml:space="preserve"> qui </w:t>
+      </w:r>
+      <w:proofErr w:type="spellStart"/>
+      <w:r>
+        <w:rPr>
+          <w:i/>
+          <w:iCs/>
+        </w:rPr>
+        <w:t>định</w:t>
+      </w:r>
+      <w:proofErr w:type="spellEnd"/>
+      <w:r>
+        <w:rPr>
+          <w:i/>
+          <w:iCs/>
+        </w:rPr>
+        <w:t xml:space="preserve"> </w:t>
+      </w:r>
+      <w:proofErr w:type="spellStart"/>
+      <w:r>
+        <w:rPr>
+          <w:i/>
+          <w:iCs/>
+        </w:rPr>
+        <w:t>về</w:t>
+      </w:r>
+      <w:proofErr w:type="spellEnd"/>
+      <w:r>
+        <w:rPr>
+          <w:i/>
+          <w:iCs/>
+        </w:rPr>
+        <w:t xml:space="preserve"> </w:t>
+      </w:r>
+      <w:proofErr w:type="spellStart"/>
+      <w:r>
+        <w:rPr>
+          <w:i/>
+          <w:iCs/>
+        </w:rPr>
+        <w:t>h</w:t>
+      </w:r>
+      <w:r>
+        <w:rPr>
+          <w:i/>
+          <w:iCs/>
+        </w:rPr>
+        <w:t>ọp</w:t>
+      </w:r>
+      <w:proofErr w:type="spellEnd"/>
+      <w:r>
+        <w:rPr>
+          <w:i/>
+          <w:iCs/>
+        </w:rPr>
+        <w:t xml:space="preserve"> </w:t>
+      </w:r>
+      <w:proofErr w:type="spellStart"/>
+      <w:r>
+        <w:rPr>
+          <w:i/>
+          <w:iCs/>
+        </w:rPr>
+        <w:t>hành</w:t>
+      </w:r>
+      <w:proofErr w:type="spellEnd"/>
+      <w:r>
+        <w:rPr>
+          <w:i/>
+          <w:iCs/>
+        </w:rPr>
+        <w:t xml:space="preserve"> </w:t>
+      </w:r>
+      <w:proofErr w:type="spellStart"/>
+      <w:r>
+        <w:rPr>
+          <w:i/>
+          <w:iCs/>
+        </w:rPr>
+        <w:t>với</w:t>
+      </w:r>
+      <w:proofErr w:type="spellEnd"/>
+      <w:r>
+        <w:rPr>
+          <w:i/>
+          <w:iCs/>
+        </w:rPr>
+        <w:t xml:space="preserve"> </w:t>
+      </w:r>
+      <w:proofErr w:type="spellStart"/>
+      <w:r>
+        <w:rPr>
+          <w:i/>
+          <w:iCs/>
+        </w:rPr>
+        <w:t>khách</w:t>
+      </w:r>
+      <w:proofErr w:type="spellEnd"/>
+      <w:r>
+        <w:rPr>
+          <w:i/>
+          <w:iCs/>
+        </w:rPr>
+        <w:t xml:space="preserve"> </w:t>
+      </w:r>
+      <w:proofErr w:type="spellStart"/>
+      <w:r>
+        <w:rPr>
+          <w:i/>
+          <w:iCs/>
+        </w:rPr>
+        <w:t>hàng</w:t>
+      </w:r>
+      <w:proofErr w:type="spellEnd"/>
     </w:p>
     <w:p>
       <w:pPr>
-        <w:rPr>
-          <w:i/>
-          <w:iCs/>
-        </w:rPr>
-      </w:pPr>
-      <w:proofErr w:type="spellStart"/>
-      <w:r>
-        <w:rPr>
-          <w:i/>
-          <w:iCs/>
-        </w:rPr>
-        <w:t>Các</w:t>
-      </w:r>
-      <w:proofErr w:type="spellEnd"/>
-      <w:r>
-        <w:rPr>
-          <w:i/>
-          <w:iCs/>
-        </w:rPr>
-        <w:t xml:space="preserve"> qui định </w:t>
-      </w:r>
-      <w:proofErr w:type="spellStart"/>
-      <w:r>
-        <w:rPr>
-          <w:i/>
-          <w:iCs/>
-        </w:rPr>
-        <w:t>về</w:t>
-      </w:r>
-      <w:proofErr w:type="spellEnd"/>
-      <w:r>
-        <w:rPr>
-          <w:i/>
-          <w:iCs/>
-        </w:rPr>
-        <w:t xml:space="preserve"> </w:t>
-      </w:r>
-      <w:proofErr w:type="spellStart"/>
-      <w:r>
-        <w:rPr>
-          <w:i/>
-          <w:iCs/>
-        </w:rPr>
-        <w:t>h</w:t>
-      </w:r>
-      <w:r>
-        <w:rPr>
-          <w:i/>
-          <w:iCs/>
-        </w:rPr>
-        <w:t>ọp</w:t>
-      </w:r>
-      <w:proofErr w:type="spellEnd"/>
-      <w:r>
-        <w:rPr>
-          <w:i/>
-          <w:iCs/>
-        </w:rPr>
-        <w:t xml:space="preserve"> </w:t>
-      </w:r>
-      <w:proofErr w:type="spellStart"/>
-      <w:r>
-        <w:rPr>
-          <w:i/>
-          <w:iCs/>
-        </w:rPr>
-        <w:t>hành</w:t>
-      </w:r>
-      <w:proofErr w:type="spellEnd"/>
-      <w:r>
-        <w:rPr>
-          <w:i/>
-          <w:iCs/>
-        </w:rPr>
-        <w:t xml:space="preserve"> </w:t>
-      </w:r>
-      <w:proofErr w:type="spellStart"/>
-      <w:r>
-        <w:rPr>
-          <w:i/>
-          <w:iCs/>
-        </w:rPr>
-        <w:t>nội</w:t>
-      </w:r>
-      <w:proofErr w:type="spellEnd"/>
-      <w:r>
-        <w:rPr>
-          <w:i/>
-          <w:iCs/>
-        </w:rPr>
-        <w:t xml:space="preserve"> bộ</w:t>
-      </w:r>
+        <w:pStyle w:val="Heading1"/>
+      </w:pPr>
+      <w:bookmarkStart w:id="13" w:name="_Toc57272151"/>
+      <w:proofErr w:type="spellStart"/>
+      <w:r>
+        <w:t>Ước</w:t>
+      </w:r>
+      <w:proofErr w:type="spellEnd"/>
+      <w:r>
+        <w:t xml:space="preserve"> </w:t>
+      </w:r>
+      <w:proofErr w:type="spellStart"/>
+      <w:r>
+        <w:t>lượng</w:t>
+      </w:r>
+      <w:proofErr w:type="spellEnd"/>
+      <w:r>
+        <w:t xml:space="preserve"> </w:t>
+      </w:r>
+      <w:proofErr w:type="spellStart"/>
+      <w:r>
+        <w:t>chung</w:t>
+      </w:r>
+      <w:bookmarkEnd w:id="13"/>
+      <w:proofErr w:type="spellEnd"/>
     </w:p>
     <w:p>
       <w:pPr>
-        <w:rPr>
-          <w:i/>
-          <w:iCs/>
-        </w:rPr>
-      </w:pPr>
-      <w:proofErr w:type="spellStart"/>
-      <w:r>
-        <w:rPr>
-          <w:i/>
-          <w:iCs/>
-        </w:rPr>
-        <w:t>Các</w:t>
-      </w:r>
-      <w:proofErr w:type="spellEnd"/>
-      <w:r>
-        <w:rPr>
-          <w:i/>
-          <w:iCs/>
-        </w:rPr>
-        <w:t xml:space="preserve"> qui định </w:t>
-      </w:r>
-      <w:proofErr w:type="spellStart"/>
-      <w:r>
-        <w:rPr>
-          <w:i/>
-          <w:iCs/>
-        </w:rPr>
-        <w:t>về</w:t>
-      </w:r>
-      <w:proofErr w:type="spellEnd"/>
-      <w:r>
-        <w:rPr>
-          <w:i/>
-          <w:iCs/>
-        </w:rPr>
-        <w:t xml:space="preserve"> </w:t>
-      </w:r>
-      <w:proofErr w:type="spellStart"/>
-      <w:r>
-        <w:rPr>
-          <w:i/>
-          <w:iCs/>
-        </w:rPr>
-        <w:t>h</w:t>
-      </w:r>
-      <w:r>
-        <w:rPr>
-          <w:i/>
-          <w:iCs/>
-        </w:rPr>
-        <w:t>ọp</w:t>
-      </w:r>
-      <w:proofErr w:type="spellEnd"/>
-      <w:r>
-        <w:rPr>
-          <w:i/>
-          <w:iCs/>
-        </w:rPr>
-        <w:t xml:space="preserve"> </w:t>
-      </w:r>
-      <w:proofErr w:type="spellStart"/>
-      <w:r>
-        <w:rPr>
-          <w:i/>
-          <w:iCs/>
-        </w:rPr>
-        <w:t>hành</w:t>
-      </w:r>
-      <w:proofErr w:type="spellEnd"/>
-      <w:r>
-        <w:rPr>
-          <w:i/>
-          <w:iCs/>
-        </w:rPr>
-        <w:t xml:space="preserve"> </w:t>
-      </w:r>
-      <w:proofErr w:type="spellStart"/>
-      <w:r>
-        <w:rPr>
-          <w:i/>
-          <w:iCs/>
-        </w:rPr>
-        <w:t>với</w:t>
-      </w:r>
-      <w:proofErr w:type="spellEnd"/>
-      <w:r>
-        <w:rPr>
-          <w:i/>
-          <w:iCs/>
-        </w:rPr>
-        <w:t xml:space="preserve"> </w:t>
-      </w:r>
-      <w:proofErr w:type="spellStart"/>
-      <w:r>
-        <w:rPr>
-          <w:i/>
-          <w:iCs/>
-        </w:rPr>
-        <w:t>khách</w:t>
-      </w:r>
-      <w:proofErr w:type="spellEnd"/>
-      <w:r>
-        <w:rPr>
-          <w:i/>
-          <w:iCs/>
-        </w:rPr>
-        <w:t xml:space="preserve"> </w:t>
-      </w:r>
-      <w:proofErr w:type="spellStart"/>
-      <w:r>
-        <w:rPr>
-          <w:i/>
-          <w:iCs/>
-        </w:rPr>
-        <w:t>hàng</w:t>
-      </w:r>
-      <w:proofErr w:type="spellEnd"/>
-    </w:p>
-    <w:p>
-      <w:pPr>
-        <w:pStyle w:val="Heading1"/>
-      </w:pPr>
-      <w:bookmarkStart w:id="14" w:name="_Toc57272151"/>
+        <w:pStyle w:val="Heading2"/>
+      </w:pPr>
+      <w:bookmarkStart w:id="14" w:name="_Toc57272152"/>
       <w:proofErr w:type="spellStart"/>
       <w:r>
         <w:t>Ước</w:t>
@@ -9297,45 +10196,17 @@
       </w:r>
       <w:proofErr w:type="spellStart"/>
       <w:r>
-        <w:t>chung</w:t>
+        <w:t>thời</w:t>
+      </w:r>
+      <w:proofErr w:type="spellEnd"/>
+      <w:r>
+        <w:t xml:space="preserve"> </w:t>
+      </w:r>
+      <w:proofErr w:type="spellStart"/>
+      <w:r>
+        <w:t>gian</w:t>
       </w:r>
       <w:bookmarkEnd w:id="14"/>
-      <w:proofErr w:type="spellEnd"/>
-    </w:p>
-    <w:p>
-      <w:pPr>
-        <w:pStyle w:val="Heading2"/>
-      </w:pPr>
-      <w:bookmarkStart w:id="15" w:name="_Toc57272152"/>
-      <w:proofErr w:type="spellStart"/>
-      <w:r>
-        <w:t>Ước</w:t>
-      </w:r>
-      <w:proofErr w:type="spellEnd"/>
-      <w:r>
-        <w:t xml:space="preserve"> </w:t>
-      </w:r>
-      <w:proofErr w:type="spellStart"/>
-      <w:r>
-        <w:t>lượng</w:t>
-      </w:r>
-      <w:proofErr w:type="spellEnd"/>
-      <w:r>
-        <w:t xml:space="preserve"> </w:t>
-      </w:r>
-      <w:proofErr w:type="spellStart"/>
-      <w:r>
-        <w:t>thời</w:t>
-      </w:r>
-      <w:proofErr w:type="spellEnd"/>
-      <w:r>
-        <w:t xml:space="preserve"> </w:t>
-      </w:r>
-      <w:proofErr w:type="spellStart"/>
-      <w:r>
-        <w:t>gian</w:t>
-      </w:r>
-      <w:bookmarkEnd w:id="15"/>
       <w:proofErr w:type="spellEnd"/>
     </w:p>
     <w:p>
@@ -9760,7 +10631,23 @@
           <w:i/>
           <w:iCs/>
         </w:rPr>
-        <w:t xml:space="preserve"> diện, </w:t>
+        <w:t xml:space="preserve"> </w:t>
+      </w:r>
+      <w:proofErr w:type="spellStart"/>
+      <w:r>
+        <w:rPr>
+          <w:i/>
+          <w:iCs/>
+        </w:rPr>
+        <w:t>diện</w:t>
+      </w:r>
+      <w:proofErr w:type="spellEnd"/>
+      <w:r>
+        <w:rPr>
+          <w:i/>
+          <w:iCs/>
+        </w:rPr>
+        <w:t xml:space="preserve">, </w:t>
       </w:r>
       <w:proofErr w:type="spellStart"/>
       <w:r>
@@ -9904,7 +10791,7 @@
       <w:pPr>
         <w:pStyle w:val="Heading2"/>
       </w:pPr>
-      <w:bookmarkStart w:id="16" w:name="_Toc57272153"/>
+      <w:bookmarkStart w:id="15" w:name="_Toc57272153"/>
       <w:proofErr w:type="spellStart"/>
       <w:r>
         <w:t>Ước</w:t>
@@ -9933,7 +10820,7 @@
       <w:r>
         <w:t>ro</w:t>
       </w:r>
-      <w:bookmarkEnd w:id="16"/>
+      <w:bookmarkEnd w:id="15"/>
       <w:proofErr w:type="spellEnd"/>
     </w:p>
     <w:p>
@@ -10021,8 +10908,33 @@
           <w:i/>
           <w:iCs/>
         </w:rPr>
-        <w:t xml:space="preserve"> dự án</w:t>
-      </w:r>
+        <w:t xml:space="preserve"> </w:t>
+      </w:r>
+      <w:proofErr w:type="spellStart"/>
+      <w:r>
+        <w:rPr>
+          <w:i/>
+          <w:iCs/>
+        </w:rPr>
+        <w:t>dự</w:t>
+      </w:r>
+      <w:proofErr w:type="spellEnd"/>
+      <w:r>
+        <w:rPr>
+          <w:i/>
+          <w:iCs/>
+        </w:rPr>
+        <w:t xml:space="preserve"> </w:t>
+      </w:r>
+      <w:proofErr w:type="spellStart"/>
+      <w:r>
+        <w:rPr>
+          <w:i/>
+          <w:iCs/>
+        </w:rPr>
+        <w:t>án</w:t>
+      </w:r>
+      <w:proofErr w:type="spellEnd"/>
       <w:r>
         <w:rPr>
           <w:i/>
@@ -10679,7 +11591,7 @@
       <w:pPr>
         <w:pStyle w:val="Heading1"/>
       </w:pPr>
-      <w:bookmarkStart w:id="17" w:name="_Toc57272154"/>
+      <w:bookmarkStart w:id="16" w:name="_Toc57272154"/>
       <w:proofErr w:type="spellStart"/>
       <w:r>
         <w:t>Ước</w:t>
@@ -10708,7 +11620,7 @@
       <w:r>
         <w:t>thành</w:t>
       </w:r>
-      <w:bookmarkEnd w:id="17"/>
+      <w:bookmarkEnd w:id="16"/>
       <w:proofErr w:type="spellEnd"/>
     </w:p>
     <w:p>
@@ -10729,7 +11641,21 @@
         <w:rPr>
           <w:i/>
         </w:rPr>
-        <w:t xml:space="preserve"> định </w:t>
+        <w:t xml:space="preserve"> </w:t>
+      </w:r>
+      <w:proofErr w:type="spellStart"/>
+      <w:r>
+        <w:rPr>
+          <w:i/>
+        </w:rPr>
+        <w:t>định</w:t>
+      </w:r>
+      <w:proofErr w:type="spellEnd"/>
+      <w:r>
+        <w:rPr>
+          <w:i/>
+        </w:rPr>
+        <w:t xml:space="preserve"> </w:t>
       </w:r>
       <w:proofErr w:type="spellStart"/>
       <w:r>
@@ -10925,7 +11851,21 @@
         <w:rPr>
           <w:i/>
         </w:rPr>
-        <w:t xml:space="preserve"> cho </w:t>
+        <w:t xml:space="preserve"> </w:t>
+      </w:r>
+      <w:proofErr w:type="spellStart"/>
+      <w:r>
+        <w:rPr>
+          <w:i/>
+        </w:rPr>
+        <w:t>cho</w:t>
+      </w:r>
+      <w:proofErr w:type="spellEnd"/>
+      <w:r>
+        <w:rPr>
+          <w:i/>
+        </w:rPr>
+        <w:t xml:space="preserve"> </w:t>
       </w:r>
       <w:proofErr w:type="spellStart"/>
       <w:r>
@@ -11116,7 +12056,21 @@
         <w:rPr>
           <w:i/>
         </w:rPr>
-        <w:t xml:space="preserve">, quản </w:t>
+        <w:t xml:space="preserve">, </w:t>
+      </w:r>
+      <w:proofErr w:type="spellStart"/>
+      <w:r>
+        <w:rPr>
+          <w:i/>
+        </w:rPr>
+        <w:t>quản</w:t>
+      </w:r>
+      <w:proofErr w:type="spellEnd"/>
+      <w:r>
+        <w:rPr>
+          <w:i/>
+        </w:rPr>
+        <w:t xml:space="preserve"> </w:t>
       </w:r>
       <w:proofErr w:type="spellStart"/>
       <w:r>
@@ -11249,14 +12203,22 @@
         <w:rPr>
           <w:i/>
         </w:rPr>
-        <w:t xml:space="preserve"> thị</w:t>
-      </w:r>
+        <w:t xml:space="preserve"> </w:t>
+      </w:r>
+      <w:proofErr w:type="spellStart"/>
+      <w:r>
+        <w:rPr>
+          <w:i/>
+        </w:rPr>
+        <w:t>thị</w:t>
+      </w:r>
+      <w:proofErr w:type="spellEnd"/>
     </w:p>
     <w:p>
       <w:pPr>
         <w:pStyle w:val="Heading1"/>
       </w:pPr>
-      <w:bookmarkStart w:id="18" w:name="_Toc57272155"/>
+      <w:bookmarkStart w:id="17" w:name="_Toc57272155"/>
       <w:proofErr w:type="spellStart"/>
       <w:r>
         <w:t>Ước</w:t>
@@ -11285,7 +12247,7 @@
       <w:r>
         <w:t>lượng</w:t>
       </w:r>
-      <w:bookmarkEnd w:id="18"/>
+      <w:bookmarkEnd w:id="17"/>
       <w:proofErr w:type="spellEnd"/>
     </w:p>
     <w:p>
@@ -11467,7 +12429,23 @@
           <w:i/>
           <w:lang w:val="fr-FR"/>
         </w:rPr>
-        <w:t xml:space="preserve">nt trên </w:t>
+        <w:t xml:space="preserve">nt </w:t>
+      </w:r>
+      <w:proofErr w:type="spellStart"/>
+      <w:r>
+        <w:rPr>
+          <w:i/>
+          <w:lang w:val="fr-FR"/>
+        </w:rPr>
+        <w:t>trên</w:t>
+      </w:r>
+      <w:proofErr w:type="spellEnd"/>
+      <w:r>
+        <w:rPr>
+          <w:i/>
+          <w:lang w:val="fr-FR"/>
+        </w:rPr>
+        <w:t xml:space="preserve"> </w:t>
       </w:r>
       <w:proofErr w:type="spellStart"/>
       <w:r>
@@ -11583,20 +12561,38 @@
       <w:pPr>
         <w:pStyle w:val="Heading1"/>
       </w:pPr>
-      <w:bookmarkStart w:id="19" w:name="_Toc57272156"/>
+      <w:bookmarkStart w:id="18" w:name="_Toc57272156"/>
       <w:proofErr w:type="spellStart"/>
       <w:r>
         <w:t>Đóng</w:t>
       </w:r>
       <w:proofErr w:type="spellEnd"/>
       <w:r>
-        <w:t xml:space="preserve"> dự án</w:t>
-      </w:r>
-      <w:bookmarkEnd w:id="19"/>
+        <w:t xml:space="preserve"> </w:t>
+      </w:r>
+      <w:proofErr w:type="spellStart"/>
+      <w:r>
+        <w:t>dự</w:t>
+      </w:r>
+      <w:proofErr w:type="spellEnd"/>
+      <w:r>
+        <w:t xml:space="preserve"> </w:t>
+      </w:r>
+      <w:proofErr w:type="spellStart"/>
+      <w:r>
+        <w:t>án</w:t>
+      </w:r>
+      <w:bookmarkEnd w:id="18"/>
+      <w:proofErr w:type="spellEnd"/>
     </w:p>
     <w:p>
-      <w:r>
-        <w:t xml:space="preserve">Thực </w:t>
+      <w:proofErr w:type="spellStart"/>
+      <w:r>
+        <w:t>Thực</w:t>
+      </w:r>
+      <w:proofErr w:type="spellEnd"/>
+      <w:r>
+        <w:t xml:space="preserve"> </w:t>
       </w:r>
       <w:proofErr w:type="spellStart"/>
       <w:r>
@@ -11632,9 +12628,14 @@
       <w:pPr>
         <w:pStyle w:val="Heading2"/>
       </w:pPr>
-      <w:bookmarkStart w:id="20" w:name="_Toc57272157"/>
-      <w:r>
-        <w:t xml:space="preserve">Quản </w:t>
+      <w:bookmarkStart w:id="19" w:name="_Toc57272157"/>
+      <w:proofErr w:type="spellStart"/>
+      <w:r>
+        <w:t>Quản</w:t>
+      </w:r>
+      <w:proofErr w:type="spellEnd"/>
+      <w:r>
+        <w:t xml:space="preserve"> </w:t>
       </w:r>
       <w:proofErr w:type="spellStart"/>
       <w:r>
@@ -11656,7 +12657,7 @@
       <w:r>
         <w:t>nguồn</w:t>
       </w:r>
-      <w:bookmarkEnd w:id="20"/>
+      <w:bookmarkEnd w:id="19"/>
       <w:proofErr w:type="spellEnd"/>
     </w:p>
     <w:p>
@@ -11666,7 +12667,15 @@
       </w:r>
       <w:proofErr w:type="spellEnd"/>
       <w:r>
-        <w:t xml:space="preserve"> trên </w:t>
+        <w:t xml:space="preserve"> </w:t>
+      </w:r>
+      <w:proofErr w:type="spellStart"/>
+      <w:r>
+        <w:t>trên</w:t>
+      </w:r>
+      <w:proofErr w:type="spellEnd"/>
+      <w:r>
+        <w:t xml:space="preserve"> </w:t>
       </w:r>
       <w:proofErr w:type="spellStart"/>
       <w:r>
@@ -11682,7 +12691,15 @@
       </w:r>
       <w:proofErr w:type="spellEnd"/>
       <w:r>
-        <w:t xml:space="preserve"> đồ </w:t>
+        <w:t xml:space="preserve"> </w:t>
+      </w:r>
+      <w:proofErr w:type="spellStart"/>
+      <w:r>
+        <w:t>đồ</w:t>
+      </w:r>
+      <w:proofErr w:type="spellEnd"/>
+      <w:r>
+        <w:t xml:space="preserve"> </w:t>
       </w:r>
       <w:proofErr w:type="spellStart"/>
       <w:r>
@@ -11701,7 +12718,23 @@
       </w:r>
       <w:proofErr w:type="spellEnd"/>
       <w:r>
-        <w:t xml:space="preserve"> dự án </w:t>
+        <w:t xml:space="preserve"> </w:t>
+      </w:r>
+      <w:proofErr w:type="spellStart"/>
+      <w:r>
+        <w:t>dự</w:t>
+      </w:r>
+      <w:proofErr w:type="spellEnd"/>
+      <w:r>
+        <w:t xml:space="preserve"> </w:t>
+      </w:r>
+      <w:proofErr w:type="spellStart"/>
+      <w:r>
+        <w:t>án</w:t>
+      </w:r>
+      <w:proofErr w:type="spellEnd"/>
+      <w:r>
+        <w:t xml:space="preserve"> </w:t>
       </w:r>
       <w:proofErr w:type="spellStart"/>
       <w:r>
@@ -11776,13 +12809,29 @@
       </w:r>
       <w:proofErr w:type="spellEnd"/>
       <w:r>
-        <w:t xml:space="preserve"> tích code</w:t>
+        <w:t xml:space="preserve"> </w:t>
+      </w:r>
+      <w:proofErr w:type="spellStart"/>
+      <w:r>
+        <w:t>tích</w:t>
+      </w:r>
+      <w:proofErr w:type="spellEnd"/>
+      <w:r>
+        <w:t xml:space="preserve"> code</w:t>
       </w:r>
       <w:r>
         <w:t>,</w:t>
       </w:r>
       <w:r>
-        <w:t xml:space="preserve"> xuất ra </w:t>
+        <w:t xml:space="preserve"> </w:t>
+      </w:r>
+      <w:proofErr w:type="spellStart"/>
+      <w:r>
+        <w:t>xuất</w:t>
+      </w:r>
+      <w:proofErr w:type="spellEnd"/>
+      <w:r>
+        <w:t xml:space="preserve"> ra </w:t>
       </w:r>
       <w:r>
         <w:t>3</w:t>
@@ -11878,7 +12927,23 @@
       </w:r>
       <w:proofErr w:type="spellEnd"/>
       <w:r>
-        <w:t xml:space="preserve"> dự án (</w:t>
+        <w:t xml:space="preserve"> </w:t>
+      </w:r>
+      <w:proofErr w:type="spellStart"/>
+      <w:r>
+        <w:t>dự</w:t>
+      </w:r>
+      <w:proofErr w:type="spellEnd"/>
+      <w:r>
+        <w:t xml:space="preserve"> </w:t>
+      </w:r>
+      <w:proofErr w:type="spellStart"/>
+      <w:r>
+        <w:t>án</w:t>
+      </w:r>
+      <w:proofErr w:type="spellEnd"/>
+      <w:r>
+        <w:t xml:space="preserve"> (</w:t>
       </w:r>
       <w:proofErr w:type="spellStart"/>
       <w:r>
@@ -11973,7 +13038,15 @@
       </w:r>
       <w:proofErr w:type="spellEnd"/>
       <w:r>
-        <w:t xml:space="preserve"> đồ </w:t>
+        <w:t xml:space="preserve"> </w:t>
+      </w:r>
+      <w:proofErr w:type="spellStart"/>
+      <w:r>
+        <w:t>đồ</w:t>
+      </w:r>
+      <w:proofErr w:type="spellEnd"/>
+      <w:r>
+        <w:t xml:space="preserve"> </w:t>
       </w:r>
       <w:proofErr w:type="spellStart"/>
       <w:r>
@@ -12051,9 +13124,14 @@
       <w:pPr>
         <w:pStyle w:val="Heading2"/>
       </w:pPr>
-      <w:bookmarkStart w:id="21" w:name="_Toc57272158"/>
-      <w:r>
-        <w:t xml:space="preserve">Quản </w:t>
+      <w:bookmarkStart w:id="20" w:name="_Toc57272158"/>
+      <w:proofErr w:type="spellStart"/>
+      <w:r>
+        <w:t>Quản</w:t>
+      </w:r>
+      <w:proofErr w:type="spellEnd"/>
+      <w:r>
+        <w:t xml:space="preserve"> </w:t>
       </w:r>
       <w:proofErr w:type="spellStart"/>
       <w:r>
@@ -12075,7 +13153,7 @@
       <w:r>
         <w:t>việc</w:t>
       </w:r>
-      <w:bookmarkEnd w:id="21"/>
+      <w:bookmarkEnd w:id="20"/>
       <w:proofErr w:type="spellEnd"/>
     </w:p>
     <w:p>
@@ -12085,7 +13163,15 @@
       </w:r>
       <w:proofErr w:type="spellEnd"/>
       <w:r>
-        <w:t xml:space="preserve"> trên </w:t>
+        <w:t xml:space="preserve"> </w:t>
+      </w:r>
+      <w:proofErr w:type="spellStart"/>
+      <w:r>
+        <w:t>trên</w:t>
+      </w:r>
+      <w:proofErr w:type="spellEnd"/>
+      <w:r>
+        <w:t xml:space="preserve"> </w:t>
       </w:r>
       <w:proofErr w:type="spellStart"/>
       <w:r>
@@ -12101,7 +13187,15 @@
       </w:r>
       <w:proofErr w:type="spellEnd"/>
       <w:r>
-        <w:t xml:space="preserve"> đồ </w:t>
+        <w:t xml:space="preserve"> </w:t>
+      </w:r>
+      <w:proofErr w:type="spellStart"/>
+      <w:r>
+        <w:t>đồ</w:t>
+      </w:r>
+      <w:proofErr w:type="spellEnd"/>
+      <w:r>
+        <w:t xml:space="preserve"> </w:t>
       </w:r>
       <w:proofErr w:type="spellStart"/>
       <w:r>
@@ -12115,7 +13209,15 @@
         <w:t>Planner</w:t>
       </w:r>
       <w:r>
-        <w:t xml:space="preserve">, xuất ra </w:t>
+        <w:t xml:space="preserve">, </w:t>
+      </w:r>
+      <w:proofErr w:type="spellStart"/>
+      <w:r>
+        <w:t>xuất</w:t>
+      </w:r>
+      <w:proofErr w:type="spellEnd"/>
+      <w:r>
+        <w:t xml:space="preserve"> ra </w:t>
       </w:r>
       <w:r>
         <w:t>2</w:t>
@@ -12247,8 +13349,13 @@
       </w:r>
       <w:proofErr w:type="spellEnd"/>
       <w:r>
-        <w:t xml:space="preserve"> task theo Schedule</w:t>
-      </w:r>
+        <w:t xml:space="preserve"> </w:t>
+      </w:r>
+      <w:proofErr w:type="gramStart"/>
+      <w:r>
+        <w:t>task  Schedule</w:t>
+      </w:r>
+      <w:proofErr w:type="gramEnd"/>
     </w:p>
     <w:p>
       <w:pPr>
@@ -12257,7 +13364,7 @@
           <w:lang w:eastAsia="en-US" w:bidi="ar-SA"/>
         </w:rPr>
       </w:pPr>
-      <w:bookmarkStart w:id="22" w:name="_Toc57272159"/>
+      <w:bookmarkStart w:id="21" w:name="_Toc57272159"/>
       <w:proofErr w:type="spellStart"/>
       <w:r>
         <w:rPr>
@@ -12326,9 +13433,17 @@
         <w:rPr>
           <w:lang w:eastAsia="en-US" w:bidi="ar-SA"/>
         </w:rPr>
-        <w:t xml:space="preserve"> quan</w:t>
-      </w:r>
-      <w:bookmarkEnd w:id="22"/>
+        <w:t xml:space="preserve"> </w:t>
+      </w:r>
+      <w:proofErr w:type="spellStart"/>
+      <w:r>
+        <w:rPr>
+          <w:lang w:eastAsia="en-US" w:bidi="ar-SA"/>
+        </w:rPr>
+        <w:t>quan</w:t>
+      </w:r>
+      <w:bookmarkEnd w:id="21"/>
+      <w:proofErr w:type="spellEnd"/>
     </w:p>
     <w:p>
       <w:pPr>
@@ -12346,12 +13461,12 @@
     </w:p>
     <w:p/>
     <w:sectPr>
-      <w:headerReference w:type="even" r:id="rId18"/>
-      <w:headerReference w:type="default" r:id="rId19"/>
-      <w:footerReference w:type="even" r:id="rId20"/>
-      <w:footerReference w:type="default" r:id="rId21"/>
-      <w:headerReference w:type="first" r:id="rId22"/>
-      <w:footerReference w:type="first" r:id="rId23"/>
+      <w:headerReference w:type="even" r:id="rId17"/>
+      <w:headerReference w:type="default" r:id="rId18"/>
+      <w:footerReference w:type="even" r:id="rId19"/>
+      <w:footerReference w:type="default" r:id="rId20"/>
+      <w:headerReference w:type="first" r:id="rId21"/>
+      <w:footerReference w:type="first" r:id="rId22"/>
       <w:footnotePr>
         <w:pos w:val="beneathText"/>
       </w:footnotePr>
@@ -12365,7 +13480,7 @@
 </file>
 
 <file path=word/endnotes.xml><?xml version="1.0" encoding="utf-8"?>
-<w:endnotes xmlns:wpc="http://schemas.microsoft.com/office/word/2010/wordprocessingCanvas" xmlns:cx="http://schemas.microsoft.com/office/drawing/2014/chartex" xmlns:cx1="http://schemas.microsoft.com/office/drawing/2015/9/8/chartex" xmlns:cx2="http://schemas.microsoft.com/office/drawing/2015/10/21/chartex" xmlns:cx3="http://schemas.microsoft.com/office/drawing/2016/5/9/chartex" xmlns:cx4="http://schemas.microsoft.com/office/drawing/2016/5/10/chartex" xmlns:cx5="http://schemas.microsoft.com/office/drawing/2016/5/11/chartex" xmlns:cx6="http://schemas.microsoft.com/office/drawing/2016/5/12/chartex" xmlns:cx7="http://schemas.microsoft.com/office/drawing/2016/5/13/chartex" xmlns:cx8="http://schemas.microsoft.com/office/drawing/2016/5/14/chartex" xmlns:mc="http://schemas.openxmlformats.org/markup-compatibility/2006" xmlns:aink="http://schemas.microsoft.com/office/drawing/2016/ink" xmlns:am3d="http://schemas.microsoft.com/office/drawing/2017/model3d" xmlns:o="urn:schemas-microsoft-com:office:office" xmlns:r="http://schemas.openxmlformats.org/officeDocument/2006/relationships" xmlns:m="http://schemas.openxmlformats.org/officeDocument/2006/math" xmlns:v="urn:schemas-microsoft-com:vml" xmlns:wp14="http://schemas.microsoft.com/office/word/2010/wordprocessingDrawing" xmlns:wp="http://schemas.openxmlformats.org/drawingml/2006/wordprocessingDrawing" xmlns:w10="urn:schemas-microsoft-com:office:word" xmlns:w="http://schemas.openxmlformats.org/wordprocessingml/2006/main" xmlns:w14="http://schemas.microsoft.com/office/word/2010/wordml" xmlns:w15="http://schemas.microsoft.com/office/word/2012/wordml" xmlns:w16cid="http://schemas.microsoft.com/office/word/2016/wordml/cid" xmlns:w16se="http://schemas.microsoft.com/office/word/2015/wordml/symex" xmlns:wpg="http://schemas.microsoft.com/office/word/2010/wordprocessingGroup" xmlns:wpi="http://schemas.microsoft.com/office/word/2010/wordprocessingInk" xmlns:wne="http://schemas.microsoft.com/office/word/2006/wordml" xmlns:wps="http://schemas.microsoft.com/office/word/2010/wordprocessingShape" mc:Ignorable="w14 w15 w16se w16cid wp14">
+<w:endnotes xmlns:wpc="http://schemas.microsoft.com/office/word/2010/wordprocessingCanvas" xmlns:cx="http://schemas.microsoft.com/office/drawing/2014/chartex" xmlns:cx1="http://schemas.microsoft.com/office/drawing/2015/9/8/chartex" xmlns:cx2="http://schemas.microsoft.com/office/drawing/2015/10/21/chartex" xmlns:cx3="http://schemas.microsoft.com/office/drawing/2016/5/9/chartex" xmlns:cx4="http://schemas.microsoft.com/office/drawing/2016/5/10/chartex" xmlns:cx5="http://schemas.microsoft.com/office/drawing/2016/5/11/chartex" xmlns:cx6="http://schemas.microsoft.com/office/drawing/2016/5/12/chartex" xmlns:cx7="http://schemas.microsoft.com/office/drawing/2016/5/13/chartex" xmlns:cx8="http://schemas.microsoft.com/office/drawing/2016/5/14/chartex" xmlns:mc="http://schemas.openxmlformats.org/markup-compatibility/2006" xmlns:aink="http://schemas.microsoft.com/office/drawing/2016/ink" xmlns:am3d="http://schemas.microsoft.com/office/drawing/2017/model3d" xmlns:o="urn:schemas-microsoft-com:office:office" xmlns:r="http://schemas.openxmlformats.org/officeDocument/2006/relationships" xmlns:m="http://schemas.openxmlformats.org/officeDocument/2006/math" xmlns:v="urn:schemas-microsoft-com:vml" xmlns:wp14="http://schemas.microsoft.com/office/word/2010/wordprocessingDrawing" xmlns:wp="http://schemas.openxmlformats.org/drawingml/2006/wordprocessingDrawing" xmlns:w10="urn:schemas-microsoft-com:office:word" xmlns:w="http://schemas.openxmlformats.org/wordprocessingml/2006/main" xmlns:w14="http://schemas.microsoft.com/office/word/2010/wordml" xmlns:w15="http://schemas.microsoft.com/office/word/2012/wordml" xmlns:w16cex="http://schemas.microsoft.com/office/word/2018/wordml/cex" xmlns:w16cid="http://schemas.microsoft.com/office/word/2016/wordml/cid" xmlns:w16="http://schemas.microsoft.com/office/word/2018/wordml" xmlns:w16se="http://schemas.microsoft.com/office/word/2015/wordml/symex" xmlns:wpg="http://schemas.microsoft.com/office/word/2010/wordprocessingGroup" xmlns:wpi="http://schemas.microsoft.com/office/word/2010/wordprocessingInk" xmlns:wne="http://schemas.microsoft.com/office/word/2006/wordml" xmlns:wps="http://schemas.microsoft.com/office/word/2010/wordprocessingShape" mc:Ignorable="w14 w15 w16se w16cid w16 w16cex wp14">
   <w:endnote w:type="separator" w:id="-1">
     <w:p>
       <w:r>
@@ -12386,7 +13501,7 @@
 </file>
 
 <file path=word/footer1.xml><?xml version="1.0" encoding="utf-8"?>
-<w:ftr xmlns:wpc="http://schemas.microsoft.com/office/word/2010/wordprocessingCanvas" xmlns:cx="http://schemas.microsoft.com/office/drawing/2014/chartex" xmlns:cx1="http://schemas.microsoft.com/office/drawing/2015/9/8/chartex" xmlns:cx2="http://schemas.microsoft.com/office/drawing/2015/10/21/chartex" xmlns:cx3="http://schemas.microsoft.com/office/drawing/2016/5/9/chartex" xmlns:cx4="http://schemas.microsoft.com/office/drawing/2016/5/10/chartex" xmlns:cx5="http://schemas.microsoft.com/office/drawing/2016/5/11/chartex" xmlns:cx6="http://schemas.microsoft.com/office/drawing/2016/5/12/chartex" xmlns:cx7="http://schemas.microsoft.com/office/drawing/2016/5/13/chartex" xmlns:cx8="http://schemas.microsoft.com/office/drawing/2016/5/14/chartex" xmlns:mc="http://schemas.openxmlformats.org/markup-compatibility/2006" xmlns:aink="http://schemas.microsoft.com/office/drawing/2016/ink" xmlns:am3d="http://schemas.microsoft.com/office/drawing/2017/model3d" xmlns:o="urn:schemas-microsoft-com:office:office" xmlns:r="http://schemas.openxmlformats.org/officeDocument/2006/relationships" xmlns:m="http://schemas.openxmlformats.org/officeDocument/2006/math" xmlns:v="urn:schemas-microsoft-com:vml" xmlns:wp14="http://schemas.microsoft.com/office/word/2010/wordprocessingDrawing" xmlns:wp="http://schemas.openxmlformats.org/drawingml/2006/wordprocessingDrawing" xmlns:w10="urn:schemas-microsoft-com:office:word" xmlns:w="http://schemas.openxmlformats.org/wordprocessingml/2006/main" xmlns:w14="http://schemas.microsoft.com/office/word/2010/wordml" xmlns:w15="http://schemas.microsoft.com/office/word/2012/wordml" xmlns:w16cid="http://schemas.microsoft.com/office/word/2016/wordml/cid" xmlns:w16se="http://schemas.microsoft.com/office/word/2015/wordml/symex" xmlns:wpg="http://schemas.microsoft.com/office/word/2010/wordprocessingGroup" xmlns:wpi="http://schemas.microsoft.com/office/word/2010/wordprocessingInk" xmlns:wne="http://schemas.microsoft.com/office/word/2006/wordml" xmlns:wps="http://schemas.microsoft.com/office/word/2010/wordprocessingShape" mc:Ignorable="w14 w15 w16se w16cid wp14">
+<w:ftr xmlns:wpc="http://schemas.microsoft.com/office/word/2010/wordprocessingCanvas" xmlns:cx="http://schemas.microsoft.com/office/drawing/2014/chartex" xmlns:cx1="http://schemas.microsoft.com/office/drawing/2015/9/8/chartex" xmlns:cx2="http://schemas.microsoft.com/office/drawing/2015/10/21/chartex" xmlns:cx3="http://schemas.microsoft.com/office/drawing/2016/5/9/chartex" xmlns:cx4="http://schemas.microsoft.com/office/drawing/2016/5/10/chartex" xmlns:cx5="http://schemas.microsoft.com/office/drawing/2016/5/11/chartex" xmlns:cx6="http://schemas.microsoft.com/office/drawing/2016/5/12/chartex" xmlns:cx7="http://schemas.microsoft.com/office/drawing/2016/5/13/chartex" xmlns:cx8="http://schemas.microsoft.com/office/drawing/2016/5/14/chartex" xmlns:mc="http://schemas.openxmlformats.org/markup-compatibility/2006" xmlns:aink="http://schemas.microsoft.com/office/drawing/2016/ink" xmlns:am3d="http://schemas.microsoft.com/office/drawing/2017/model3d" xmlns:o="urn:schemas-microsoft-com:office:office" xmlns:r="http://schemas.openxmlformats.org/officeDocument/2006/relationships" xmlns:m="http://schemas.openxmlformats.org/officeDocument/2006/math" xmlns:v="urn:schemas-microsoft-com:vml" xmlns:wp14="http://schemas.microsoft.com/office/word/2010/wordprocessingDrawing" xmlns:wp="http://schemas.openxmlformats.org/drawingml/2006/wordprocessingDrawing" xmlns:w10="urn:schemas-microsoft-com:office:word" xmlns:w="http://schemas.openxmlformats.org/wordprocessingml/2006/main" xmlns:w14="http://schemas.microsoft.com/office/word/2010/wordml" xmlns:w15="http://schemas.microsoft.com/office/word/2012/wordml" xmlns:w16cex="http://schemas.microsoft.com/office/word/2018/wordml/cex" xmlns:w16cid="http://schemas.microsoft.com/office/word/2016/wordml/cid" xmlns:w16="http://schemas.microsoft.com/office/word/2018/wordml" xmlns:w16se="http://schemas.microsoft.com/office/word/2015/wordml/symex" xmlns:wpg="http://schemas.microsoft.com/office/word/2010/wordprocessingGroup" xmlns:wpi="http://schemas.microsoft.com/office/word/2010/wordprocessingInk" xmlns:wne="http://schemas.microsoft.com/office/word/2006/wordml" xmlns:wps="http://schemas.microsoft.com/office/word/2010/wordprocessingShape" mc:Ignorable="w14 w15 w16se w16cid w16 w16cex wp14">
   <w:p>
     <w:pPr>
       <w:pStyle w:val="Footer"/>
@@ -12456,7 +13571,7 @@
 </file>
 
 <file path=word/footer2.xml><?xml version="1.0" encoding="utf-8"?>
-<w:ftr xmlns:wpc="http://schemas.microsoft.com/office/word/2010/wordprocessingCanvas" xmlns:cx="http://schemas.microsoft.com/office/drawing/2014/chartex" xmlns:cx1="http://schemas.microsoft.com/office/drawing/2015/9/8/chartex" xmlns:cx2="http://schemas.microsoft.com/office/drawing/2015/10/21/chartex" xmlns:cx3="http://schemas.microsoft.com/office/drawing/2016/5/9/chartex" xmlns:cx4="http://schemas.microsoft.com/office/drawing/2016/5/10/chartex" xmlns:cx5="http://schemas.microsoft.com/office/drawing/2016/5/11/chartex" xmlns:cx6="http://schemas.microsoft.com/office/drawing/2016/5/12/chartex" xmlns:cx7="http://schemas.microsoft.com/office/drawing/2016/5/13/chartex" xmlns:cx8="http://schemas.microsoft.com/office/drawing/2016/5/14/chartex" xmlns:mc="http://schemas.openxmlformats.org/markup-compatibility/2006" xmlns:aink="http://schemas.microsoft.com/office/drawing/2016/ink" xmlns:am3d="http://schemas.microsoft.com/office/drawing/2017/model3d" xmlns:o="urn:schemas-microsoft-com:office:office" xmlns:r="http://schemas.openxmlformats.org/officeDocument/2006/relationships" xmlns:m="http://schemas.openxmlformats.org/officeDocument/2006/math" xmlns:v="urn:schemas-microsoft-com:vml" xmlns:wp14="http://schemas.microsoft.com/office/word/2010/wordprocessingDrawing" xmlns:wp="http://schemas.openxmlformats.org/drawingml/2006/wordprocessingDrawing" xmlns:w10="urn:schemas-microsoft-com:office:word" xmlns:w="http://schemas.openxmlformats.org/wordprocessingml/2006/main" xmlns:w14="http://schemas.microsoft.com/office/word/2010/wordml" xmlns:w15="http://schemas.microsoft.com/office/word/2012/wordml" xmlns:w16cid="http://schemas.microsoft.com/office/word/2016/wordml/cid" xmlns:w16se="http://schemas.microsoft.com/office/word/2015/wordml/symex" xmlns:wpg="http://schemas.microsoft.com/office/word/2010/wordprocessingGroup" xmlns:wpi="http://schemas.microsoft.com/office/word/2010/wordprocessingInk" xmlns:wne="http://schemas.microsoft.com/office/word/2006/wordml" xmlns:wps="http://schemas.microsoft.com/office/word/2010/wordprocessingShape" mc:Ignorable="w14 w15 w16se w16cid wp14">
+<w:ftr xmlns:wpc="http://schemas.microsoft.com/office/word/2010/wordprocessingCanvas" xmlns:cx="http://schemas.microsoft.com/office/drawing/2014/chartex" xmlns:cx1="http://schemas.microsoft.com/office/drawing/2015/9/8/chartex" xmlns:cx2="http://schemas.microsoft.com/office/drawing/2015/10/21/chartex" xmlns:cx3="http://schemas.microsoft.com/office/drawing/2016/5/9/chartex" xmlns:cx4="http://schemas.microsoft.com/office/drawing/2016/5/10/chartex" xmlns:cx5="http://schemas.microsoft.com/office/drawing/2016/5/11/chartex" xmlns:cx6="http://schemas.microsoft.com/office/drawing/2016/5/12/chartex" xmlns:cx7="http://schemas.microsoft.com/office/drawing/2016/5/13/chartex" xmlns:cx8="http://schemas.microsoft.com/office/drawing/2016/5/14/chartex" xmlns:mc="http://schemas.openxmlformats.org/markup-compatibility/2006" xmlns:aink="http://schemas.microsoft.com/office/drawing/2016/ink" xmlns:am3d="http://schemas.microsoft.com/office/drawing/2017/model3d" xmlns:o="urn:schemas-microsoft-com:office:office" xmlns:r="http://schemas.openxmlformats.org/officeDocument/2006/relationships" xmlns:m="http://schemas.openxmlformats.org/officeDocument/2006/math" xmlns:v="urn:schemas-microsoft-com:vml" xmlns:wp14="http://schemas.microsoft.com/office/word/2010/wordprocessingDrawing" xmlns:wp="http://schemas.openxmlformats.org/drawingml/2006/wordprocessingDrawing" xmlns:w10="urn:schemas-microsoft-com:office:word" xmlns:w="http://schemas.openxmlformats.org/wordprocessingml/2006/main" xmlns:w14="http://schemas.microsoft.com/office/word/2010/wordml" xmlns:w15="http://schemas.microsoft.com/office/word/2012/wordml" xmlns:w16cex="http://schemas.microsoft.com/office/word/2018/wordml/cex" xmlns:w16cid="http://schemas.microsoft.com/office/word/2016/wordml/cid" xmlns:w16="http://schemas.microsoft.com/office/word/2018/wordml" xmlns:w16se="http://schemas.microsoft.com/office/word/2015/wordml/symex" xmlns:wpg="http://schemas.microsoft.com/office/word/2010/wordprocessingGroup" xmlns:wpi="http://schemas.microsoft.com/office/word/2010/wordprocessingInk" xmlns:wne="http://schemas.microsoft.com/office/word/2006/wordml" xmlns:wps="http://schemas.microsoft.com/office/word/2010/wordprocessingShape" mc:Ignorable="w14 w15 w16se w16cid w16 w16cex wp14">
   <w:p>
     <w:pPr>
       <w:pStyle w:val="Footer"/>
@@ -12488,14 +13603,14 @@
 </file>
 
 <file path=word/footer3.xml><?xml version="1.0" encoding="utf-8"?>
-<w:ftr xmlns:wpc="http://schemas.microsoft.com/office/word/2010/wordprocessingCanvas" xmlns:cx="http://schemas.microsoft.com/office/drawing/2014/chartex" xmlns:cx1="http://schemas.microsoft.com/office/drawing/2015/9/8/chartex" xmlns:cx2="http://schemas.microsoft.com/office/drawing/2015/10/21/chartex" xmlns:cx3="http://schemas.microsoft.com/office/drawing/2016/5/9/chartex" xmlns:cx4="http://schemas.microsoft.com/office/drawing/2016/5/10/chartex" xmlns:cx5="http://schemas.microsoft.com/office/drawing/2016/5/11/chartex" xmlns:cx6="http://schemas.microsoft.com/office/drawing/2016/5/12/chartex" xmlns:cx7="http://schemas.microsoft.com/office/drawing/2016/5/13/chartex" xmlns:cx8="http://schemas.microsoft.com/office/drawing/2016/5/14/chartex" xmlns:mc="http://schemas.openxmlformats.org/markup-compatibility/2006" xmlns:aink="http://schemas.microsoft.com/office/drawing/2016/ink" xmlns:am3d="http://schemas.microsoft.com/office/drawing/2017/model3d" xmlns:o="urn:schemas-microsoft-com:office:office" xmlns:r="http://schemas.openxmlformats.org/officeDocument/2006/relationships" xmlns:m="http://schemas.openxmlformats.org/officeDocument/2006/math" xmlns:v="urn:schemas-microsoft-com:vml" xmlns:wp14="http://schemas.microsoft.com/office/word/2010/wordprocessingDrawing" xmlns:wp="http://schemas.openxmlformats.org/drawingml/2006/wordprocessingDrawing" xmlns:w10="urn:schemas-microsoft-com:office:word" xmlns:w="http://schemas.openxmlformats.org/wordprocessingml/2006/main" xmlns:w14="http://schemas.microsoft.com/office/word/2010/wordml" xmlns:w15="http://schemas.microsoft.com/office/word/2012/wordml" xmlns:w16cid="http://schemas.microsoft.com/office/word/2016/wordml/cid" xmlns:w16se="http://schemas.microsoft.com/office/word/2015/wordml/symex" xmlns:wpg="http://schemas.microsoft.com/office/word/2010/wordprocessingGroup" xmlns:wpi="http://schemas.microsoft.com/office/word/2010/wordprocessingInk" xmlns:wne="http://schemas.microsoft.com/office/word/2006/wordml" xmlns:wps="http://schemas.microsoft.com/office/word/2010/wordprocessingShape" mc:Ignorable="w14 w15 w16se w16cid wp14">
+<w:ftr xmlns:wpc="http://schemas.microsoft.com/office/word/2010/wordprocessingCanvas" xmlns:cx="http://schemas.microsoft.com/office/drawing/2014/chartex" xmlns:cx1="http://schemas.microsoft.com/office/drawing/2015/9/8/chartex" xmlns:cx2="http://schemas.microsoft.com/office/drawing/2015/10/21/chartex" xmlns:cx3="http://schemas.microsoft.com/office/drawing/2016/5/9/chartex" xmlns:cx4="http://schemas.microsoft.com/office/drawing/2016/5/10/chartex" xmlns:cx5="http://schemas.microsoft.com/office/drawing/2016/5/11/chartex" xmlns:cx6="http://schemas.microsoft.com/office/drawing/2016/5/12/chartex" xmlns:cx7="http://schemas.microsoft.com/office/drawing/2016/5/13/chartex" xmlns:cx8="http://schemas.microsoft.com/office/drawing/2016/5/14/chartex" xmlns:mc="http://schemas.openxmlformats.org/markup-compatibility/2006" xmlns:aink="http://schemas.microsoft.com/office/drawing/2016/ink" xmlns:am3d="http://schemas.microsoft.com/office/drawing/2017/model3d" xmlns:o="urn:schemas-microsoft-com:office:office" xmlns:r="http://schemas.openxmlformats.org/officeDocument/2006/relationships" xmlns:m="http://schemas.openxmlformats.org/officeDocument/2006/math" xmlns:v="urn:schemas-microsoft-com:vml" xmlns:wp14="http://schemas.microsoft.com/office/word/2010/wordprocessingDrawing" xmlns:wp="http://schemas.openxmlformats.org/drawingml/2006/wordprocessingDrawing" xmlns:w10="urn:schemas-microsoft-com:office:word" xmlns:w="http://schemas.openxmlformats.org/wordprocessingml/2006/main" xmlns:w14="http://schemas.microsoft.com/office/word/2010/wordml" xmlns:w15="http://schemas.microsoft.com/office/word/2012/wordml" xmlns:w16cex="http://schemas.microsoft.com/office/word/2018/wordml/cex" xmlns:w16cid="http://schemas.microsoft.com/office/word/2016/wordml/cid" xmlns:w16="http://schemas.microsoft.com/office/word/2018/wordml" xmlns:w16se="http://schemas.microsoft.com/office/word/2015/wordml/symex" xmlns:wpg="http://schemas.microsoft.com/office/word/2010/wordprocessingGroup" xmlns:wpi="http://schemas.microsoft.com/office/word/2010/wordprocessingInk" xmlns:wne="http://schemas.microsoft.com/office/word/2006/wordml" xmlns:wps="http://schemas.microsoft.com/office/word/2010/wordprocessingShape" mc:Ignorable="w14 w15 w16se w16cid w16 w16cex wp14">
   <w:p/>
   <w:p/>
 </w:ftr>
 </file>
 
 <file path=word/footer4.xml><?xml version="1.0" encoding="utf-8"?>
-<w:ftr xmlns:wpc="http://schemas.microsoft.com/office/word/2010/wordprocessingCanvas" xmlns:cx="http://schemas.microsoft.com/office/drawing/2014/chartex" xmlns:cx1="http://schemas.microsoft.com/office/drawing/2015/9/8/chartex" xmlns:cx2="http://schemas.microsoft.com/office/drawing/2015/10/21/chartex" xmlns:cx3="http://schemas.microsoft.com/office/drawing/2016/5/9/chartex" xmlns:cx4="http://schemas.microsoft.com/office/drawing/2016/5/10/chartex" xmlns:cx5="http://schemas.microsoft.com/office/drawing/2016/5/11/chartex" xmlns:cx6="http://schemas.microsoft.com/office/drawing/2016/5/12/chartex" xmlns:cx7="http://schemas.microsoft.com/office/drawing/2016/5/13/chartex" xmlns:cx8="http://schemas.microsoft.com/office/drawing/2016/5/14/chartex" xmlns:mc="http://schemas.openxmlformats.org/markup-compatibility/2006" xmlns:aink="http://schemas.microsoft.com/office/drawing/2016/ink" xmlns:am3d="http://schemas.microsoft.com/office/drawing/2017/model3d" xmlns:o="urn:schemas-microsoft-com:office:office" xmlns:r="http://schemas.openxmlformats.org/officeDocument/2006/relationships" xmlns:m="http://schemas.openxmlformats.org/officeDocument/2006/math" xmlns:v="urn:schemas-microsoft-com:vml" xmlns:wp14="http://schemas.microsoft.com/office/word/2010/wordprocessingDrawing" xmlns:wp="http://schemas.openxmlformats.org/drawingml/2006/wordprocessingDrawing" xmlns:w10="urn:schemas-microsoft-com:office:word" xmlns:w="http://schemas.openxmlformats.org/wordprocessingml/2006/main" xmlns:w14="http://schemas.microsoft.com/office/word/2010/wordml" xmlns:w15="http://schemas.microsoft.com/office/word/2012/wordml" xmlns:w16cid="http://schemas.microsoft.com/office/word/2016/wordml/cid" xmlns:w16se="http://schemas.microsoft.com/office/word/2015/wordml/symex" xmlns:wpg="http://schemas.microsoft.com/office/word/2010/wordprocessingGroup" xmlns:wpi="http://schemas.microsoft.com/office/word/2010/wordprocessingInk" xmlns:wne="http://schemas.microsoft.com/office/word/2006/wordml" xmlns:wps="http://schemas.microsoft.com/office/word/2010/wordprocessingShape" mc:Ignorable="w14 w15 w16se w16cid wp14">
+<w:ftr xmlns:wpc="http://schemas.microsoft.com/office/word/2010/wordprocessingCanvas" xmlns:cx="http://schemas.microsoft.com/office/drawing/2014/chartex" xmlns:cx1="http://schemas.microsoft.com/office/drawing/2015/9/8/chartex" xmlns:cx2="http://schemas.microsoft.com/office/drawing/2015/10/21/chartex" xmlns:cx3="http://schemas.microsoft.com/office/drawing/2016/5/9/chartex" xmlns:cx4="http://schemas.microsoft.com/office/drawing/2016/5/10/chartex" xmlns:cx5="http://schemas.microsoft.com/office/drawing/2016/5/11/chartex" xmlns:cx6="http://schemas.microsoft.com/office/drawing/2016/5/12/chartex" xmlns:cx7="http://schemas.microsoft.com/office/drawing/2016/5/13/chartex" xmlns:cx8="http://schemas.microsoft.com/office/drawing/2016/5/14/chartex" xmlns:mc="http://schemas.openxmlformats.org/markup-compatibility/2006" xmlns:aink="http://schemas.microsoft.com/office/drawing/2016/ink" xmlns:am3d="http://schemas.microsoft.com/office/drawing/2017/model3d" xmlns:o="urn:schemas-microsoft-com:office:office" xmlns:r="http://schemas.openxmlformats.org/officeDocument/2006/relationships" xmlns:m="http://schemas.openxmlformats.org/officeDocument/2006/math" xmlns:v="urn:schemas-microsoft-com:vml" xmlns:wp14="http://schemas.microsoft.com/office/word/2010/wordprocessingDrawing" xmlns:wp="http://schemas.openxmlformats.org/drawingml/2006/wordprocessingDrawing" xmlns:w10="urn:schemas-microsoft-com:office:word" xmlns:w="http://schemas.openxmlformats.org/wordprocessingml/2006/main" xmlns:w14="http://schemas.microsoft.com/office/word/2010/wordml" xmlns:w15="http://schemas.microsoft.com/office/word/2012/wordml" xmlns:w16cex="http://schemas.microsoft.com/office/word/2018/wordml/cex" xmlns:w16cid="http://schemas.microsoft.com/office/word/2016/wordml/cid" xmlns:w16="http://schemas.microsoft.com/office/word/2018/wordml" xmlns:w16se="http://schemas.microsoft.com/office/word/2015/wordml/symex" xmlns:wpg="http://schemas.microsoft.com/office/word/2010/wordprocessingGroup" xmlns:wpi="http://schemas.microsoft.com/office/word/2010/wordprocessingInk" xmlns:wne="http://schemas.microsoft.com/office/word/2006/wordml" xmlns:wps="http://schemas.microsoft.com/office/word/2010/wordprocessingShape" mc:Ignorable="w14 w15 w16se w16cid w16 w16cex wp14">
   <w:p>
     <w:pPr>
       <w:pStyle w:val="Footer"/>
@@ -12622,13 +13737,13 @@
 </file>
 
 <file path=word/footer5.xml><?xml version="1.0" encoding="utf-8"?>
-<w:ftr xmlns:wpc="http://schemas.microsoft.com/office/word/2010/wordprocessingCanvas" xmlns:cx="http://schemas.microsoft.com/office/drawing/2014/chartex" xmlns:cx1="http://schemas.microsoft.com/office/drawing/2015/9/8/chartex" xmlns:cx2="http://schemas.microsoft.com/office/drawing/2015/10/21/chartex" xmlns:cx3="http://schemas.microsoft.com/office/drawing/2016/5/9/chartex" xmlns:cx4="http://schemas.microsoft.com/office/drawing/2016/5/10/chartex" xmlns:cx5="http://schemas.microsoft.com/office/drawing/2016/5/11/chartex" xmlns:cx6="http://schemas.microsoft.com/office/drawing/2016/5/12/chartex" xmlns:cx7="http://schemas.microsoft.com/office/drawing/2016/5/13/chartex" xmlns:cx8="http://schemas.microsoft.com/office/drawing/2016/5/14/chartex" xmlns:mc="http://schemas.openxmlformats.org/markup-compatibility/2006" xmlns:aink="http://schemas.microsoft.com/office/drawing/2016/ink" xmlns:am3d="http://schemas.microsoft.com/office/drawing/2017/model3d" xmlns:o="urn:schemas-microsoft-com:office:office" xmlns:r="http://schemas.openxmlformats.org/officeDocument/2006/relationships" xmlns:m="http://schemas.openxmlformats.org/officeDocument/2006/math" xmlns:v="urn:schemas-microsoft-com:vml" xmlns:wp14="http://schemas.microsoft.com/office/word/2010/wordprocessingDrawing" xmlns:wp="http://schemas.openxmlformats.org/drawingml/2006/wordprocessingDrawing" xmlns:w10="urn:schemas-microsoft-com:office:word" xmlns:w="http://schemas.openxmlformats.org/wordprocessingml/2006/main" xmlns:w14="http://schemas.microsoft.com/office/word/2010/wordml" xmlns:w15="http://schemas.microsoft.com/office/word/2012/wordml" xmlns:w16cid="http://schemas.microsoft.com/office/word/2016/wordml/cid" xmlns:w16se="http://schemas.microsoft.com/office/word/2015/wordml/symex" xmlns:wpg="http://schemas.microsoft.com/office/word/2010/wordprocessingGroup" xmlns:wpi="http://schemas.microsoft.com/office/word/2010/wordprocessingInk" xmlns:wne="http://schemas.microsoft.com/office/word/2006/wordml" xmlns:wps="http://schemas.microsoft.com/office/word/2010/wordprocessingShape" mc:Ignorable="w14 w15 w16se w16cid wp14">
+<w:ftr xmlns:wpc="http://schemas.microsoft.com/office/word/2010/wordprocessingCanvas" xmlns:cx="http://schemas.microsoft.com/office/drawing/2014/chartex" xmlns:cx1="http://schemas.microsoft.com/office/drawing/2015/9/8/chartex" xmlns:cx2="http://schemas.microsoft.com/office/drawing/2015/10/21/chartex" xmlns:cx3="http://schemas.microsoft.com/office/drawing/2016/5/9/chartex" xmlns:cx4="http://schemas.microsoft.com/office/drawing/2016/5/10/chartex" xmlns:cx5="http://schemas.microsoft.com/office/drawing/2016/5/11/chartex" xmlns:cx6="http://schemas.microsoft.com/office/drawing/2016/5/12/chartex" xmlns:cx7="http://schemas.microsoft.com/office/drawing/2016/5/13/chartex" xmlns:cx8="http://schemas.microsoft.com/office/drawing/2016/5/14/chartex" xmlns:mc="http://schemas.openxmlformats.org/markup-compatibility/2006" xmlns:aink="http://schemas.microsoft.com/office/drawing/2016/ink" xmlns:am3d="http://schemas.microsoft.com/office/drawing/2017/model3d" xmlns:o="urn:schemas-microsoft-com:office:office" xmlns:r="http://schemas.openxmlformats.org/officeDocument/2006/relationships" xmlns:m="http://schemas.openxmlformats.org/officeDocument/2006/math" xmlns:v="urn:schemas-microsoft-com:vml" xmlns:wp14="http://schemas.microsoft.com/office/word/2010/wordprocessingDrawing" xmlns:wp="http://schemas.openxmlformats.org/drawingml/2006/wordprocessingDrawing" xmlns:w10="urn:schemas-microsoft-com:office:word" xmlns:w="http://schemas.openxmlformats.org/wordprocessingml/2006/main" xmlns:w14="http://schemas.microsoft.com/office/word/2010/wordml" xmlns:w15="http://schemas.microsoft.com/office/word/2012/wordml" xmlns:w16cex="http://schemas.microsoft.com/office/word/2018/wordml/cex" xmlns:w16cid="http://schemas.microsoft.com/office/word/2016/wordml/cid" xmlns:w16="http://schemas.microsoft.com/office/word/2018/wordml" xmlns:w16se="http://schemas.microsoft.com/office/word/2015/wordml/symex" xmlns:wpg="http://schemas.microsoft.com/office/word/2010/wordprocessingGroup" xmlns:wpi="http://schemas.microsoft.com/office/word/2010/wordprocessingInk" xmlns:wne="http://schemas.microsoft.com/office/word/2006/wordml" xmlns:wps="http://schemas.microsoft.com/office/word/2010/wordprocessingShape" mc:Ignorable="w14 w15 w16se w16cid w16 w16cex wp14">
   <w:p/>
 </w:ftr>
 </file>
 
 <file path=word/footnotes.xml><?xml version="1.0" encoding="utf-8"?>
-<w:footnotes xmlns:wpc="http://schemas.microsoft.com/office/word/2010/wordprocessingCanvas" xmlns:cx="http://schemas.microsoft.com/office/drawing/2014/chartex" xmlns:cx1="http://schemas.microsoft.com/office/drawing/2015/9/8/chartex" xmlns:cx2="http://schemas.microsoft.com/office/drawing/2015/10/21/chartex" xmlns:cx3="http://schemas.microsoft.com/office/drawing/2016/5/9/chartex" xmlns:cx4="http://schemas.microsoft.com/office/drawing/2016/5/10/chartex" xmlns:cx5="http://schemas.microsoft.com/office/drawing/2016/5/11/chartex" xmlns:cx6="http://schemas.microsoft.com/office/drawing/2016/5/12/chartex" xmlns:cx7="http://schemas.microsoft.com/office/drawing/2016/5/13/chartex" xmlns:cx8="http://schemas.microsoft.com/office/drawing/2016/5/14/chartex" xmlns:mc="http://schemas.openxmlformats.org/markup-compatibility/2006" xmlns:aink="http://schemas.microsoft.com/office/drawing/2016/ink" xmlns:am3d="http://schemas.microsoft.com/office/drawing/2017/model3d" xmlns:o="urn:schemas-microsoft-com:office:office" xmlns:r="http://schemas.openxmlformats.org/officeDocument/2006/relationships" xmlns:m="http://schemas.openxmlformats.org/officeDocument/2006/math" xmlns:v="urn:schemas-microsoft-com:vml" xmlns:wp14="http://schemas.microsoft.com/office/word/2010/wordprocessingDrawing" xmlns:wp="http://schemas.openxmlformats.org/drawingml/2006/wordprocessingDrawing" xmlns:w10="urn:schemas-microsoft-com:office:word" xmlns:w="http://schemas.openxmlformats.org/wordprocessingml/2006/main" xmlns:w14="http://schemas.microsoft.com/office/word/2010/wordml" xmlns:w15="http://schemas.microsoft.com/office/word/2012/wordml" xmlns:w16cid="http://schemas.microsoft.com/office/word/2016/wordml/cid" xmlns:w16se="http://schemas.microsoft.com/office/word/2015/wordml/symex" xmlns:wpg="http://schemas.microsoft.com/office/word/2010/wordprocessingGroup" xmlns:wpi="http://schemas.microsoft.com/office/word/2010/wordprocessingInk" xmlns:wne="http://schemas.microsoft.com/office/word/2006/wordml" xmlns:wps="http://schemas.microsoft.com/office/word/2010/wordprocessingShape" mc:Ignorable="w14 w15 w16se w16cid wp14">
+<w:footnotes xmlns:wpc="http://schemas.microsoft.com/office/word/2010/wordprocessingCanvas" xmlns:cx="http://schemas.microsoft.com/office/drawing/2014/chartex" xmlns:cx1="http://schemas.microsoft.com/office/drawing/2015/9/8/chartex" xmlns:cx2="http://schemas.microsoft.com/office/drawing/2015/10/21/chartex" xmlns:cx3="http://schemas.microsoft.com/office/drawing/2016/5/9/chartex" xmlns:cx4="http://schemas.microsoft.com/office/drawing/2016/5/10/chartex" xmlns:cx5="http://schemas.microsoft.com/office/drawing/2016/5/11/chartex" xmlns:cx6="http://schemas.microsoft.com/office/drawing/2016/5/12/chartex" xmlns:cx7="http://schemas.microsoft.com/office/drawing/2016/5/13/chartex" xmlns:cx8="http://schemas.microsoft.com/office/drawing/2016/5/14/chartex" xmlns:mc="http://schemas.openxmlformats.org/markup-compatibility/2006" xmlns:aink="http://schemas.microsoft.com/office/drawing/2016/ink" xmlns:am3d="http://schemas.microsoft.com/office/drawing/2017/model3d" xmlns:o="urn:schemas-microsoft-com:office:office" xmlns:r="http://schemas.openxmlformats.org/officeDocument/2006/relationships" xmlns:m="http://schemas.openxmlformats.org/officeDocument/2006/math" xmlns:v="urn:schemas-microsoft-com:vml" xmlns:wp14="http://schemas.microsoft.com/office/word/2010/wordprocessingDrawing" xmlns:wp="http://schemas.openxmlformats.org/drawingml/2006/wordprocessingDrawing" xmlns:w10="urn:schemas-microsoft-com:office:word" xmlns:w="http://schemas.openxmlformats.org/wordprocessingml/2006/main" xmlns:w14="http://schemas.microsoft.com/office/word/2010/wordml" xmlns:w15="http://schemas.microsoft.com/office/word/2012/wordml" xmlns:w16cex="http://schemas.microsoft.com/office/word/2018/wordml/cex" xmlns:w16cid="http://schemas.microsoft.com/office/word/2016/wordml/cid" xmlns:w16="http://schemas.microsoft.com/office/word/2018/wordml" xmlns:w16se="http://schemas.microsoft.com/office/word/2015/wordml/symex" xmlns:wpg="http://schemas.microsoft.com/office/word/2010/wordprocessingGroup" xmlns:wpi="http://schemas.microsoft.com/office/word/2010/wordprocessingInk" xmlns:wne="http://schemas.microsoft.com/office/word/2006/wordml" xmlns:wps="http://schemas.microsoft.com/office/word/2010/wordprocessingShape" mc:Ignorable="w14 w15 w16se w16cid w16 w16cex wp14">
   <w:footnote w:type="separator" w:id="-1">
     <w:p>
       <w:r>
@@ -12649,7 +13764,7 @@
 </file>
 
 <file path=word/header1.xml><?xml version="1.0" encoding="utf-8"?>
-<w:hdr xmlns:wpc="http://schemas.microsoft.com/office/word/2010/wordprocessingCanvas" xmlns:cx="http://schemas.microsoft.com/office/drawing/2014/chartex" xmlns:cx1="http://schemas.microsoft.com/office/drawing/2015/9/8/chartex" xmlns:cx2="http://schemas.microsoft.com/office/drawing/2015/10/21/chartex" xmlns:cx3="http://schemas.microsoft.com/office/drawing/2016/5/9/chartex" xmlns:cx4="http://schemas.microsoft.com/office/drawing/2016/5/10/chartex" xmlns:cx5="http://schemas.microsoft.com/office/drawing/2016/5/11/chartex" xmlns:cx6="http://schemas.microsoft.com/office/drawing/2016/5/12/chartex" xmlns:cx7="http://schemas.microsoft.com/office/drawing/2016/5/13/chartex" xmlns:cx8="http://schemas.microsoft.com/office/drawing/2016/5/14/chartex" xmlns:mc="http://schemas.openxmlformats.org/markup-compatibility/2006" xmlns:aink="http://schemas.microsoft.com/office/drawing/2016/ink" xmlns:am3d="http://schemas.microsoft.com/office/drawing/2017/model3d" xmlns:o="urn:schemas-microsoft-com:office:office" xmlns:r="http://schemas.openxmlformats.org/officeDocument/2006/relationships" xmlns:m="http://schemas.openxmlformats.org/officeDocument/2006/math" xmlns:v="urn:schemas-microsoft-com:vml" xmlns:wp14="http://schemas.microsoft.com/office/word/2010/wordprocessingDrawing" xmlns:wp="http://schemas.openxmlformats.org/drawingml/2006/wordprocessingDrawing" xmlns:w10="urn:schemas-microsoft-com:office:word" xmlns:w="http://schemas.openxmlformats.org/wordprocessingml/2006/main" xmlns:w14="http://schemas.microsoft.com/office/word/2010/wordml" xmlns:w15="http://schemas.microsoft.com/office/word/2012/wordml" xmlns:w16cid="http://schemas.microsoft.com/office/word/2016/wordml/cid" xmlns:w16se="http://schemas.microsoft.com/office/word/2015/wordml/symex" xmlns:wpg="http://schemas.microsoft.com/office/word/2010/wordprocessingGroup" xmlns:wpi="http://schemas.microsoft.com/office/word/2010/wordprocessingInk" xmlns:wne="http://schemas.microsoft.com/office/word/2006/wordml" xmlns:wps="http://schemas.microsoft.com/office/word/2010/wordprocessingShape" mc:Ignorable="w14 w15 w16se w16cid wp14">
+<w:hdr xmlns:wpc="http://schemas.microsoft.com/office/word/2010/wordprocessingCanvas" xmlns:cx="http://schemas.microsoft.com/office/drawing/2014/chartex" xmlns:cx1="http://schemas.microsoft.com/office/drawing/2015/9/8/chartex" xmlns:cx2="http://schemas.microsoft.com/office/drawing/2015/10/21/chartex" xmlns:cx3="http://schemas.microsoft.com/office/drawing/2016/5/9/chartex" xmlns:cx4="http://schemas.microsoft.com/office/drawing/2016/5/10/chartex" xmlns:cx5="http://schemas.microsoft.com/office/drawing/2016/5/11/chartex" xmlns:cx6="http://schemas.microsoft.com/office/drawing/2016/5/12/chartex" xmlns:cx7="http://schemas.microsoft.com/office/drawing/2016/5/13/chartex" xmlns:cx8="http://schemas.microsoft.com/office/drawing/2016/5/14/chartex" xmlns:mc="http://schemas.openxmlformats.org/markup-compatibility/2006" xmlns:aink="http://schemas.microsoft.com/office/drawing/2016/ink" xmlns:am3d="http://schemas.microsoft.com/office/drawing/2017/model3d" xmlns:o="urn:schemas-microsoft-com:office:office" xmlns:r="http://schemas.openxmlformats.org/officeDocument/2006/relationships" xmlns:m="http://schemas.openxmlformats.org/officeDocument/2006/math" xmlns:v="urn:schemas-microsoft-com:vml" xmlns:wp14="http://schemas.microsoft.com/office/word/2010/wordprocessingDrawing" xmlns:wp="http://schemas.openxmlformats.org/drawingml/2006/wordprocessingDrawing" xmlns:w10="urn:schemas-microsoft-com:office:word" xmlns:w="http://schemas.openxmlformats.org/wordprocessingml/2006/main" xmlns:w14="http://schemas.microsoft.com/office/word/2010/wordml" xmlns:w15="http://schemas.microsoft.com/office/word/2012/wordml" xmlns:w16cex="http://schemas.microsoft.com/office/word/2018/wordml/cex" xmlns:w16cid="http://schemas.microsoft.com/office/word/2016/wordml/cid" xmlns:w16="http://schemas.microsoft.com/office/word/2018/wordml" xmlns:w16se="http://schemas.microsoft.com/office/word/2015/wordml/symex" xmlns:wpg="http://schemas.microsoft.com/office/word/2010/wordprocessingGroup" xmlns:wpi="http://schemas.microsoft.com/office/word/2010/wordprocessingInk" xmlns:wne="http://schemas.microsoft.com/office/word/2006/wordml" xmlns:wps="http://schemas.microsoft.com/office/word/2010/wordprocessingShape" mc:Ignorable="w14 w15 w16se w16cid w16 w16cex wp14">
   <w:p>
     <w:pPr>
       <w:pStyle w:val="Header"/>
@@ -12681,13 +13796,13 @@
 </file>
 
 <file path=word/header2.xml><?xml version="1.0" encoding="utf-8"?>
-<w:hdr xmlns:wpc="http://schemas.microsoft.com/office/word/2010/wordprocessingCanvas" xmlns:cx="http://schemas.microsoft.com/office/drawing/2014/chartex" xmlns:cx1="http://schemas.microsoft.com/office/drawing/2015/9/8/chartex" xmlns:cx2="http://schemas.microsoft.com/office/drawing/2015/10/21/chartex" xmlns:cx3="http://schemas.microsoft.com/office/drawing/2016/5/9/chartex" xmlns:cx4="http://schemas.microsoft.com/office/drawing/2016/5/10/chartex" xmlns:cx5="http://schemas.microsoft.com/office/drawing/2016/5/11/chartex" xmlns:cx6="http://schemas.microsoft.com/office/drawing/2016/5/12/chartex" xmlns:cx7="http://schemas.microsoft.com/office/drawing/2016/5/13/chartex" xmlns:cx8="http://schemas.microsoft.com/office/drawing/2016/5/14/chartex" xmlns:mc="http://schemas.openxmlformats.org/markup-compatibility/2006" xmlns:aink="http://schemas.microsoft.com/office/drawing/2016/ink" xmlns:am3d="http://schemas.microsoft.com/office/drawing/2017/model3d" xmlns:o="urn:schemas-microsoft-com:office:office" xmlns:r="http://schemas.openxmlformats.org/officeDocument/2006/relationships" xmlns:m="http://schemas.openxmlformats.org/officeDocument/2006/math" xmlns:v="urn:schemas-microsoft-com:vml" xmlns:wp14="http://schemas.microsoft.com/office/word/2010/wordprocessingDrawing" xmlns:wp="http://schemas.openxmlformats.org/drawingml/2006/wordprocessingDrawing" xmlns:w10="urn:schemas-microsoft-com:office:word" xmlns:w="http://schemas.openxmlformats.org/wordprocessingml/2006/main" xmlns:w14="http://schemas.microsoft.com/office/word/2010/wordml" xmlns:w15="http://schemas.microsoft.com/office/word/2012/wordml" xmlns:w16cid="http://schemas.microsoft.com/office/word/2016/wordml/cid" xmlns:w16se="http://schemas.microsoft.com/office/word/2015/wordml/symex" xmlns:wpg="http://schemas.microsoft.com/office/word/2010/wordprocessingGroup" xmlns:wpi="http://schemas.microsoft.com/office/word/2010/wordprocessingInk" xmlns:wne="http://schemas.microsoft.com/office/word/2006/wordml" xmlns:wps="http://schemas.microsoft.com/office/word/2010/wordprocessingShape" mc:Ignorable="w14 w15 w16se w16cid wp14">
+<w:hdr xmlns:wpc="http://schemas.microsoft.com/office/word/2010/wordprocessingCanvas" xmlns:cx="http://schemas.microsoft.com/office/drawing/2014/chartex" xmlns:cx1="http://schemas.microsoft.com/office/drawing/2015/9/8/chartex" xmlns:cx2="http://schemas.microsoft.com/office/drawing/2015/10/21/chartex" xmlns:cx3="http://schemas.microsoft.com/office/drawing/2016/5/9/chartex" xmlns:cx4="http://schemas.microsoft.com/office/drawing/2016/5/10/chartex" xmlns:cx5="http://schemas.microsoft.com/office/drawing/2016/5/11/chartex" xmlns:cx6="http://schemas.microsoft.com/office/drawing/2016/5/12/chartex" xmlns:cx7="http://schemas.microsoft.com/office/drawing/2016/5/13/chartex" xmlns:cx8="http://schemas.microsoft.com/office/drawing/2016/5/14/chartex" xmlns:mc="http://schemas.openxmlformats.org/markup-compatibility/2006" xmlns:aink="http://schemas.microsoft.com/office/drawing/2016/ink" xmlns:am3d="http://schemas.microsoft.com/office/drawing/2017/model3d" xmlns:o="urn:schemas-microsoft-com:office:office" xmlns:r="http://schemas.openxmlformats.org/officeDocument/2006/relationships" xmlns:m="http://schemas.openxmlformats.org/officeDocument/2006/math" xmlns:v="urn:schemas-microsoft-com:vml" xmlns:wp14="http://schemas.microsoft.com/office/word/2010/wordprocessingDrawing" xmlns:wp="http://schemas.openxmlformats.org/drawingml/2006/wordprocessingDrawing" xmlns:w10="urn:schemas-microsoft-com:office:word" xmlns:w="http://schemas.openxmlformats.org/wordprocessingml/2006/main" xmlns:w14="http://schemas.microsoft.com/office/word/2010/wordml" xmlns:w15="http://schemas.microsoft.com/office/word/2012/wordml" xmlns:w16cex="http://schemas.microsoft.com/office/word/2018/wordml/cex" xmlns:w16cid="http://schemas.microsoft.com/office/word/2016/wordml/cid" xmlns:w16="http://schemas.microsoft.com/office/word/2018/wordml" xmlns:w16se="http://schemas.microsoft.com/office/word/2015/wordml/symex" xmlns:wpg="http://schemas.microsoft.com/office/word/2010/wordprocessingGroup" xmlns:wpi="http://schemas.microsoft.com/office/word/2010/wordprocessingInk" xmlns:wne="http://schemas.microsoft.com/office/word/2006/wordml" xmlns:wps="http://schemas.microsoft.com/office/word/2010/wordprocessingShape" mc:Ignorable="w14 w15 w16se w16cid w16 w16cex wp14">
   <w:p/>
 </w:hdr>
 </file>
 
 <file path=word/header3.xml><?xml version="1.0" encoding="utf-8"?>
-<w:hdr xmlns:wpc="http://schemas.microsoft.com/office/word/2010/wordprocessingCanvas" xmlns:cx="http://schemas.microsoft.com/office/drawing/2014/chartex" xmlns:cx1="http://schemas.microsoft.com/office/drawing/2015/9/8/chartex" xmlns:cx2="http://schemas.microsoft.com/office/drawing/2015/10/21/chartex" xmlns:cx3="http://schemas.microsoft.com/office/drawing/2016/5/9/chartex" xmlns:cx4="http://schemas.microsoft.com/office/drawing/2016/5/10/chartex" xmlns:cx5="http://schemas.microsoft.com/office/drawing/2016/5/11/chartex" xmlns:cx6="http://schemas.microsoft.com/office/drawing/2016/5/12/chartex" xmlns:cx7="http://schemas.microsoft.com/office/drawing/2016/5/13/chartex" xmlns:cx8="http://schemas.microsoft.com/office/drawing/2016/5/14/chartex" xmlns:mc="http://schemas.openxmlformats.org/markup-compatibility/2006" xmlns:aink="http://schemas.microsoft.com/office/drawing/2016/ink" xmlns:am3d="http://schemas.microsoft.com/office/drawing/2017/model3d" xmlns:o="urn:schemas-microsoft-com:office:office" xmlns:r="http://schemas.openxmlformats.org/officeDocument/2006/relationships" xmlns:m="http://schemas.openxmlformats.org/officeDocument/2006/math" xmlns:v="urn:schemas-microsoft-com:vml" xmlns:wp14="http://schemas.microsoft.com/office/word/2010/wordprocessingDrawing" xmlns:wp="http://schemas.openxmlformats.org/drawingml/2006/wordprocessingDrawing" xmlns:w10="urn:schemas-microsoft-com:office:word" xmlns:w="http://schemas.openxmlformats.org/wordprocessingml/2006/main" xmlns:w14="http://schemas.microsoft.com/office/word/2010/wordml" xmlns:w15="http://schemas.microsoft.com/office/word/2012/wordml" xmlns:w16cid="http://schemas.microsoft.com/office/word/2016/wordml/cid" xmlns:w16se="http://schemas.microsoft.com/office/word/2015/wordml/symex" xmlns:wpg="http://schemas.microsoft.com/office/word/2010/wordprocessingGroup" xmlns:wpi="http://schemas.microsoft.com/office/word/2010/wordprocessingInk" xmlns:wne="http://schemas.microsoft.com/office/word/2006/wordml" xmlns:wps="http://schemas.microsoft.com/office/word/2010/wordprocessingShape" mc:Ignorable="w14 w15 w16se w16cid wp14">
+<w:hdr xmlns:wpc="http://schemas.microsoft.com/office/word/2010/wordprocessingCanvas" xmlns:cx="http://schemas.microsoft.com/office/drawing/2014/chartex" xmlns:cx1="http://schemas.microsoft.com/office/drawing/2015/9/8/chartex" xmlns:cx2="http://schemas.microsoft.com/office/drawing/2015/10/21/chartex" xmlns:cx3="http://schemas.microsoft.com/office/drawing/2016/5/9/chartex" xmlns:cx4="http://schemas.microsoft.com/office/drawing/2016/5/10/chartex" xmlns:cx5="http://schemas.microsoft.com/office/drawing/2016/5/11/chartex" xmlns:cx6="http://schemas.microsoft.com/office/drawing/2016/5/12/chartex" xmlns:cx7="http://schemas.microsoft.com/office/drawing/2016/5/13/chartex" xmlns:cx8="http://schemas.microsoft.com/office/drawing/2016/5/14/chartex" xmlns:mc="http://schemas.openxmlformats.org/markup-compatibility/2006" xmlns:aink="http://schemas.microsoft.com/office/drawing/2016/ink" xmlns:am3d="http://schemas.microsoft.com/office/drawing/2017/model3d" xmlns:o="urn:schemas-microsoft-com:office:office" xmlns:r="http://schemas.openxmlformats.org/officeDocument/2006/relationships" xmlns:m="http://schemas.openxmlformats.org/officeDocument/2006/math" xmlns:v="urn:schemas-microsoft-com:vml" xmlns:wp14="http://schemas.microsoft.com/office/word/2010/wordprocessingDrawing" xmlns:wp="http://schemas.openxmlformats.org/drawingml/2006/wordprocessingDrawing" xmlns:w10="urn:schemas-microsoft-com:office:word" xmlns:w="http://schemas.openxmlformats.org/wordprocessingml/2006/main" xmlns:w14="http://schemas.microsoft.com/office/word/2010/wordml" xmlns:w15="http://schemas.microsoft.com/office/word/2012/wordml" xmlns:w16cex="http://schemas.microsoft.com/office/word/2018/wordml/cex" xmlns:w16cid="http://schemas.microsoft.com/office/word/2016/wordml/cid" xmlns:w16="http://schemas.microsoft.com/office/word/2018/wordml" xmlns:w16se="http://schemas.microsoft.com/office/word/2015/wordml/symex" xmlns:wpg="http://schemas.microsoft.com/office/word/2010/wordprocessingGroup" xmlns:wpi="http://schemas.microsoft.com/office/word/2010/wordprocessingInk" xmlns:wne="http://schemas.microsoft.com/office/word/2006/wordml" xmlns:wps="http://schemas.microsoft.com/office/word/2010/wordprocessingShape" mc:Ignorable="w14 w15 w16se w16cid w16 w16cex wp14">
   <w:p>
     <w:pPr>
       <w:pStyle w:val="Header"/>
@@ -12841,6 +13956,9 @@
                       </w:rPr>
                     </w:pPr>
                     <w:r>
+                      <w:rPr>
+                        <w:noProof/>
+                      </w:rPr>
                       <w:drawing>
                         <wp:inline distT="0" distB="0" distL="0" distR="0" wp14:anchorId="28D330D0" wp14:editId="49046A3D">
                           <wp:extent cx="579755" cy="291465"/>
@@ -12857,7 +13975,7 @@
                                   <pic:cNvPicPr/>
                                 </pic:nvPicPr>
                                 <pic:blipFill>
-                                  <a:blip r:embed="rId2"/>
+                                  <a:blip r:embed="rId1"/>
                                   <a:stretch>
                                     <a:fillRect/>
                                   </a:stretch>
@@ -13000,7 +14118,43 @@
         <w:color w:val="C00000"/>
         <w:lang w:eastAsia="ar-SA" w:bidi="ar-SA"/>
       </w:rPr>
-      <w:t xml:space="preserve"> dự án </w:t>
+      <w:t xml:space="preserve"> </w:t>
+    </w:r>
+    <w:proofErr w:type="spellStart"/>
+    <w:r>
+      <w:rPr>
+        <w:i/>
+        <w:color w:val="C00000"/>
+        <w:lang w:eastAsia="ar-SA" w:bidi="ar-SA"/>
+      </w:rPr>
+      <w:t>dự</w:t>
+    </w:r>
+    <w:proofErr w:type="spellEnd"/>
+    <w:r>
+      <w:rPr>
+        <w:i/>
+        <w:color w:val="C00000"/>
+        <w:lang w:eastAsia="ar-SA" w:bidi="ar-SA"/>
+      </w:rPr>
+      <w:t xml:space="preserve"> </w:t>
+    </w:r>
+    <w:proofErr w:type="spellStart"/>
+    <w:r>
+      <w:rPr>
+        <w:i/>
+        <w:color w:val="C00000"/>
+        <w:lang w:eastAsia="ar-SA" w:bidi="ar-SA"/>
+      </w:rPr>
+      <w:t>án</w:t>
+    </w:r>
+    <w:proofErr w:type="spellEnd"/>
+    <w:r>
+      <w:rPr>
+        <w:i/>
+        <w:color w:val="C00000"/>
+        <w:lang w:eastAsia="ar-SA" w:bidi="ar-SA"/>
+      </w:rPr>
+      <w:t xml:space="preserve"> </w:t>
     </w:r>
     <w:proofErr w:type="spellStart"/>
     <w:r>
@@ -13094,7 +14248,43 @@
         <w:color w:val="C00000"/>
         <w:lang w:eastAsia="ar-SA" w:bidi="ar-SA"/>
       </w:rPr>
-      <w:t xml:space="preserve"> dự án </w:t>
+      <w:t xml:space="preserve"> </w:t>
+    </w:r>
+    <w:proofErr w:type="spellStart"/>
+    <w:r>
+      <w:rPr>
+        <w:i/>
+        <w:color w:val="C00000"/>
+        <w:lang w:eastAsia="ar-SA" w:bidi="ar-SA"/>
+      </w:rPr>
+      <w:t>dự</w:t>
+    </w:r>
+    <w:proofErr w:type="spellEnd"/>
+    <w:r>
+      <w:rPr>
+        <w:i/>
+        <w:color w:val="C00000"/>
+        <w:lang w:eastAsia="ar-SA" w:bidi="ar-SA"/>
+      </w:rPr>
+      <w:t xml:space="preserve"> </w:t>
+    </w:r>
+    <w:proofErr w:type="spellStart"/>
+    <w:r>
+      <w:rPr>
+        <w:i/>
+        <w:color w:val="C00000"/>
+        <w:lang w:eastAsia="ar-SA" w:bidi="ar-SA"/>
+      </w:rPr>
+      <w:t>án</w:t>
+    </w:r>
+    <w:proofErr w:type="spellEnd"/>
+    <w:r>
+      <w:rPr>
+        <w:i/>
+        <w:color w:val="C00000"/>
+        <w:lang w:eastAsia="ar-SA" w:bidi="ar-SA"/>
+      </w:rPr>
+      <w:t xml:space="preserve"> </w:t>
     </w:r>
     <w:proofErr w:type="spellStart"/>
     <w:r>
@@ -13138,13 +14328,13 @@
 </file>
 
 <file path=word/header4.xml><?xml version="1.0" encoding="utf-8"?>
-<w:hdr xmlns:wpc="http://schemas.microsoft.com/office/word/2010/wordprocessingCanvas" xmlns:cx="http://schemas.microsoft.com/office/drawing/2014/chartex" xmlns:cx1="http://schemas.microsoft.com/office/drawing/2015/9/8/chartex" xmlns:cx2="http://schemas.microsoft.com/office/drawing/2015/10/21/chartex" xmlns:cx3="http://schemas.microsoft.com/office/drawing/2016/5/9/chartex" xmlns:cx4="http://schemas.microsoft.com/office/drawing/2016/5/10/chartex" xmlns:cx5="http://schemas.microsoft.com/office/drawing/2016/5/11/chartex" xmlns:cx6="http://schemas.microsoft.com/office/drawing/2016/5/12/chartex" xmlns:cx7="http://schemas.microsoft.com/office/drawing/2016/5/13/chartex" xmlns:cx8="http://schemas.microsoft.com/office/drawing/2016/5/14/chartex" xmlns:mc="http://schemas.openxmlformats.org/markup-compatibility/2006" xmlns:aink="http://schemas.microsoft.com/office/drawing/2016/ink" xmlns:am3d="http://schemas.microsoft.com/office/drawing/2017/model3d" xmlns:o="urn:schemas-microsoft-com:office:office" xmlns:r="http://schemas.openxmlformats.org/officeDocument/2006/relationships" xmlns:m="http://schemas.openxmlformats.org/officeDocument/2006/math" xmlns:v="urn:schemas-microsoft-com:vml" xmlns:wp14="http://schemas.microsoft.com/office/word/2010/wordprocessingDrawing" xmlns:wp="http://schemas.openxmlformats.org/drawingml/2006/wordprocessingDrawing" xmlns:w10="urn:schemas-microsoft-com:office:word" xmlns:w="http://schemas.openxmlformats.org/wordprocessingml/2006/main" xmlns:w14="http://schemas.microsoft.com/office/word/2010/wordml" xmlns:w15="http://schemas.microsoft.com/office/word/2012/wordml" xmlns:w16cid="http://schemas.microsoft.com/office/word/2016/wordml/cid" xmlns:w16se="http://schemas.microsoft.com/office/word/2015/wordml/symex" xmlns:wpg="http://schemas.microsoft.com/office/word/2010/wordprocessingGroup" xmlns:wpi="http://schemas.microsoft.com/office/word/2010/wordprocessingInk" xmlns:wne="http://schemas.microsoft.com/office/word/2006/wordml" xmlns:wps="http://schemas.microsoft.com/office/word/2010/wordprocessingShape" mc:Ignorable="w14 w15 w16se w16cid wp14">
+<w:hdr xmlns:wpc="http://schemas.microsoft.com/office/word/2010/wordprocessingCanvas" xmlns:cx="http://schemas.microsoft.com/office/drawing/2014/chartex" xmlns:cx1="http://schemas.microsoft.com/office/drawing/2015/9/8/chartex" xmlns:cx2="http://schemas.microsoft.com/office/drawing/2015/10/21/chartex" xmlns:cx3="http://schemas.microsoft.com/office/drawing/2016/5/9/chartex" xmlns:cx4="http://schemas.microsoft.com/office/drawing/2016/5/10/chartex" xmlns:cx5="http://schemas.microsoft.com/office/drawing/2016/5/11/chartex" xmlns:cx6="http://schemas.microsoft.com/office/drawing/2016/5/12/chartex" xmlns:cx7="http://schemas.microsoft.com/office/drawing/2016/5/13/chartex" xmlns:cx8="http://schemas.microsoft.com/office/drawing/2016/5/14/chartex" xmlns:mc="http://schemas.openxmlformats.org/markup-compatibility/2006" xmlns:aink="http://schemas.microsoft.com/office/drawing/2016/ink" xmlns:am3d="http://schemas.microsoft.com/office/drawing/2017/model3d" xmlns:o="urn:schemas-microsoft-com:office:office" xmlns:r="http://schemas.openxmlformats.org/officeDocument/2006/relationships" xmlns:m="http://schemas.openxmlformats.org/officeDocument/2006/math" xmlns:v="urn:schemas-microsoft-com:vml" xmlns:wp14="http://schemas.microsoft.com/office/word/2010/wordprocessingDrawing" xmlns:wp="http://schemas.openxmlformats.org/drawingml/2006/wordprocessingDrawing" xmlns:w10="urn:schemas-microsoft-com:office:word" xmlns:w="http://schemas.openxmlformats.org/wordprocessingml/2006/main" xmlns:w14="http://schemas.microsoft.com/office/word/2010/wordml" xmlns:w15="http://schemas.microsoft.com/office/word/2012/wordml" xmlns:w16cex="http://schemas.microsoft.com/office/word/2018/wordml/cex" xmlns:w16cid="http://schemas.microsoft.com/office/word/2016/wordml/cid" xmlns:w16="http://schemas.microsoft.com/office/word/2018/wordml" xmlns:w16se="http://schemas.microsoft.com/office/word/2015/wordml/symex" xmlns:wpg="http://schemas.microsoft.com/office/word/2010/wordprocessingGroup" xmlns:wpi="http://schemas.microsoft.com/office/word/2010/wordprocessingInk" xmlns:wne="http://schemas.microsoft.com/office/word/2006/wordml" xmlns:wps="http://schemas.microsoft.com/office/word/2010/wordprocessingShape" mc:Ignorable="w14 w15 w16se w16cid w16 w16cex wp14">
   <w:p/>
 </w:hdr>
 </file>
 
 <file path=word/numbering.xml><?xml version="1.0" encoding="utf-8"?>
-<w:numbering xmlns:wpc="http://schemas.microsoft.com/office/word/2010/wordprocessingCanvas" xmlns:cx="http://schemas.microsoft.com/office/drawing/2014/chartex" xmlns:cx1="http://schemas.microsoft.com/office/drawing/2015/9/8/chartex" xmlns:cx2="http://schemas.microsoft.com/office/drawing/2015/10/21/chartex" xmlns:cx3="http://schemas.microsoft.com/office/drawing/2016/5/9/chartex" xmlns:cx4="http://schemas.microsoft.com/office/drawing/2016/5/10/chartex" xmlns:cx5="http://schemas.microsoft.com/office/drawing/2016/5/11/chartex" xmlns:cx6="http://schemas.microsoft.com/office/drawing/2016/5/12/chartex" xmlns:cx7="http://schemas.microsoft.com/office/drawing/2016/5/13/chartex" xmlns:cx8="http://schemas.microsoft.com/office/drawing/2016/5/14/chartex" xmlns:mc="http://schemas.openxmlformats.org/markup-compatibility/2006" xmlns:aink="http://schemas.microsoft.com/office/drawing/2016/ink" xmlns:am3d="http://schemas.microsoft.com/office/drawing/2017/model3d" xmlns:o="urn:schemas-microsoft-com:office:office" xmlns:r="http://schemas.openxmlformats.org/officeDocument/2006/relationships" xmlns:m="http://schemas.openxmlformats.org/officeDocument/2006/math" xmlns:v="urn:schemas-microsoft-com:vml" xmlns:wp14="http://schemas.microsoft.com/office/word/2010/wordprocessingDrawing" xmlns:wp="http://schemas.openxmlformats.org/drawingml/2006/wordprocessingDrawing" xmlns:w10="urn:schemas-microsoft-com:office:word" xmlns:w="http://schemas.openxmlformats.org/wordprocessingml/2006/main" xmlns:w14="http://schemas.microsoft.com/office/word/2010/wordml" xmlns:w15="http://schemas.microsoft.com/office/word/2012/wordml" xmlns:w16cid="http://schemas.microsoft.com/office/word/2016/wordml/cid" xmlns:w16se="http://schemas.microsoft.com/office/word/2015/wordml/symex" xmlns:wpg="http://schemas.microsoft.com/office/word/2010/wordprocessingGroup" xmlns:wpi="http://schemas.microsoft.com/office/word/2010/wordprocessingInk" xmlns:wne="http://schemas.microsoft.com/office/word/2006/wordml" xmlns:wps="http://schemas.microsoft.com/office/word/2010/wordprocessingShape" mc:Ignorable="w14 w15 w16se w16cid wp14">
+<w:numbering xmlns:wpc="http://schemas.microsoft.com/office/word/2010/wordprocessingCanvas" xmlns:cx="http://schemas.microsoft.com/office/drawing/2014/chartex" xmlns:cx1="http://schemas.microsoft.com/office/drawing/2015/9/8/chartex" xmlns:cx2="http://schemas.microsoft.com/office/drawing/2015/10/21/chartex" xmlns:cx3="http://schemas.microsoft.com/office/drawing/2016/5/9/chartex" xmlns:cx4="http://schemas.microsoft.com/office/drawing/2016/5/10/chartex" xmlns:cx5="http://schemas.microsoft.com/office/drawing/2016/5/11/chartex" xmlns:cx6="http://schemas.microsoft.com/office/drawing/2016/5/12/chartex" xmlns:cx7="http://schemas.microsoft.com/office/drawing/2016/5/13/chartex" xmlns:cx8="http://schemas.microsoft.com/office/drawing/2016/5/14/chartex" xmlns:mc="http://schemas.openxmlformats.org/markup-compatibility/2006" xmlns:aink="http://schemas.microsoft.com/office/drawing/2016/ink" xmlns:am3d="http://schemas.microsoft.com/office/drawing/2017/model3d" xmlns:o="urn:schemas-microsoft-com:office:office" xmlns:r="http://schemas.openxmlformats.org/officeDocument/2006/relationships" xmlns:m="http://schemas.openxmlformats.org/officeDocument/2006/math" xmlns:v="urn:schemas-microsoft-com:vml" xmlns:wp14="http://schemas.microsoft.com/office/word/2010/wordprocessingDrawing" xmlns:wp="http://schemas.openxmlformats.org/drawingml/2006/wordprocessingDrawing" xmlns:w10="urn:schemas-microsoft-com:office:word" xmlns:w="http://schemas.openxmlformats.org/wordprocessingml/2006/main" xmlns:w14="http://schemas.microsoft.com/office/word/2010/wordml" xmlns:w15="http://schemas.microsoft.com/office/word/2012/wordml" xmlns:w16cex="http://schemas.microsoft.com/office/word/2018/wordml/cex" xmlns:w16cid="http://schemas.microsoft.com/office/word/2016/wordml/cid" xmlns:w16="http://schemas.microsoft.com/office/word/2018/wordml" xmlns:w16se="http://schemas.microsoft.com/office/word/2015/wordml/symex" xmlns:wpg="http://schemas.microsoft.com/office/word/2010/wordprocessingGroup" xmlns:wpi="http://schemas.microsoft.com/office/word/2010/wordprocessingInk" xmlns:wne="http://schemas.microsoft.com/office/word/2006/wordml" xmlns:wps="http://schemas.microsoft.com/office/word/2010/wordprocessingShape" mc:Ignorable="w14 w15 w16se w16cid w16 w16cex wp14">
   <w:abstractNum w:abstractNumId="0" w15:restartNumberingAfterBreak="0">
     <w:nsid w:val="00000001"/>
     <w:multiLevelType w:val="multilevel"/>
@@ -16545,7 +17735,7 @@
 </file>
 
 <file path=word/styles.xml><?xml version="1.0" encoding="utf-8"?>
-<w:styles xmlns:mc="http://schemas.openxmlformats.org/markup-compatibility/2006" xmlns:r="http://schemas.openxmlformats.org/officeDocument/2006/relationships" xmlns:w="http://schemas.openxmlformats.org/wordprocessingml/2006/main" xmlns:w14="http://schemas.microsoft.com/office/word/2010/wordml" xmlns:w15="http://schemas.microsoft.com/office/word/2012/wordml" xmlns:w16cid="http://schemas.microsoft.com/office/word/2016/wordml/cid" xmlns:w16se="http://schemas.microsoft.com/office/word/2015/wordml/symex" mc:Ignorable="w14 w15 w16se w16cid">
+<w:styles xmlns:mc="http://schemas.openxmlformats.org/markup-compatibility/2006" xmlns:r="http://schemas.openxmlformats.org/officeDocument/2006/relationships" xmlns:w="http://schemas.openxmlformats.org/wordprocessingml/2006/main" xmlns:w14="http://schemas.microsoft.com/office/word/2010/wordml" xmlns:w15="http://schemas.microsoft.com/office/word/2012/wordml" xmlns:w16cex="http://schemas.microsoft.com/office/word/2018/wordml/cex" xmlns:w16cid="http://schemas.microsoft.com/office/word/2016/wordml/cid" xmlns:w16="http://schemas.microsoft.com/office/word/2018/wordml" xmlns:w16se="http://schemas.microsoft.com/office/word/2015/wordml/symex" mc:Ignorable="w14 w15 w16se w16cid w16 w16cex">
   <w:docDefaults>
     <w:rPrDefault>
       <w:rPr>

</xml_diff>

<commit_message>
done uoc luong rui ro
</commit_message>
<xml_diff>
--- a/ProjectManagement.docx
+++ b/ProjectManagement.docx
@@ -11445,6 +11445,13 @@
         </w:rPr>
         <w:t xml:space="preserve"> ra</w:t>
       </w:r>
+      <w:r>
+        <w:rPr>
+          <w:i/>
+          <w:iCs/>
+        </w:rPr>
+        <w:t>:</w:t>
+      </w:r>
     </w:p>
     <w:p>
       <w:pPr>
@@ -11515,6 +11522,13 @@
         <w:t>hại</w:t>
       </w:r>
       <w:proofErr w:type="spellEnd"/>
+      <w:r>
+        <w:rPr>
+          <w:i/>
+          <w:iCs/>
+        </w:rPr>
+        <w:t>:</w:t>
+      </w:r>
     </w:p>
     <w:p>
       <w:pPr>
@@ -11585,6 +11599,13 @@
         <w:t>lý</w:t>
       </w:r>
       <w:proofErr w:type="spellEnd"/>
+      <w:r>
+        <w:rPr>
+          <w:i/>
+          <w:iCs/>
+        </w:rPr>
+        <w:t>:</w:t>
+      </w:r>
     </w:p>
     <w:p/>
     <w:p>
@@ -13349,13 +13370,16 @@
       </w:r>
       <w:proofErr w:type="spellEnd"/>
       <w:r>
-        <w:t xml:space="preserve"> </w:t>
-      </w:r>
-      <w:proofErr w:type="gramStart"/>
-      <w:r>
-        <w:t>task  Schedule</w:t>
-      </w:r>
-      <w:proofErr w:type="gramEnd"/>
+        <w:t xml:space="preserve"> task </w:t>
+      </w:r>
+      <w:proofErr w:type="spellStart"/>
+      <w:r>
+        <w:t>theo</w:t>
+      </w:r>
+      <w:proofErr w:type="spellEnd"/>
+      <w:r>
+        <w:t xml:space="preserve"> Schedule</w:t>
+      </w:r>
     </w:p>
     <w:p>
       <w:pPr>

</xml_diff>

<commit_message>
done 2000 dong code
</commit_message>
<xml_diff>
--- a/ProjectManagement.docx
+++ b/ProjectManagement.docx
@@ -162,7 +162,7 @@
                                     <pic:cNvPicPr/>
                                   </pic:nvPicPr>
                                   <pic:blipFill>
-                                    <a:blip r:embed="rId8"/>
+                                    <a:blip r:embed="rId9"/>
                                     <a:stretch>
                                       <a:fillRect/>
                                     </a:stretch>
@@ -599,14 +599,14 @@
         </w:rPr>
         <w:t>:</w:t>
       </w:r>
-      <w:hyperlink r:id="rId9" w:history="1"/>
-      <w:r>
-        <w:rPr>
-          <w:i/>
-        </w:rPr>
-        <w:t xml:space="preserve"> </w:t>
-      </w:r>
-      <w:hyperlink r:id="rId10" w:history="1">
+      <w:hyperlink r:id="rId10" w:history="1"/>
+      <w:r>
+        <w:rPr>
+          <w:i/>
+        </w:rPr>
+        <w:t xml:space="preserve"> </w:t>
+      </w:r>
+      <w:hyperlink r:id="rId11" w:history="1">
         <w:r>
           <w:rPr>
             <w:rStyle w:val="Hyperlink"/>
@@ -3243,8 +3243,13 @@
       </w:r>
       <w:proofErr w:type="spellEnd"/>
       <w:r>
-        <w:t xml:space="preserve"> dưới</w:t>
-      </w:r>
+        <w:t xml:space="preserve"> </w:t>
+      </w:r>
+      <w:proofErr w:type="spellStart"/>
+      <w:r>
+        <w:t>dưới</w:t>
+      </w:r>
+      <w:proofErr w:type="spellEnd"/>
     </w:p>
     <w:p>
       <w:pPr>
@@ -4718,7 +4723,7 @@
         </w:rPr>
         <w:t xml:space="preserve">  </w:t>
       </w:r>
-      <w:hyperlink r:id="rId11" w:history="1">
+      <w:hyperlink r:id="rId12" w:history="1">
         <w:r>
           <w:rPr>
             <w:rStyle w:val="Hyperlink"/>
@@ -5268,7 +5273,7 @@
       <w:r>
         <w:t xml:space="preserve"> </w:t>
       </w:r>
-      <w:hyperlink r:id="rId12" w:history="1">
+      <w:hyperlink r:id="rId13" w:history="1">
         <w:r>
           <w:rPr>
             <w:rStyle w:val="Hyperlink"/>
@@ -5472,7 +5477,7 @@
                     </pic:cNvPicPr>
                   </pic:nvPicPr>
                   <pic:blipFill>
-                    <a:blip r:embed="rId13" cstate="print">
+                    <a:blip r:embed="rId14" cstate="print">
                       <a:extLst>
                         <a:ext uri="{28A0092B-C50C-407E-A947-70E740481C1C}">
                           <a14:useLocalDpi xmlns:a14="http://schemas.microsoft.com/office/drawing/2010/main" val="0"/>
@@ -6540,9 +6545,9 @@
       <w:pPr>
         <w:pStyle w:val="TOC3"/>
         <w:sectPr>
-          <w:headerReference w:type="default" r:id="rId14"/>
-          <w:footerReference w:type="default" r:id="rId15"/>
-          <w:footerReference w:type="first" r:id="rId16"/>
+          <w:headerReference w:type="default" r:id="rId15"/>
+          <w:footerReference w:type="default" r:id="rId16"/>
+          <w:footerReference w:type="first" r:id="rId17"/>
           <w:footnotePr>
             <w:pos w:val="beneathText"/>
           </w:footnotePr>
@@ -13094,8 +13099,16 @@
       </w:r>
       <w:proofErr w:type="spellEnd"/>
       <w:r>
-        <w:t xml:space="preserve"> ra</w:t>
-      </w:r>
+        <w:t xml:space="preserve"> </w:t>
+      </w:r>
+      <w:proofErr w:type="gramStart"/>
+      <w:r>
+        <w:t>ra</w:t>
+      </w:r>
+      <w:r>
+        <w:t xml:space="preserve"> :</w:t>
+      </w:r>
+      <w:proofErr w:type="gramEnd"/>
     </w:p>
     <w:p>
       <w:pPr>
@@ -13135,11 +13148,34 @@
       </w:r>
       <w:proofErr w:type="spellEnd"/>
       <w:r>
-        <w:t xml:space="preserve"> dự</w:t>
-      </w:r>
-      <w:r>
-        <w:t xml:space="preserve"> án</w:t>
-      </w:r>
+        <w:t xml:space="preserve"> </w:t>
+      </w:r>
+      <w:proofErr w:type="spellStart"/>
+      <w:r>
+        <w:t>dự</w:t>
+      </w:r>
+      <w:proofErr w:type="spellEnd"/>
+      <w:r>
+        <w:t xml:space="preserve"> </w:t>
+      </w:r>
+      <w:proofErr w:type="spellStart"/>
+      <w:proofErr w:type="gramStart"/>
+      <w:r>
+        <w:t>án</w:t>
+      </w:r>
+      <w:proofErr w:type="spellEnd"/>
+      <w:r>
+        <w:t xml:space="preserve"> :</w:t>
+      </w:r>
+      <w:proofErr w:type="gramEnd"/>
+      <w:r>
+        <w:t xml:space="preserve"> 2000 </w:t>
+      </w:r>
+      <w:proofErr w:type="spellStart"/>
+      <w:r>
+        <w:t>dòng</w:t>
+      </w:r>
+      <w:proofErr w:type="spellEnd"/>
     </w:p>
     <w:p>
       <w:pPr>
@@ -13485,12 +13521,12 @@
     </w:p>
     <w:p/>
     <w:sectPr>
-      <w:headerReference w:type="even" r:id="rId17"/>
-      <w:headerReference w:type="default" r:id="rId18"/>
-      <w:footerReference w:type="even" r:id="rId19"/>
-      <w:footerReference w:type="default" r:id="rId20"/>
-      <w:headerReference w:type="first" r:id="rId21"/>
-      <w:footerReference w:type="first" r:id="rId22"/>
+      <w:headerReference w:type="even" r:id="rId18"/>
+      <w:headerReference w:type="default" r:id="rId19"/>
+      <w:footerReference w:type="even" r:id="rId20"/>
+      <w:footerReference w:type="default" r:id="rId21"/>
+      <w:headerReference w:type="first" r:id="rId22"/>
+      <w:footerReference w:type="first" r:id="rId23"/>
       <w:footnotePr>
         <w:pos w:val="beneathText"/>
       </w:footnotePr>
@@ -13999,7 +14035,7 @@
                                   <pic:cNvPicPr/>
                                 </pic:nvPicPr>
                                 <pic:blipFill>
-                                  <a:blip r:embed="rId1"/>
+                                  <a:blip r:embed="rId2"/>
                                   <a:stretch>
                                     <a:fillRect/>
                                   </a:stretch>

</xml_diff>

<commit_message>
delete quan ly du an
</commit_message>
<xml_diff>
--- a/ProjectManagement.docx
+++ b/ProjectManagement.docx
@@ -13169,13 +13169,8 @@
       </w:r>
       <w:proofErr w:type="gramEnd"/>
       <w:r>
-        <w:t xml:space="preserve"> 2000 </w:t>
-      </w:r>
-      <w:proofErr w:type="spellStart"/>
-      <w:r>
-        <w:t>dòng</w:t>
-      </w:r>
-      <w:proofErr w:type="spellEnd"/>
+        <w:t xml:space="preserve"> </w:t>
+      </w:r>
     </w:p>
     <w:p>
       <w:pPr>

</xml_diff>

<commit_message>
detele change line code
</commit_message>
<xml_diff>
--- a/ProjectManagement.docx
+++ b/ProjectManagement.docx
@@ -13054,14 +13054,6 @@
         <w:t xml:space="preserve"> :</w:t>
       </w:r>
       <w:proofErr w:type="gramEnd"/>
-      <w:r>
-        <w:t xml:space="preserve"> 1999 </w:t>
-      </w:r>
-      <w:proofErr w:type="spellStart"/>
-      <w:r>
-        <w:t>dòng</w:t>
-      </w:r>
-      <w:proofErr w:type="spellEnd"/>
     </w:p>
     <w:p>
       <w:pPr>

</xml_diff>

<commit_message>
done quan ly ma nguon
</commit_message>
<xml_diff>
--- a/ProjectManagement.docx
+++ b/ProjectManagement.docx
@@ -13045,15 +13045,13 @@
         <w:t xml:space="preserve"> </w:t>
       </w:r>
       <w:proofErr w:type="spellStart"/>
-      <w:proofErr w:type="gramStart"/>
       <w:r>
         <w:t>đổi</w:t>
       </w:r>
       <w:proofErr w:type="spellEnd"/>
       <w:r>
-        <w:t xml:space="preserve"> :</w:t>
-      </w:r>
-      <w:proofErr w:type="gramEnd"/>
+        <w:t xml:space="preserve"> </w:t>
+      </w:r>
     </w:p>
     <w:p>
       <w:pPr>
@@ -13104,16 +13102,8 @@
       </w:r>
       <w:proofErr w:type="spellEnd"/>
       <w:r>
-        <w:t xml:space="preserve"> </w:t>
-      </w:r>
-      <w:proofErr w:type="gramStart"/>
-      <w:r>
-        <w:t>ra</w:t>
-      </w:r>
-      <w:r>
-        <w:t xml:space="preserve"> :</w:t>
-      </w:r>
-      <w:proofErr w:type="gramEnd"/>
+        <w:t xml:space="preserve"> ra</w:t>
+      </w:r>
       <w:r>
         <w:t xml:space="preserve"> </w:t>
       </w:r>
@@ -13164,16 +13154,8 @@
       </w:r>
       <w:proofErr w:type="spellEnd"/>
       <w:r>
-        <w:t xml:space="preserve"> </w:t>
-      </w:r>
-      <w:proofErr w:type="gramStart"/>
-      <w:r>
-        <w:t>án</w:t>
-      </w:r>
-      <w:r>
-        <w:t xml:space="preserve"> :</w:t>
-      </w:r>
-      <w:proofErr w:type="gramEnd"/>
+        <w:t xml:space="preserve"> án</w:t>
+      </w:r>
       <w:r>
         <w:t xml:space="preserve"> </w:t>
       </w:r>

</xml_diff>

<commit_message>
done number line comment
</commit_message>
<xml_diff>
--- a/ProjectManagement.docx
+++ b/ProjectManagement.docx
@@ -8375,12 +8375,37 @@
         <w:t xml:space="preserve"> </w:t>
       </w:r>
       <w:proofErr w:type="spellStart"/>
+      <w:proofErr w:type="gramStart"/>
       <w:r>
         <w:rPr>
           <w:i/>
           <w:iCs/>
         </w:rPr>
         <w:t>thích</w:t>
+      </w:r>
+      <w:proofErr w:type="spellEnd"/>
+      <w:r>
+        <w:rPr>
+          <w:i/>
+          <w:iCs/>
+        </w:rPr>
+        <w:t xml:space="preserve"> :</w:t>
+      </w:r>
+      <w:proofErr w:type="gramEnd"/>
+      <w:r>
+        <w:rPr>
+          <w:i/>
+          <w:iCs/>
+        </w:rPr>
+        <w:t xml:space="preserve"> 200 </w:t>
+      </w:r>
+      <w:proofErr w:type="spellStart"/>
+      <w:r>
+        <w:rPr>
+          <w:i/>
+          <w:iCs/>
+        </w:rPr>
+        <w:t>dòng</w:t>
       </w:r>
       <w:proofErr w:type="spellEnd"/>
     </w:p>

</xml_diff>

<commit_message>
done thong ke ma nguon
</commit_message>
<xml_diff>
--- a/ProjectManagement.docx
+++ b/ProjectManagement.docx
@@ -8483,7 +8483,62 @@
           <w:i/>
           <w:iCs/>
         </w:rPr>
-        <w:t xml:space="preserve"> file</w:t>
+        <w:t xml:space="preserve"> </w:t>
+      </w:r>
+      <w:proofErr w:type="gramStart"/>
+      <w:r>
+        <w:rPr>
+          <w:i/>
+          <w:iCs/>
+        </w:rPr>
+        <w:t>file</w:t>
+      </w:r>
+      <w:r>
+        <w:rPr>
+          <w:i/>
+          <w:iCs/>
+        </w:rPr>
+        <w:t xml:space="preserve"> :</w:t>
+      </w:r>
+      <w:proofErr w:type="gramEnd"/>
+      <w:r>
+        <w:rPr>
+          <w:i/>
+          <w:iCs/>
+        </w:rPr>
+        <w:t xml:space="preserve"> </w:t>
+      </w:r>
+      <w:proofErr w:type="spellStart"/>
+      <w:r>
+        <w:rPr>
+          <w:i/>
+          <w:iCs/>
+        </w:rPr>
+        <w:t>trung</w:t>
+      </w:r>
+      <w:proofErr w:type="spellEnd"/>
+      <w:r>
+        <w:rPr>
+          <w:i/>
+          <w:iCs/>
+        </w:rPr>
+        <w:t xml:space="preserve"> </w:t>
+      </w:r>
+      <w:proofErr w:type="spellStart"/>
+      <w:r>
+        <w:rPr>
+          <w:i/>
+          <w:iCs/>
+        </w:rPr>
+        <w:t>bình</w:t>
+      </w:r>
+      <w:proofErr w:type="spellEnd"/>
+      <w:r>
+        <w:rPr>
+          <w:i/>
+          <w:iCs/>
+        </w:rPr>
+        <w:t xml:space="preserve"> </w:t>
       </w:r>
     </w:p>
     <w:p>

</xml_diff>

<commit_message>
doing uoc luong rui ro
</commit_message>
<xml_diff>
--- a/ProjectManagement.docx
+++ b/ProjectManagement.docx
@@ -9118,6 +9118,7 @@
         <w:t xml:space="preserve"> </w:t>
       </w:r>
       <w:proofErr w:type="spellStart"/>
+      <w:proofErr w:type="gramStart"/>
       <w:r>
         <w:rPr>
           <w:i/>
@@ -9126,6 +9127,21 @@
         <w:t>đủ</w:t>
       </w:r>
       <w:proofErr w:type="spellEnd"/>
+      <w:r>
+        <w:rPr>
+          <w:i/>
+          <w:iCs/>
+        </w:rPr>
+        <w:t xml:space="preserve"> :</w:t>
+      </w:r>
+      <w:proofErr w:type="gramEnd"/>
+      <w:r>
+        <w:rPr>
+          <w:i/>
+          <w:iCs/>
+        </w:rPr>
+        <w:t xml:space="preserve"> </w:t>
+      </w:r>
     </w:p>
     <w:p>
       <w:pPr>
@@ -11389,6 +11405,22 @@
         </w:rPr>
         <w:t>:</w:t>
       </w:r>
+      <w:r>
+        <w:rPr>
+          <w:i/>
+          <w:iCs/>
+        </w:rPr>
+        <w:t xml:space="preserve"> tool upload </w:t>
+      </w:r>
+      <w:proofErr w:type="spellStart"/>
+      <w:r>
+        <w:rPr>
+          <w:i/>
+          <w:iCs/>
+        </w:rPr>
+        <w:t>chậm</w:t>
+      </w:r>
+      <w:proofErr w:type="spellEnd"/>
     </w:p>
     <w:p>
       <w:pPr>

</xml_diff>

<commit_message>
done uoc luong cong viec
</commit_message>
<xml_diff>
--- a/ProjectManagement.docx
+++ b/ProjectManagement.docx
@@ -11271,63 +11271,6 @@
         </w:rPr>
         <w:t xml:space="preserve">: </w:t>
       </w:r>
-      <w:proofErr w:type="spellStart"/>
-      <w:r>
-        <w:rPr>
-          <w:i/>
-          <w:iCs/>
-        </w:rPr>
-        <w:t>ngắn</w:t>
-      </w:r>
-      <w:proofErr w:type="spellEnd"/>
-      <w:r>
-        <w:rPr>
-          <w:i/>
-          <w:iCs/>
-        </w:rPr>
-        <w:t xml:space="preserve"> </w:t>
-      </w:r>
-      <w:proofErr w:type="spellStart"/>
-      <w:r>
-        <w:rPr>
-          <w:i/>
-          <w:iCs/>
-        </w:rPr>
-        <w:t>gọn</w:t>
-      </w:r>
-      <w:proofErr w:type="spellEnd"/>
-      <w:r>
-        <w:rPr>
-          <w:i/>
-          <w:iCs/>
-        </w:rPr>
-        <w:t xml:space="preserve"> </w:t>
-      </w:r>
-      <w:proofErr w:type="spellStart"/>
-      <w:r>
-        <w:rPr>
-          <w:i/>
-          <w:iCs/>
-        </w:rPr>
-        <w:t>trong</w:t>
-      </w:r>
-      <w:proofErr w:type="spellEnd"/>
-      <w:r>
-        <w:rPr>
-          <w:i/>
-          <w:iCs/>
-        </w:rPr>
-        <w:t xml:space="preserve"> 1 </w:t>
-      </w:r>
-      <w:proofErr w:type="spellStart"/>
-      <w:r>
-        <w:rPr>
-          <w:i/>
-          <w:iCs/>
-        </w:rPr>
-        <w:t>dòng</w:t>
-      </w:r>
-      <w:proofErr w:type="spellEnd"/>
     </w:p>
     <w:p>
       <w:pPr>
@@ -11410,17 +11353,8 @@
           <w:i/>
           <w:iCs/>
         </w:rPr>
-        <w:t xml:space="preserve"> tool upload </w:t>
-      </w:r>
-      <w:proofErr w:type="spellStart"/>
-      <w:r>
-        <w:rPr>
-          <w:i/>
-          <w:iCs/>
-        </w:rPr>
-        <w:t>chậm</w:t>
-      </w:r>
-      <w:proofErr w:type="spellEnd"/>
+        <w:t xml:space="preserve"> </w:t>
+      </w:r>
     </w:p>
     <w:p>
       <w:pPr>

</xml_diff>